<commit_message>
cut abstract to under 200 words
</commit_message>
<xml_diff>
--- a/Manuscripts/Mulcahy-eTRFandoffspring-MainDocument.docx
+++ b/Manuscripts/Mulcahy-eTRFandoffspring-MainDocument.docx
@@ -1,6 +1,6 @@
 
 <file path=word/document.xml><?xml version="1.0" encoding="utf-8"?>
-<w:document xmlns:wpc="http://schemas.microsoft.com/office/word/2010/wordprocessingCanvas" xmlns:cx="http://schemas.microsoft.com/office/drawing/2014/chartex" xmlns:cx1="http://schemas.microsoft.com/office/drawing/2015/9/8/chartex" xmlns:cx2="http://schemas.microsoft.com/office/drawing/2015/10/21/chartex" xmlns:cx3="http://schemas.microsoft.com/office/drawing/2016/5/9/chartex" xmlns:cx4="http://schemas.microsoft.com/office/drawing/2016/5/10/chartex" xmlns:cx5="http://schemas.microsoft.com/office/drawing/2016/5/11/chartex" xmlns:cx6="http://schemas.microsoft.com/office/drawing/2016/5/12/chartex" xmlns:cx7="http://schemas.microsoft.com/office/drawing/2016/5/13/chartex" xmlns:cx8="http://schemas.microsoft.com/office/drawing/2016/5/14/chartex" xmlns:mc="http://schemas.openxmlformats.org/markup-compatibility/2006" xmlns:aink="http://schemas.microsoft.com/office/drawing/2016/ink" xmlns:am3d="http://schemas.microsoft.com/office/drawing/2017/model3d" xmlns:o="urn:schemas-microsoft-com:office:office" xmlns:r="http://schemas.openxmlformats.org/officeDocument/2006/relationships" xmlns:m="http://schemas.openxmlformats.org/officeDocument/2006/math" xmlns:v="urn:schemas-microsoft-com:vml" xmlns:wp14="http://schemas.microsoft.com/office/word/2010/wordprocessingDrawing" xmlns:wp="http://schemas.openxmlformats.org/drawingml/2006/wordprocessingDrawing" xmlns:w10="urn:schemas-microsoft-com:office:word" xmlns:w="http://schemas.openxmlformats.org/wordprocessingml/2006/main" xmlns:w14="http://schemas.microsoft.com/office/word/2010/wordml" xmlns:w15="http://schemas.microsoft.com/office/word/2012/wordml" xmlns:w16cid="http://schemas.microsoft.com/office/word/2016/wordml/cid" xmlns:w16se="http://schemas.microsoft.com/office/word/2015/wordml/symex" xmlns:wpg="http://schemas.microsoft.com/office/word/2010/wordprocessingGroup" xmlns:wpi="http://schemas.microsoft.com/office/word/2010/wordprocessingInk" xmlns:wne="http://schemas.microsoft.com/office/word/2006/wordml" xmlns:wps="http://schemas.microsoft.com/office/word/2010/wordprocessingShape" mc:Ignorable="w14 w15 w16se w16cid wp14">
+<w:document xmlns:wpc="http://schemas.microsoft.com/office/word/2010/wordprocessingCanvas" xmlns:cx="http://schemas.microsoft.com/office/drawing/2014/chartex" xmlns:cx1="http://schemas.microsoft.com/office/drawing/2015/9/8/chartex" xmlns:cx2="http://schemas.microsoft.com/office/drawing/2015/10/21/chartex" xmlns:cx3="http://schemas.microsoft.com/office/drawing/2016/5/9/chartex" xmlns:cx4="http://schemas.microsoft.com/office/drawing/2016/5/10/chartex" xmlns:cx5="http://schemas.microsoft.com/office/drawing/2016/5/11/chartex" xmlns:cx6="http://schemas.microsoft.com/office/drawing/2016/5/12/chartex" xmlns:cx7="http://schemas.microsoft.com/office/drawing/2016/5/13/chartex" xmlns:cx8="http://schemas.microsoft.com/office/drawing/2016/5/14/chartex" xmlns:mc="http://schemas.openxmlformats.org/markup-compatibility/2006" xmlns:aink="http://schemas.microsoft.com/office/drawing/2016/ink" xmlns:am3d="http://schemas.microsoft.com/office/drawing/2017/model3d" xmlns:o="urn:schemas-microsoft-com:office:office" xmlns:oel="http://schemas.microsoft.com/office/2019/extlst" xmlns:r="http://schemas.openxmlformats.org/officeDocument/2006/relationships" xmlns:m="http://schemas.openxmlformats.org/officeDocument/2006/math" xmlns:v="urn:schemas-microsoft-com:vml" xmlns:wp14="http://schemas.microsoft.com/office/word/2010/wordprocessingDrawing" xmlns:wp="http://schemas.openxmlformats.org/drawingml/2006/wordprocessingDrawing" xmlns:w10="urn:schemas-microsoft-com:office:word" xmlns:w="http://schemas.openxmlformats.org/wordprocessingml/2006/main" xmlns:w14="http://schemas.microsoft.com/office/word/2010/wordml" xmlns:w15="http://schemas.microsoft.com/office/word/2012/wordml" xmlns:w16cex="http://schemas.microsoft.com/office/word/2018/wordml/cex" xmlns:w16cid="http://schemas.microsoft.com/office/word/2016/wordml/cid" xmlns:w16="http://schemas.microsoft.com/office/word/2018/wordml" xmlns:w16sdtdh="http://schemas.microsoft.com/office/word/2020/wordml/sdtdatahash" xmlns:w16se="http://schemas.microsoft.com/office/word/2015/wordml/symex" xmlns:wpg="http://schemas.microsoft.com/office/word/2010/wordprocessingGroup" xmlns:wpi="http://schemas.microsoft.com/office/word/2010/wordprocessingInk" xmlns:wne="http://schemas.microsoft.com/office/word/2006/wordml" xmlns:wps="http://schemas.microsoft.com/office/word/2010/wordprocessingShape" mc:Ignorable="w14 w15 w16se w16cid w16 w16cex w16sdtdh wp14">
   <w:body>
     <w:p>
       <w:pPr>
@@ -40,8 +40,30 @@
         <w:rPr>
           <w:rFonts w:ascii="Times New Roman" w:hAnsi="Times New Roman" w:cs="Times New Roman"/>
         </w:rPr>
-        <w:t>component that can impact</w:t>
-      </w:r>
+        <w:t xml:space="preserve">component that </w:t>
+      </w:r>
+      <w:del w:id="0" w:author="Molly Mulcahy" w:date="2022-05-02T09:52:00Z">
+        <w:r>
+          <w:rPr>
+            <w:rFonts w:ascii="Times New Roman" w:hAnsi="Times New Roman" w:cs="Times New Roman"/>
+          </w:rPr>
+          <w:delText xml:space="preserve">can </w:delText>
+        </w:r>
+      </w:del>
+      <w:r>
+        <w:rPr>
+          <w:rFonts w:ascii="Times New Roman" w:hAnsi="Times New Roman" w:cs="Times New Roman"/>
+        </w:rPr>
+        <w:t>impact</w:t>
+      </w:r>
+      <w:ins w:id="1" w:author="Molly Mulcahy" w:date="2022-05-02T09:52:00Z">
+        <w:r>
+          <w:rPr>
+            <w:rFonts w:ascii="Times New Roman" w:hAnsi="Times New Roman" w:cs="Times New Roman"/>
+          </w:rPr>
+          <w:t>s</w:t>
+        </w:r>
+      </w:ins>
       <w:r>
         <w:rPr>
           <w:rFonts w:ascii="Times New Roman" w:hAnsi="Times New Roman" w:cs="Times New Roman"/>
@@ -94,19 +116,69 @@
         <w:rPr>
           <w:rFonts w:ascii="Times New Roman" w:hAnsi="Times New Roman" w:cs="Times New Roman"/>
         </w:rPr>
-        <w:t>During pregnancy, one may</w:t>
-      </w:r>
-      <w:r>
-        <w:rPr>
-          <w:rFonts w:ascii="Times New Roman" w:hAnsi="Times New Roman" w:cs="Times New Roman"/>
-        </w:rPr>
-        <w:t xml:space="preserve"> experience disruptions to food intake for diverse reasons</w:t>
-      </w:r>
-      <w:r>
-        <w:rPr>
-          <w:rFonts w:ascii="Times New Roman" w:hAnsi="Times New Roman" w:cs="Times New Roman"/>
-        </w:rPr>
-        <w:t xml:space="preserve"> (</w:t>
+        <w:t xml:space="preserve">During pregnancy, </w:t>
+      </w:r>
+      <w:del w:id="2" w:author="Molly Mulcahy" w:date="2022-05-02T09:53:00Z">
+        <w:r>
+          <w:rPr>
+            <w:rFonts w:ascii="Times New Roman" w:hAnsi="Times New Roman" w:cs="Times New Roman"/>
+          </w:rPr>
+          <w:delText>one may</w:delText>
+        </w:r>
+        <w:r>
+          <w:rPr>
+            <w:rFonts w:ascii="Times New Roman" w:hAnsi="Times New Roman" w:cs="Times New Roman"/>
+          </w:rPr>
+          <w:delText xml:space="preserve"> experience</w:delText>
+        </w:r>
+      </w:del>
+      <w:ins w:id="3" w:author="Molly Mulcahy" w:date="2022-05-02T09:53:00Z">
+        <w:r>
+          <w:rPr>
+            <w:rFonts w:ascii="Times New Roman" w:hAnsi="Times New Roman" w:cs="Times New Roman"/>
+          </w:rPr>
+          <w:t>there are</w:t>
+        </w:r>
+      </w:ins>
+      <w:r>
+        <w:rPr>
+          <w:rFonts w:ascii="Times New Roman" w:hAnsi="Times New Roman" w:cs="Times New Roman"/>
+        </w:rPr>
+        <w:t xml:space="preserve"> </w:t>
+      </w:r>
+      <w:ins w:id="4" w:author="Molly Mulcahy" w:date="2022-05-02T10:22:00Z">
+        <w:r>
+          <w:rPr>
+            <w:rFonts w:ascii="Times New Roman" w:hAnsi="Times New Roman" w:cs="Times New Roman"/>
+          </w:rPr>
+          <w:t xml:space="preserve">many </w:t>
+        </w:r>
+      </w:ins>
+      <w:r>
+        <w:rPr>
+          <w:rFonts w:ascii="Times New Roman" w:hAnsi="Times New Roman" w:cs="Times New Roman"/>
+        </w:rPr>
+        <w:t xml:space="preserve">disruptions to food intake </w:t>
+      </w:r>
+      <w:del w:id="5" w:author="Molly Mulcahy" w:date="2022-05-02T10:22:00Z">
+        <w:r>
+          <w:rPr>
+            <w:rFonts w:ascii="Times New Roman" w:hAnsi="Times New Roman" w:cs="Times New Roman"/>
+          </w:rPr>
+          <w:delText>for diverse reasons</w:delText>
+        </w:r>
+        <w:r>
+          <w:rPr>
+            <w:rFonts w:ascii="Times New Roman" w:hAnsi="Times New Roman" w:cs="Times New Roman"/>
+          </w:rPr>
+          <w:delText xml:space="preserve"> </w:delText>
+        </w:r>
+      </w:del>
+      <w:r>
+        <w:rPr>
+          <w:rFonts w:ascii="Times New Roman" w:hAnsi="Times New Roman" w:cs="Times New Roman"/>
+        </w:rPr>
+        <w:t>(</w:t>
       </w:r>
       <w:r>
         <w:rPr>
@@ -118,13 +190,99 @@
         <w:rPr>
           <w:rFonts w:ascii="Times New Roman" w:hAnsi="Times New Roman" w:cs="Times New Roman"/>
         </w:rPr>
-        <w:t xml:space="preserve">nausea and vomiting of pregnancy, food insecurity, desire to manage gestational weight gain, disordered eating behaviors, </w:t>
-      </w:r>
-      <w:r>
-        <w:rPr>
-          <w:rFonts w:ascii="Times New Roman" w:hAnsi="Times New Roman" w:cs="Times New Roman"/>
-        </w:rPr>
-        <w:t xml:space="preserve">changes in taste and food preferences, </w:t>
+        <w:t>nausea and vomiting</w:t>
+      </w:r>
+      <w:del w:id="6" w:author="Molly Mulcahy" w:date="2022-05-02T10:23:00Z">
+        <w:r>
+          <w:rPr>
+            <w:rFonts w:ascii="Times New Roman" w:hAnsi="Times New Roman" w:cs="Times New Roman"/>
+          </w:rPr>
+          <w:delText xml:space="preserve"> of pregnancy</w:delText>
+        </w:r>
+      </w:del>
+      <w:r>
+        <w:rPr>
+          <w:rFonts w:ascii="Times New Roman" w:hAnsi="Times New Roman" w:cs="Times New Roman"/>
+        </w:rPr>
+        <w:t xml:space="preserve">, food insecurity, </w:t>
+      </w:r>
+      <w:del w:id="7" w:author="Molly Mulcahy" w:date="2022-05-02T10:09:00Z">
+        <w:r>
+          <w:rPr>
+            <w:rFonts w:ascii="Times New Roman" w:hAnsi="Times New Roman" w:cs="Times New Roman"/>
+          </w:rPr>
+          <w:delText xml:space="preserve">desire to </w:delText>
+        </w:r>
+      </w:del>
+      <w:r>
+        <w:rPr>
+          <w:rFonts w:ascii="Times New Roman" w:hAnsi="Times New Roman" w:cs="Times New Roman"/>
+        </w:rPr>
+        <w:t>manag</w:t>
+      </w:r>
+      <w:ins w:id="8" w:author="Molly Mulcahy" w:date="2022-05-02T10:09:00Z">
+        <w:r>
+          <w:rPr>
+            <w:rFonts w:ascii="Times New Roman" w:hAnsi="Times New Roman" w:cs="Times New Roman"/>
+          </w:rPr>
+          <w:t>ing</w:t>
+        </w:r>
+      </w:ins>
+      <w:del w:id="9" w:author="Molly Mulcahy" w:date="2022-05-02T10:09:00Z">
+        <w:r>
+          <w:rPr>
+            <w:rFonts w:ascii="Times New Roman" w:hAnsi="Times New Roman" w:cs="Times New Roman"/>
+          </w:rPr>
+          <w:delText>e</w:delText>
+        </w:r>
+      </w:del>
+      <w:r>
+        <w:rPr>
+          <w:rFonts w:ascii="Times New Roman" w:hAnsi="Times New Roman" w:cs="Times New Roman"/>
+        </w:rPr>
+        <w:t xml:space="preserve"> gestational weight gain, disordered eating</w:t>
+      </w:r>
+      <w:del w:id="10" w:author="Molly Mulcahy" w:date="2022-05-02T10:23:00Z">
+        <w:r>
+          <w:rPr>
+            <w:rFonts w:ascii="Times New Roman" w:hAnsi="Times New Roman" w:cs="Times New Roman"/>
+          </w:rPr>
+          <w:delText xml:space="preserve"> behaviors,</w:delText>
+        </w:r>
+      </w:del>
+      <w:ins w:id="11" w:author="Molly Mulcahy" w:date="2022-05-02T10:23:00Z">
+        <w:r>
+          <w:rPr>
+            <w:rFonts w:ascii="Times New Roman" w:hAnsi="Times New Roman" w:cs="Times New Roman"/>
+          </w:rPr>
+          <w:t>,</w:t>
+        </w:r>
+      </w:ins>
+      <w:r>
+        <w:rPr>
+          <w:rFonts w:ascii="Times New Roman" w:hAnsi="Times New Roman" w:cs="Times New Roman"/>
+        </w:rPr>
+        <w:t xml:space="preserve"> </w:t>
+      </w:r>
+      <w:r>
+        <w:rPr>
+          <w:rFonts w:ascii="Times New Roman" w:hAnsi="Times New Roman" w:cs="Times New Roman"/>
+        </w:rPr>
+        <w:t xml:space="preserve">changes in </w:t>
+      </w:r>
+      <w:del w:id="12" w:author="Molly Mulcahy" w:date="2022-05-02T10:10:00Z">
+        <w:r>
+          <w:rPr>
+            <w:rFonts w:ascii="Times New Roman" w:hAnsi="Times New Roman" w:cs="Times New Roman"/>
+          </w:rPr>
+          <w:delText xml:space="preserve">taste and </w:delText>
+        </w:r>
+      </w:del>
+      <w:r>
+        <w:rPr>
+          <w:rFonts w:ascii="Times New Roman" w:hAnsi="Times New Roman" w:cs="Times New Roman"/>
+        </w:rPr>
+        <w:t xml:space="preserve">food preferences, </w:t>
       </w:r>
       <w:proofErr w:type="spellStart"/>
       <w:r>
@@ -140,11 +298,51 @@
         </w:rPr>
         <w:t>)</w:t>
       </w:r>
-      <w:r>
-        <w:rPr>
-          <w:rFonts w:ascii="Times New Roman" w:hAnsi="Times New Roman" w:cs="Times New Roman"/>
-        </w:rPr>
-        <w:t xml:space="preserve"> and therefore may experience periods of </w:t>
+      <w:del w:id="13" w:author="Molly Mulcahy" w:date="2022-05-02T10:26:00Z">
+        <w:r>
+          <w:rPr>
+            <w:rFonts w:ascii="Times New Roman" w:hAnsi="Times New Roman" w:cs="Times New Roman"/>
+          </w:rPr>
+          <w:delText xml:space="preserve"> and</w:delText>
+        </w:r>
+      </w:del>
+      <w:ins w:id="14" w:author="Molly Mulcahy" w:date="2022-05-02T10:39:00Z">
+        <w:r>
+          <w:rPr>
+            <w:rFonts w:ascii="Times New Roman" w:hAnsi="Times New Roman" w:cs="Times New Roman"/>
+          </w:rPr>
+          <w:t>: one</w:t>
+        </w:r>
+      </w:ins>
+      <w:del w:id="15" w:author="Molly Mulcahy" w:date="2022-05-02T10:39:00Z">
+        <w:r>
+          <w:rPr>
+            <w:rFonts w:ascii="Times New Roman" w:hAnsi="Times New Roman" w:cs="Times New Roman"/>
+          </w:rPr>
+          <w:delText xml:space="preserve"> </w:delText>
+        </w:r>
+      </w:del>
+      <w:del w:id="16" w:author="Molly Mulcahy" w:date="2022-05-02T09:53:00Z">
+        <w:r>
+          <w:rPr>
+            <w:rFonts w:ascii="Times New Roman" w:hAnsi="Times New Roman" w:cs="Times New Roman"/>
+          </w:rPr>
+          <w:delText xml:space="preserve">therefore </w:delText>
+        </w:r>
+      </w:del>
+      <w:ins w:id="17" w:author="Molly Mulcahy" w:date="2022-05-02T09:53:00Z">
+        <w:r>
+          <w:rPr>
+            <w:rFonts w:ascii="Times New Roman" w:hAnsi="Times New Roman" w:cs="Times New Roman"/>
+          </w:rPr>
+          <w:t xml:space="preserve"> </w:t>
+        </w:r>
+      </w:ins>
+      <w:r>
+        <w:rPr>
+          <w:rFonts w:ascii="Times New Roman" w:hAnsi="Times New Roman" w:cs="Times New Roman"/>
+        </w:rPr>
+        <w:t xml:space="preserve">may experience periods of </w:t>
       </w:r>
       <w:r>
         <w:rPr>
@@ -162,13 +360,49 @@
         <w:rPr>
           <w:rFonts w:ascii="Times New Roman" w:hAnsi="Times New Roman" w:cs="Times New Roman"/>
         </w:rPr>
-        <w:t>similar to TRF protocols</w:t>
-      </w:r>
-      <w:r>
-        <w:rPr>
-          <w:rFonts w:ascii="Times New Roman" w:hAnsi="Times New Roman" w:cs="Times New Roman"/>
-        </w:rPr>
-        <w:t xml:space="preserve">. Because interest in TRF is gaining </w:t>
+        <w:t>similar to TRF</w:t>
+      </w:r>
+      <w:del w:id="18" w:author="Molly Mulcahy" w:date="2022-05-02T10:11:00Z">
+        <w:r>
+          <w:rPr>
+            <w:rFonts w:ascii="Times New Roman" w:hAnsi="Times New Roman" w:cs="Times New Roman"/>
+          </w:rPr>
+          <w:delText xml:space="preserve"> protocols</w:delText>
+        </w:r>
+        <w:r>
+          <w:rPr>
+            <w:rFonts w:ascii="Times New Roman" w:hAnsi="Times New Roman" w:cs="Times New Roman"/>
+          </w:rPr>
+          <w:delText>.</w:delText>
+        </w:r>
+      </w:del>
+      <w:ins w:id="19" w:author="Molly Mulcahy" w:date="2022-05-02T10:11:00Z">
+        <w:r>
+          <w:rPr>
+            <w:rFonts w:ascii="Times New Roman" w:hAnsi="Times New Roman" w:cs="Times New Roman"/>
+          </w:rPr>
+          <w:t>.</w:t>
+        </w:r>
+      </w:ins>
+      <w:r>
+        <w:rPr>
+          <w:rFonts w:ascii="Times New Roman" w:hAnsi="Times New Roman" w:cs="Times New Roman"/>
+        </w:rPr>
+        <w:t xml:space="preserve"> Because </w:t>
+      </w:r>
+      <w:del w:id="20" w:author="Molly Mulcahy" w:date="2022-05-02T10:11:00Z">
+        <w:r>
+          <w:rPr>
+            <w:rFonts w:ascii="Times New Roman" w:hAnsi="Times New Roman" w:cs="Times New Roman"/>
+          </w:rPr>
+          <w:delText xml:space="preserve">interest in </w:delText>
+        </w:r>
+      </w:del>
+      <w:r>
+        <w:rPr>
+          <w:rFonts w:ascii="Times New Roman" w:hAnsi="Times New Roman" w:cs="Times New Roman"/>
+        </w:rPr>
+        <w:t xml:space="preserve">TRF is gaining </w:t>
       </w:r>
       <w:r>
         <w:rPr>
@@ -182,18 +416,86 @@
         </w:rPr>
         <w:t xml:space="preserve">and </w:t>
       </w:r>
-      <w:r>
-        <w:rPr>
-          <w:rFonts w:ascii="Times New Roman" w:hAnsi="Times New Roman" w:cs="Times New Roman"/>
-        </w:rPr>
-        <w:t xml:space="preserve">feeding may be interrupted in those who are </w:t>
-      </w:r>
-      <w:r>
-        <w:rPr>
-          <w:rFonts w:ascii="Times New Roman" w:hAnsi="Times New Roman" w:cs="Times New Roman"/>
-        </w:rPr>
-        <w:t>pregnant</w:t>
-      </w:r>
+      <w:del w:id="21" w:author="Molly Mulcahy" w:date="2022-05-02T10:39:00Z">
+        <w:r>
+          <w:rPr>
+            <w:rFonts w:ascii="Times New Roman" w:hAnsi="Times New Roman" w:cs="Times New Roman"/>
+          </w:rPr>
+          <w:delText xml:space="preserve">feeding </w:delText>
+        </w:r>
+      </w:del>
+      <w:ins w:id="22" w:author="Molly Mulcahy" w:date="2022-05-02T10:39:00Z">
+        <w:r>
+          <w:rPr>
+            <w:rFonts w:ascii="Times New Roman" w:hAnsi="Times New Roman" w:cs="Times New Roman"/>
+          </w:rPr>
+          <w:t>eat</w:t>
+        </w:r>
+        <w:r>
+          <w:rPr>
+            <w:rFonts w:ascii="Times New Roman" w:hAnsi="Times New Roman" w:cs="Times New Roman"/>
+          </w:rPr>
+          <w:t xml:space="preserve">ing </w:t>
+        </w:r>
+      </w:ins>
+      <w:r>
+        <w:rPr>
+          <w:rFonts w:ascii="Times New Roman" w:hAnsi="Times New Roman" w:cs="Times New Roman"/>
+        </w:rPr>
+        <w:t xml:space="preserve">may be interrupted </w:t>
+      </w:r>
+      <w:del w:id="23" w:author="Molly Mulcahy" w:date="2022-05-02T10:23:00Z">
+        <w:r>
+          <w:rPr>
+            <w:rFonts w:ascii="Times New Roman" w:hAnsi="Times New Roman" w:cs="Times New Roman"/>
+          </w:rPr>
+          <w:delText xml:space="preserve">in </w:delText>
+        </w:r>
+      </w:del>
+      <w:ins w:id="24" w:author="Molly Mulcahy" w:date="2022-05-02T10:23:00Z">
+        <w:r>
+          <w:rPr>
+            <w:rFonts w:ascii="Times New Roman" w:hAnsi="Times New Roman" w:cs="Times New Roman"/>
+          </w:rPr>
+          <w:t>during</w:t>
+        </w:r>
+        <w:r>
+          <w:rPr>
+            <w:rFonts w:ascii="Times New Roman" w:hAnsi="Times New Roman" w:cs="Times New Roman"/>
+          </w:rPr>
+          <w:t xml:space="preserve"> </w:t>
+        </w:r>
+      </w:ins>
+      <w:del w:id="25" w:author="Molly Mulcahy" w:date="2022-05-02T10:11:00Z">
+        <w:r>
+          <w:rPr>
+            <w:rFonts w:ascii="Times New Roman" w:hAnsi="Times New Roman" w:cs="Times New Roman"/>
+          </w:rPr>
+          <w:delText xml:space="preserve">those who are </w:delText>
+        </w:r>
+      </w:del>
+      <w:r>
+        <w:rPr>
+          <w:rFonts w:ascii="Times New Roman" w:hAnsi="Times New Roman" w:cs="Times New Roman"/>
+        </w:rPr>
+        <w:t>pregnan</w:t>
+      </w:r>
+      <w:ins w:id="26" w:author="Molly Mulcahy" w:date="2022-05-02T10:11:00Z">
+        <w:r>
+          <w:rPr>
+            <w:rFonts w:ascii="Times New Roman" w:hAnsi="Times New Roman" w:cs="Times New Roman"/>
+          </w:rPr>
+          <w:t>cy</w:t>
+        </w:r>
+      </w:ins>
+      <w:del w:id="27" w:author="Molly Mulcahy" w:date="2022-05-02T10:11:00Z">
+        <w:r>
+          <w:rPr>
+            <w:rFonts w:ascii="Times New Roman" w:hAnsi="Times New Roman" w:cs="Times New Roman"/>
+          </w:rPr>
+          <w:delText>t</w:delText>
+        </w:r>
+      </w:del>
       <w:r>
         <w:rPr>
           <w:rFonts w:ascii="Times New Roman" w:hAnsi="Times New Roman" w:cs="Times New Roman"/>
@@ -228,7 +530,43 @@
         <w:rPr>
           <w:rFonts w:ascii="Times New Roman" w:hAnsi="Times New Roman" w:cs="Times New Roman"/>
         </w:rPr>
-        <w:t xml:space="preserve">TRF during pregnancy on the resultant offspring. </w:t>
+        <w:t xml:space="preserve">TRF during pregnancy </w:t>
+      </w:r>
+      <w:ins w:id="28" w:author="Molly Mulcahy" w:date="2022-05-02T10:11:00Z">
+        <w:r>
+          <w:rPr>
+            <w:rFonts w:ascii="Times New Roman" w:hAnsi="Times New Roman" w:cs="Times New Roman"/>
+          </w:rPr>
+          <w:t>for</w:t>
+        </w:r>
+      </w:ins>
+      <w:del w:id="29" w:author="Molly Mulcahy" w:date="2022-05-02T10:11:00Z">
+        <w:r>
+          <w:rPr>
+            <w:rFonts w:ascii="Times New Roman" w:hAnsi="Times New Roman" w:cs="Times New Roman"/>
+          </w:rPr>
+          <w:delText>on</w:delText>
+        </w:r>
+      </w:del>
+      <w:r>
+        <w:rPr>
+          <w:rFonts w:ascii="Times New Roman" w:hAnsi="Times New Roman" w:cs="Times New Roman"/>
+        </w:rPr>
+        <w:t xml:space="preserve"> </w:t>
+      </w:r>
+      <w:del w:id="30" w:author="Molly Mulcahy" w:date="2022-05-02T10:11:00Z">
+        <w:r>
+          <w:rPr>
+            <w:rFonts w:ascii="Times New Roman" w:hAnsi="Times New Roman" w:cs="Times New Roman"/>
+          </w:rPr>
+          <w:delText xml:space="preserve">the resultant </w:delText>
+        </w:r>
+      </w:del>
+      <w:r>
+        <w:rPr>
+          <w:rFonts w:ascii="Times New Roman" w:hAnsi="Times New Roman" w:cs="Times New Roman"/>
+        </w:rPr>
+        <w:t xml:space="preserve">offspring. </w:t>
       </w:r>
       <w:r>
         <w:rPr>
@@ -252,8 +590,16 @@
         <w:rPr>
           <w:rFonts w:ascii="Times New Roman" w:hAnsi="Times New Roman" w:cs="Times New Roman"/>
         </w:rPr>
-        <w:t xml:space="preserve"> effects of gestational exposure to </w:t>
-      </w:r>
+        <w:t xml:space="preserve"> effects of gestational </w:t>
+      </w:r>
+      <w:del w:id="31" w:author="Molly Mulcahy" w:date="2022-05-02T10:35:00Z">
+        <w:r>
+          <w:rPr>
+            <w:rFonts w:ascii="Times New Roman" w:hAnsi="Times New Roman" w:cs="Times New Roman"/>
+          </w:rPr>
+          <w:delText xml:space="preserve">exposure to </w:delText>
+        </w:r>
+      </w:del>
       <w:r>
         <w:rPr>
           <w:rFonts w:ascii="Times New Roman" w:hAnsi="Times New Roman" w:cs="Times New Roman"/>
@@ -288,13 +634,63 @@
         <w:rPr>
           <w:rFonts w:ascii="Times New Roman" w:hAnsi="Times New Roman" w:cs="Times New Roman"/>
         </w:rPr>
-        <w:t xml:space="preserve"> both male and female offspring</w:t>
-      </w:r>
-      <w:r>
-        <w:rPr>
-          <w:rFonts w:ascii="Times New Roman" w:hAnsi="Times New Roman" w:cs="Times New Roman"/>
-        </w:rPr>
-        <w:t>. Offspring body composition was similar between experimental gro</w:t>
+        <w:t xml:space="preserve"> </w:t>
+      </w:r>
+      <w:del w:id="32" w:author="Molly Mulcahy" w:date="2022-05-02T10:12:00Z">
+        <w:r>
+          <w:rPr>
+            <w:rFonts w:ascii="Times New Roman" w:hAnsi="Times New Roman" w:cs="Times New Roman"/>
+          </w:rPr>
+          <w:delText xml:space="preserve">both </w:delText>
+        </w:r>
+      </w:del>
+      <w:r>
+        <w:rPr>
+          <w:rFonts w:ascii="Times New Roman" w:hAnsi="Times New Roman" w:cs="Times New Roman"/>
+        </w:rPr>
+        <w:t>male and female offspring</w:t>
+      </w:r>
+      <w:r>
+        <w:rPr>
+          <w:rFonts w:ascii="Times New Roman" w:hAnsi="Times New Roman" w:cs="Times New Roman"/>
+        </w:rPr>
+        <w:t xml:space="preserve">. </w:t>
+      </w:r>
+      <w:del w:id="33" w:author="Molly Mulcahy" w:date="2022-05-02T10:35:00Z">
+        <w:r>
+          <w:rPr>
+            <w:rFonts w:ascii="Times New Roman" w:hAnsi="Times New Roman" w:cs="Times New Roman"/>
+          </w:rPr>
+          <w:delText>Offspring body</w:delText>
+        </w:r>
+      </w:del>
+      <w:ins w:id="34" w:author="Molly Mulcahy" w:date="2022-05-02T10:35:00Z">
+        <w:r>
+          <w:rPr>
+            <w:rFonts w:ascii="Times New Roman" w:hAnsi="Times New Roman" w:cs="Times New Roman"/>
+          </w:rPr>
+          <w:t>Body</w:t>
+        </w:r>
+      </w:ins>
+      <w:r>
+        <w:rPr>
+          <w:rFonts w:ascii="Times New Roman" w:hAnsi="Times New Roman" w:cs="Times New Roman"/>
+        </w:rPr>
+        <w:t xml:space="preserve"> composition was similar between </w:t>
+      </w:r>
+      <w:del w:id="35" w:author="Molly Mulcahy" w:date="2022-05-02T10:37:00Z">
+        <w:r>
+          <w:rPr>
+            <w:rFonts w:ascii="Times New Roman" w:hAnsi="Times New Roman" w:cs="Times New Roman"/>
+          </w:rPr>
+          <w:delText xml:space="preserve">experimental </w:delText>
+        </w:r>
+      </w:del>
+      <w:r>
+        <w:rPr>
+          <w:rFonts w:ascii="Times New Roman" w:hAnsi="Times New Roman" w:cs="Times New Roman"/>
+        </w:rPr>
+        <w:t>gro</w:t>
       </w:r>
       <w:r>
         <w:rPr>
@@ -318,7 +714,65 @@
         <w:rPr>
           <w:rFonts w:ascii="Times New Roman" w:hAnsi="Times New Roman" w:cs="Times New Roman"/>
         </w:rPr>
-        <w:t xml:space="preserve"> in both males and females from weaning (day 21) to adulthood (day 70), with minor increases in food intake in eTRF females and improved glucose tolerance in males. After 10 weeks of high fat</w:t>
+        <w:t xml:space="preserve"> in both </w:t>
+      </w:r>
+      <w:del w:id="36" w:author="Molly Mulcahy" w:date="2022-05-02T10:16:00Z">
+        <w:r>
+          <w:rPr>
+            <w:rFonts w:ascii="Times New Roman" w:hAnsi="Times New Roman" w:cs="Times New Roman"/>
+          </w:rPr>
+          <w:delText>males and females</w:delText>
+        </w:r>
+      </w:del>
+      <w:ins w:id="37" w:author="Molly Mulcahy" w:date="2022-05-02T10:16:00Z">
+        <w:r>
+          <w:rPr>
+            <w:rFonts w:ascii="Times New Roman" w:hAnsi="Times New Roman" w:cs="Times New Roman"/>
+          </w:rPr>
+          <w:t>sexes</w:t>
+        </w:r>
+      </w:ins>
+      <w:r>
+        <w:rPr>
+          <w:rFonts w:ascii="Times New Roman" w:hAnsi="Times New Roman" w:cs="Times New Roman"/>
+        </w:rPr>
+        <w:t xml:space="preserve"> from weaning </w:t>
+      </w:r>
+      <w:del w:id="38" w:author="Molly Mulcahy" w:date="2022-05-02T10:40:00Z">
+        <w:r>
+          <w:rPr>
+            <w:rFonts w:ascii="Times New Roman" w:hAnsi="Times New Roman" w:cs="Times New Roman"/>
+          </w:rPr>
+          <w:delText xml:space="preserve">(day 21) </w:delText>
+        </w:r>
+      </w:del>
+      <w:r>
+        <w:rPr>
+          <w:rFonts w:ascii="Times New Roman" w:hAnsi="Times New Roman" w:cs="Times New Roman"/>
+        </w:rPr>
+        <w:t>to adulthood</w:t>
+      </w:r>
+      <w:ins w:id="39" w:author="Molly Mulcahy" w:date="2022-05-02T10:40:00Z">
+        <w:r>
+          <w:rPr>
+            <w:rFonts w:ascii="Times New Roman" w:hAnsi="Times New Roman" w:cs="Times New Roman"/>
+          </w:rPr>
+          <w:t xml:space="preserve">, </w:t>
+        </w:r>
+      </w:ins>
+      <w:del w:id="40" w:author="Molly Mulcahy" w:date="2022-05-02T10:40:00Z">
+        <w:r>
+          <w:rPr>
+            <w:rFonts w:ascii="Times New Roman" w:hAnsi="Times New Roman" w:cs="Times New Roman"/>
+          </w:rPr>
+          <w:delText xml:space="preserve"> (day 70), </w:delText>
+        </w:r>
+      </w:del>
+      <w:r>
+        <w:rPr>
+          <w:rFonts w:ascii="Times New Roman" w:hAnsi="Times New Roman" w:cs="Times New Roman"/>
+        </w:rPr>
+        <w:t>with minor increases in food intake in eTRF females and improved glucose tolerance in males. After 10 weeks of high fat</w:t>
       </w:r>
       <w:r>
         <w:rPr>
@@ -330,26 +784,42 @@
         <w:rPr>
           <w:rFonts w:ascii="Times New Roman" w:hAnsi="Times New Roman" w:cs="Times New Roman"/>
         </w:rPr>
-        <w:t xml:space="preserve"> diet feeding, male eTRF offspring </w:t>
-      </w:r>
-      <w:r>
-        <w:rPr>
-          <w:rFonts w:ascii="Times New Roman" w:hAnsi="Times New Roman" w:cs="Times New Roman"/>
-        </w:rPr>
-        <w:t>were</w:t>
-      </w:r>
-      <w:r>
-        <w:rPr>
-          <w:rFonts w:ascii="Times New Roman" w:hAnsi="Times New Roman" w:cs="Times New Roman"/>
-        </w:rPr>
-        <w:t xml:space="preserve"> more sensitive to insulin </w:t>
-      </w:r>
-      <w:r>
-        <w:rPr>
-          <w:rFonts w:ascii="Times New Roman" w:hAnsi="Times New Roman" w:cs="Times New Roman"/>
-        </w:rPr>
-        <w:t xml:space="preserve">but </w:t>
-      </w:r>
+        <w:t xml:space="preserve"> diet</w:t>
+      </w:r>
+      <w:del w:id="41" w:author="Molly Mulcahy" w:date="2022-05-02T10:35:00Z">
+        <w:r>
+          <w:rPr>
+            <w:rFonts w:ascii="Times New Roman" w:hAnsi="Times New Roman" w:cs="Times New Roman"/>
+          </w:rPr>
+          <w:delText xml:space="preserve"> feeding</w:delText>
+        </w:r>
+      </w:del>
+      <w:r>
+        <w:rPr>
+          <w:rFonts w:ascii="Times New Roman" w:hAnsi="Times New Roman" w:cs="Times New Roman"/>
+        </w:rPr>
+        <w:t xml:space="preserve">, male eTRF offspring </w:t>
+      </w:r>
+      <w:del w:id="42" w:author="Molly Mulcahy" w:date="2022-05-02T10:17:00Z">
+        <w:r>
+          <w:rPr>
+            <w:rFonts w:ascii="Times New Roman" w:hAnsi="Times New Roman" w:cs="Times New Roman"/>
+          </w:rPr>
+          <w:delText>were</w:delText>
+        </w:r>
+        <w:r>
+          <w:rPr>
+            <w:rFonts w:ascii="Times New Roman" w:hAnsi="Times New Roman" w:cs="Times New Roman"/>
+          </w:rPr>
+          <w:delText xml:space="preserve"> more sensitive to insulin </w:delText>
+        </w:r>
+        <w:r>
+          <w:rPr>
+            <w:rFonts w:ascii="Times New Roman" w:hAnsi="Times New Roman" w:cs="Times New Roman"/>
+          </w:rPr>
+          <w:delText xml:space="preserve">but </w:delText>
+        </w:r>
+      </w:del>
       <w:r>
         <w:rPr>
           <w:rFonts w:ascii="Times New Roman" w:hAnsi="Times New Roman" w:cs="Times New Roman"/>
@@ -402,13 +872,57 @@
         <w:rPr>
           <w:rFonts w:ascii="Times New Roman" w:hAnsi="Times New Roman" w:cs="Times New Roman"/>
         </w:rPr>
-        <w:t>causes sex</w:t>
-      </w:r>
-      <w:r>
-        <w:rPr>
-          <w:rFonts w:ascii="Times New Roman" w:hAnsi="Times New Roman" w:cs="Times New Roman"/>
-        </w:rPr>
-        <w:t>-specific deleterious effects on glucose homeostasis after chronic high fat</w:t>
+        <w:t xml:space="preserve">causes </w:t>
+      </w:r>
+      <w:del w:id="43" w:author="Molly Mulcahy" w:date="2022-05-02T10:17:00Z">
+        <w:r>
+          <w:rPr>
+            <w:rFonts w:ascii="Times New Roman" w:hAnsi="Times New Roman" w:cs="Times New Roman"/>
+          </w:rPr>
+          <w:delText>sex</w:delText>
+        </w:r>
+        <w:r>
+          <w:rPr>
+            <w:rFonts w:ascii="Times New Roman" w:hAnsi="Times New Roman" w:cs="Times New Roman"/>
+          </w:rPr>
+          <w:delText xml:space="preserve">-specific </w:delText>
+        </w:r>
+      </w:del>
+      <w:del w:id="44" w:author="Molly Mulcahy" w:date="2022-05-02T10:18:00Z">
+        <w:r>
+          <w:rPr>
+            <w:rFonts w:ascii="Times New Roman" w:hAnsi="Times New Roman" w:cs="Times New Roman"/>
+          </w:rPr>
+          <w:delText>deleterious</w:delText>
+        </w:r>
+      </w:del>
+      <w:ins w:id="45" w:author="Molly Mulcahy" w:date="2022-05-02T10:18:00Z">
+        <w:r>
+          <w:rPr>
+            <w:rFonts w:ascii="Times New Roman" w:hAnsi="Times New Roman" w:cs="Times New Roman"/>
+          </w:rPr>
+          <w:t>impaired</w:t>
+        </w:r>
+      </w:ins>
+      <w:r>
+        <w:rPr>
+          <w:rFonts w:ascii="Times New Roman" w:hAnsi="Times New Roman" w:cs="Times New Roman"/>
+        </w:rPr>
+        <w:t xml:space="preserve"> </w:t>
+      </w:r>
+      <w:del w:id="46" w:author="Molly Mulcahy" w:date="2022-05-02T10:17:00Z">
+        <w:r>
+          <w:rPr>
+            <w:rFonts w:ascii="Times New Roman" w:hAnsi="Times New Roman" w:cs="Times New Roman"/>
+          </w:rPr>
+          <w:delText xml:space="preserve">effects on </w:delText>
+        </w:r>
+      </w:del>
+      <w:r>
+        <w:rPr>
+          <w:rFonts w:ascii="Times New Roman" w:hAnsi="Times New Roman" w:cs="Times New Roman"/>
+        </w:rPr>
+        <w:t>glucose homeostasis after chronic high fat</w:t>
       </w:r>
       <w:r>
         <w:rPr>
@@ -426,14 +940,122 @@
         <w:rPr>
           <w:rFonts w:ascii="Times New Roman" w:hAnsi="Times New Roman" w:cs="Times New Roman"/>
         </w:rPr>
-        <w:t xml:space="preserve">male </w:t>
-      </w:r>
-      <w:r>
-        <w:rPr>
-          <w:rFonts w:ascii="Times New Roman" w:hAnsi="Times New Roman" w:cs="Times New Roman"/>
-        </w:rPr>
-        <w:t xml:space="preserve">offspring. Further studies are needed to determine the effect gestational eTRF has on the male pancreas as well as </w:t>
-      </w:r>
+        <w:t>male</w:t>
+      </w:r>
+      <w:del w:id="47" w:author="Molly Mulcahy" w:date="2022-05-02T10:36:00Z">
+        <w:r>
+          <w:rPr>
+            <w:rFonts w:ascii="Times New Roman" w:hAnsi="Times New Roman" w:cs="Times New Roman"/>
+          </w:rPr>
+          <w:delText xml:space="preserve"> </w:delText>
+        </w:r>
+        <w:r>
+          <w:rPr>
+            <w:rFonts w:ascii="Times New Roman" w:hAnsi="Times New Roman" w:cs="Times New Roman"/>
+          </w:rPr>
+          <w:delText>offspring</w:delText>
+        </w:r>
+      </w:del>
+      <w:ins w:id="48" w:author="Molly Mulcahy" w:date="2022-05-02T10:36:00Z">
+        <w:r>
+          <w:rPr>
+            <w:rFonts w:ascii="Times New Roman" w:hAnsi="Times New Roman" w:cs="Times New Roman"/>
+          </w:rPr>
+          <w:t>s</w:t>
+        </w:r>
+      </w:ins>
+      <w:r>
+        <w:rPr>
+          <w:rFonts w:ascii="Times New Roman" w:hAnsi="Times New Roman" w:cs="Times New Roman"/>
+        </w:rPr>
+        <w:t xml:space="preserve">. Further studies </w:t>
+      </w:r>
+      <w:del w:id="49" w:author="Molly Mulcahy" w:date="2022-05-02T10:18:00Z">
+        <w:r>
+          <w:rPr>
+            <w:rFonts w:ascii="Times New Roman" w:hAnsi="Times New Roman" w:cs="Times New Roman"/>
+          </w:rPr>
+          <w:delText>are needed to</w:delText>
+        </w:r>
+      </w:del>
+      <w:ins w:id="50" w:author="Molly Mulcahy" w:date="2022-05-02T10:18:00Z">
+        <w:r>
+          <w:rPr>
+            <w:rFonts w:ascii="Times New Roman" w:hAnsi="Times New Roman" w:cs="Times New Roman"/>
+          </w:rPr>
+          <w:t>should</w:t>
+        </w:r>
+      </w:ins>
+      <w:r>
+        <w:rPr>
+          <w:rFonts w:ascii="Times New Roman" w:hAnsi="Times New Roman" w:cs="Times New Roman"/>
+        </w:rPr>
+        <w:t xml:space="preserve"> </w:t>
+      </w:r>
+      <w:del w:id="51" w:author="Molly Mulcahy" w:date="2022-05-02T10:25:00Z">
+        <w:r>
+          <w:rPr>
+            <w:rFonts w:ascii="Times New Roman" w:hAnsi="Times New Roman" w:cs="Times New Roman"/>
+          </w:rPr>
+          <w:delText xml:space="preserve">determine </w:delText>
+        </w:r>
+      </w:del>
+      <w:ins w:id="52" w:author="Molly Mulcahy" w:date="2022-05-02T10:25:00Z">
+        <w:r>
+          <w:rPr>
+            <w:rFonts w:ascii="Times New Roman" w:hAnsi="Times New Roman" w:cs="Times New Roman"/>
+          </w:rPr>
+          <w:t>assess</w:t>
+        </w:r>
+        <w:r>
+          <w:rPr>
+            <w:rFonts w:ascii="Times New Roman" w:hAnsi="Times New Roman" w:cs="Times New Roman"/>
+          </w:rPr>
+          <w:t xml:space="preserve"> </w:t>
+        </w:r>
+      </w:ins>
+      <w:r>
+        <w:rPr>
+          <w:rFonts w:ascii="Times New Roman" w:hAnsi="Times New Roman" w:cs="Times New Roman"/>
+        </w:rPr>
+        <w:t xml:space="preserve">the effect gestational eTRF has </w:t>
+      </w:r>
+      <w:del w:id="53" w:author="Molly Mulcahy" w:date="2022-05-02T10:36:00Z">
+        <w:r>
+          <w:rPr>
+            <w:rFonts w:ascii="Times New Roman" w:hAnsi="Times New Roman" w:cs="Times New Roman"/>
+          </w:rPr>
+          <w:delText xml:space="preserve">on </w:delText>
+        </w:r>
+      </w:del>
+      <w:ins w:id="54" w:author="Molly Mulcahy" w:date="2022-05-02T10:36:00Z">
+        <w:r>
+          <w:rPr>
+            <w:rFonts w:ascii="Times New Roman" w:hAnsi="Times New Roman" w:cs="Times New Roman"/>
+          </w:rPr>
+          <w:t>in</w:t>
+        </w:r>
+        <w:r>
+          <w:rPr>
+            <w:rFonts w:ascii="Times New Roman" w:hAnsi="Times New Roman" w:cs="Times New Roman"/>
+          </w:rPr>
+          <w:t xml:space="preserve"> </w:t>
+        </w:r>
+      </w:ins>
+      <w:r>
+        <w:rPr>
+          <w:rFonts w:ascii="Times New Roman" w:hAnsi="Times New Roman" w:cs="Times New Roman"/>
+        </w:rPr>
+        <w:t xml:space="preserve">the male pancreas </w:t>
+      </w:r>
+      <w:del w:id="55" w:author="Molly Mulcahy" w:date="2022-05-02T10:18:00Z">
+        <w:r>
+          <w:rPr>
+            <w:rFonts w:ascii="Times New Roman" w:hAnsi="Times New Roman" w:cs="Times New Roman"/>
+          </w:rPr>
+          <w:delText xml:space="preserve">as well as </w:delText>
+        </w:r>
+      </w:del>
       <w:r>
         <w:rPr>
           <w:rFonts w:ascii="Times New Roman" w:hAnsi="Times New Roman" w:cs="Times New Roman"/>
@@ -444,7 +1066,29 @@
         <w:rPr>
           <w:rFonts w:ascii="Times New Roman" w:hAnsi="Times New Roman" w:cs="Times New Roman"/>
         </w:rPr>
-        <w:t>elucidate the mechanisms that protect females from this metabolic dysfunction.</w:t>
+        <w:t xml:space="preserve">elucidate the mechanisms that protect females from </w:t>
+      </w:r>
+      <w:del w:id="56" w:author="Molly Mulcahy" w:date="2022-05-02T10:18:00Z">
+        <w:r>
+          <w:rPr>
+            <w:rFonts w:ascii="Times New Roman" w:hAnsi="Times New Roman" w:cs="Times New Roman"/>
+          </w:rPr>
+          <w:delText>this</w:delText>
+        </w:r>
+      </w:del>
+      <w:del w:id="57" w:author="Molly Mulcahy" w:date="2022-05-02T10:36:00Z">
+        <w:r>
+          <w:rPr>
+            <w:rFonts w:ascii="Times New Roman" w:hAnsi="Times New Roman" w:cs="Times New Roman"/>
+          </w:rPr>
+          <w:delText xml:space="preserve"> </w:delText>
+        </w:r>
+      </w:del>
+      <w:r>
+        <w:rPr>
+          <w:rFonts w:ascii="Times New Roman" w:hAnsi="Times New Roman" w:cs="Times New Roman"/>
+        </w:rPr>
+        <w:t>metabolic dysfunction.</w:t>
       </w:r>
     </w:p>
     <w:p>
@@ -7386,21 +8030,7 @@
         <w:rPr>
           <w:rFonts w:ascii="Times New Roman" w:hAnsi="Times New Roman" w:cs="Times New Roman"/>
         </w:rPr>
-        <w:t xml:space="preserve"> male </w:t>
-      </w:r>
-      <w:proofErr w:type="spellStart"/>
-      <w:r>
-        <w:rPr>
-          <w:rFonts w:ascii="Times New Roman" w:hAnsi="Times New Roman" w:cs="Times New Roman"/>
-        </w:rPr>
-        <w:t>eTRF</w:t>
-      </w:r>
-      <w:proofErr w:type="spellEnd"/>
-      <w:r>
-        <w:rPr>
-          <w:rFonts w:ascii="Times New Roman" w:hAnsi="Times New Roman" w:cs="Times New Roman"/>
-        </w:rPr>
-        <w:t xml:space="preserve"> </w:t>
+        <w:t xml:space="preserve"> male eTRF </w:t>
       </w:r>
       <w:r>
         <w:rPr>
@@ -7622,19 +8252,11 @@
         </w:rPr>
         <w:t xml:space="preserve">while </w:t>
       </w:r>
-      <w:proofErr w:type="spellStart"/>
-      <w:r>
-        <w:rPr>
-          <w:rFonts w:ascii="Times New Roman" w:hAnsi="Times New Roman" w:cs="Times New Roman"/>
-        </w:rPr>
-        <w:t>eTRF</w:t>
-      </w:r>
-      <w:proofErr w:type="spellEnd"/>
-      <w:r>
-        <w:rPr>
-          <w:rFonts w:ascii="Times New Roman" w:hAnsi="Times New Roman" w:cs="Times New Roman"/>
-        </w:rPr>
-        <w:t xml:space="preserve"> males had 20.4% lower AUC </w:t>
+      <w:r>
+        <w:rPr>
+          <w:rFonts w:ascii="Times New Roman" w:hAnsi="Times New Roman" w:cs="Times New Roman"/>
+        </w:rPr>
+        <w:t xml:space="preserve">eTRF males had 20.4% lower AUC </w:t>
       </w:r>
       <w:r>
         <w:rPr>
@@ -8474,19 +9096,11 @@
         </w:rPr>
         <w:t xml:space="preserve"> in </w:t>
       </w:r>
-      <w:proofErr w:type="spellStart"/>
-      <w:r>
-        <w:rPr>
-          <w:rFonts w:ascii="Times New Roman" w:hAnsi="Times New Roman" w:cs="Times New Roman"/>
-        </w:rPr>
-        <w:t>eTRF</w:t>
-      </w:r>
-      <w:proofErr w:type="spellEnd"/>
-      <w:r>
-        <w:rPr>
-          <w:rFonts w:ascii="Times New Roman" w:hAnsi="Times New Roman" w:cs="Times New Roman"/>
-        </w:rPr>
-        <w:t xml:space="preserve"> </w:t>
+      <w:r>
+        <w:rPr>
+          <w:rFonts w:ascii="Times New Roman" w:hAnsi="Times New Roman" w:cs="Times New Roman"/>
+        </w:rPr>
+        <w:t xml:space="preserve">eTRF </w:t>
       </w:r>
       <w:r>
         <w:rPr>
@@ -14765,7 +15379,7 @@
 </file>
 
 <file path=word/endnotes.xml><?xml version="1.0" encoding="utf-8"?>
-<w:endnotes xmlns:wpc="http://schemas.microsoft.com/office/word/2010/wordprocessingCanvas" xmlns:cx="http://schemas.microsoft.com/office/drawing/2014/chartex" xmlns:cx1="http://schemas.microsoft.com/office/drawing/2015/9/8/chartex" xmlns:cx2="http://schemas.microsoft.com/office/drawing/2015/10/21/chartex" xmlns:cx3="http://schemas.microsoft.com/office/drawing/2016/5/9/chartex" xmlns:cx4="http://schemas.microsoft.com/office/drawing/2016/5/10/chartex" xmlns:cx5="http://schemas.microsoft.com/office/drawing/2016/5/11/chartex" xmlns:cx6="http://schemas.microsoft.com/office/drawing/2016/5/12/chartex" xmlns:cx7="http://schemas.microsoft.com/office/drawing/2016/5/13/chartex" xmlns:cx8="http://schemas.microsoft.com/office/drawing/2016/5/14/chartex" xmlns:mc="http://schemas.openxmlformats.org/markup-compatibility/2006" xmlns:aink="http://schemas.microsoft.com/office/drawing/2016/ink" xmlns:am3d="http://schemas.microsoft.com/office/drawing/2017/model3d" xmlns:o="urn:schemas-microsoft-com:office:office" xmlns:r="http://schemas.openxmlformats.org/officeDocument/2006/relationships" xmlns:m="http://schemas.openxmlformats.org/officeDocument/2006/math" xmlns:v="urn:schemas-microsoft-com:vml" xmlns:wp14="http://schemas.microsoft.com/office/word/2010/wordprocessingDrawing" xmlns:wp="http://schemas.openxmlformats.org/drawingml/2006/wordprocessingDrawing" xmlns:w10="urn:schemas-microsoft-com:office:word" xmlns:w="http://schemas.openxmlformats.org/wordprocessingml/2006/main" xmlns:w14="http://schemas.microsoft.com/office/word/2010/wordml" xmlns:w15="http://schemas.microsoft.com/office/word/2012/wordml" xmlns:w16cid="http://schemas.microsoft.com/office/word/2016/wordml/cid" xmlns:w16se="http://schemas.microsoft.com/office/word/2015/wordml/symex" xmlns:wpg="http://schemas.microsoft.com/office/word/2010/wordprocessingGroup" xmlns:wpi="http://schemas.microsoft.com/office/word/2010/wordprocessingInk" xmlns:wne="http://schemas.microsoft.com/office/word/2006/wordml" xmlns:wps="http://schemas.microsoft.com/office/word/2010/wordprocessingShape" mc:Ignorable="w14 w15 w16se w16cid wp14">
+<w:endnotes xmlns:wpc="http://schemas.microsoft.com/office/word/2010/wordprocessingCanvas" xmlns:cx="http://schemas.microsoft.com/office/drawing/2014/chartex" xmlns:cx1="http://schemas.microsoft.com/office/drawing/2015/9/8/chartex" xmlns:cx2="http://schemas.microsoft.com/office/drawing/2015/10/21/chartex" xmlns:cx3="http://schemas.microsoft.com/office/drawing/2016/5/9/chartex" xmlns:cx4="http://schemas.microsoft.com/office/drawing/2016/5/10/chartex" xmlns:cx5="http://schemas.microsoft.com/office/drawing/2016/5/11/chartex" xmlns:cx6="http://schemas.microsoft.com/office/drawing/2016/5/12/chartex" xmlns:cx7="http://schemas.microsoft.com/office/drawing/2016/5/13/chartex" xmlns:cx8="http://schemas.microsoft.com/office/drawing/2016/5/14/chartex" xmlns:mc="http://schemas.openxmlformats.org/markup-compatibility/2006" xmlns:aink="http://schemas.microsoft.com/office/drawing/2016/ink" xmlns:am3d="http://schemas.microsoft.com/office/drawing/2017/model3d" xmlns:o="urn:schemas-microsoft-com:office:office" xmlns:oel="http://schemas.microsoft.com/office/2019/extlst" xmlns:r="http://schemas.openxmlformats.org/officeDocument/2006/relationships" xmlns:m="http://schemas.openxmlformats.org/officeDocument/2006/math" xmlns:v="urn:schemas-microsoft-com:vml" xmlns:wp14="http://schemas.microsoft.com/office/word/2010/wordprocessingDrawing" xmlns:wp="http://schemas.openxmlformats.org/drawingml/2006/wordprocessingDrawing" xmlns:w10="urn:schemas-microsoft-com:office:word" xmlns:w="http://schemas.openxmlformats.org/wordprocessingml/2006/main" xmlns:w14="http://schemas.microsoft.com/office/word/2010/wordml" xmlns:w15="http://schemas.microsoft.com/office/word/2012/wordml" xmlns:w16cex="http://schemas.microsoft.com/office/word/2018/wordml/cex" xmlns:w16cid="http://schemas.microsoft.com/office/word/2016/wordml/cid" xmlns:w16="http://schemas.microsoft.com/office/word/2018/wordml" xmlns:w16sdtdh="http://schemas.microsoft.com/office/word/2020/wordml/sdtdatahash" xmlns:w16se="http://schemas.microsoft.com/office/word/2015/wordml/symex" xmlns:wpg="http://schemas.microsoft.com/office/word/2010/wordprocessingGroup" xmlns:wpi="http://schemas.microsoft.com/office/word/2010/wordprocessingInk" xmlns:wne="http://schemas.microsoft.com/office/word/2006/wordml" xmlns:wps="http://schemas.microsoft.com/office/word/2010/wordprocessingShape" mc:Ignorable="w14 w15 w16se w16cid w16 w16cex w16sdtdh wp14">
   <w:endnote w:type="separator" w:id="-1">
     <w:p>
       <w:r>
@@ -14784,7 +15398,7 @@
 </file>
 
 <file path=word/footer1.xml><?xml version="1.0" encoding="utf-8"?>
-<w:ftr xmlns:wpc="http://schemas.microsoft.com/office/word/2010/wordprocessingCanvas" xmlns:cx="http://schemas.microsoft.com/office/drawing/2014/chartex" xmlns:cx1="http://schemas.microsoft.com/office/drawing/2015/9/8/chartex" xmlns:cx2="http://schemas.microsoft.com/office/drawing/2015/10/21/chartex" xmlns:cx3="http://schemas.microsoft.com/office/drawing/2016/5/9/chartex" xmlns:cx4="http://schemas.microsoft.com/office/drawing/2016/5/10/chartex" xmlns:cx5="http://schemas.microsoft.com/office/drawing/2016/5/11/chartex" xmlns:cx6="http://schemas.microsoft.com/office/drawing/2016/5/12/chartex" xmlns:cx7="http://schemas.microsoft.com/office/drawing/2016/5/13/chartex" xmlns:cx8="http://schemas.microsoft.com/office/drawing/2016/5/14/chartex" xmlns:mc="http://schemas.openxmlformats.org/markup-compatibility/2006" xmlns:aink="http://schemas.microsoft.com/office/drawing/2016/ink" xmlns:am3d="http://schemas.microsoft.com/office/drawing/2017/model3d" xmlns:o="urn:schemas-microsoft-com:office:office" xmlns:r="http://schemas.openxmlformats.org/officeDocument/2006/relationships" xmlns:m="http://schemas.openxmlformats.org/officeDocument/2006/math" xmlns:v="urn:schemas-microsoft-com:vml" xmlns:wp14="http://schemas.microsoft.com/office/word/2010/wordprocessingDrawing" xmlns:wp="http://schemas.openxmlformats.org/drawingml/2006/wordprocessingDrawing" xmlns:w10="urn:schemas-microsoft-com:office:word" xmlns:w="http://schemas.openxmlformats.org/wordprocessingml/2006/main" xmlns:w14="http://schemas.microsoft.com/office/word/2010/wordml" xmlns:w15="http://schemas.microsoft.com/office/word/2012/wordml" xmlns:w16cid="http://schemas.microsoft.com/office/word/2016/wordml/cid" xmlns:w16se="http://schemas.microsoft.com/office/word/2015/wordml/symex" xmlns:wpg="http://schemas.microsoft.com/office/word/2010/wordprocessingGroup" xmlns:wpi="http://schemas.microsoft.com/office/word/2010/wordprocessingInk" xmlns:wne="http://schemas.microsoft.com/office/word/2006/wordml" xmlns:wps="http://schemas.microsoft.com/office/word/2010/wordprocessingShape" mc:Ignorable="w14 w15 w16se w16cid wp14">
+<w:ftr xmlns:wpc="http://schemas.microsoft.com/office/word/2010/wordprocessingCanvas" xmlns:cx="http://schemas.microsoft.com/office/drawing/2014/chartex" xmlns:cx1="http://schemas.microsoft.com/office/drawing/2015/9/8/chartex" xmlns:cx2="http://schemas.microsoft.com/office/drawing/2015/10/21/chartex" xmlns:cx3="http://schemas.microsoft.com/office/drawing/2016/5/9/chartex" xmlns:cx4="http://schemas.microsoft.com/office/drawing/2016/5/10/chartex" xmlns:cx5="http://schemas.microsoft.com/office/drawing/2016/5/11/chartex" xmlns:cx6="http://schemas.microsoft.com/office/drawing/2016/5/12/chartex" xmlns:cx7="http://schemas.microsoft.com/office/drawing/2016/5/13/chartex" xmlns:cx8="http://schemas.microsoft.com/office/drawing/2016/5/14/chartex" xmlns:mc="http://schemas.openxmlformats.org/markup-compatibility/2006" xmlns:aink="http://schemas.microsoft.com/office/drawing/2016/ink" xmlns:am3d="http://schemas.microsoft.com/office/drawing/2017/model3d" xmlns:o="urn:schemas-microsoft-com:office:office" xmlns:oel="http://schemas.microsoft.com/office/2019/extlst" xmlns:r="http://schemas.openxmlformats.org/officeDocument/2006/relationships" xmlns:m="http://schemas.openxmlformats.org/officeDocument/2006/math" xmlns:v="urn:schemas-microsoft-com:vml" xmlns:wp14="http://schemas.microsoft.com/office/word/2010/wordprocessingDrawing" xmlns:wp="http://schemas.openxmlformats.org/drawingml/2006/wordprocessingDrawing" xmlns:w10="urn:schemas-microsoft-com:office:word" xmlns:w="http://schemas.openxmlformats.org/wordprocessingml/2006/main" xmlns:w14="http://schemas.microsoft.com/office/word/2010/wordml" xmlns:w15="http://schemas.microsoft.com/office/word/2012/wordml" xmlns:w16cex="http://schemas.microsoft.com/office/word/2018/wordml/cex" xmlns:w16cid="http://schemas.microsoft.com/office/word/2016/wordml/cid" xmlns:w16="http://schemas.microsoft.com/office/word/2018/wordml" xmlns:w16sdtdh="http://schemas.microsoft.com/office/word/2020/wordml/sdtdatahash" xmlns:w16se="http://schemas.microsoft.com/office/word/2015/wordml/symex" xmlns:wpg="http://schemas.microsoft.com/office/word/2010/wordprocessingGroup" xmlns:wpi="http://schemas.microsoft.com/office/word/2010/wordprocessingInk" xmlns:wne="http://schemas.microsoft.com/office/word/2006/wordml" xmlns:wps="http://schemas.microsoft.com/office/word/2010/wordprocessingShape" mc:Ignorable="w14 w15 w16se w16cid w16 w16cex w16sdtdh wp14">
   <w:p>
     <w:pPr>
       <w:pStyle w:val="Footer"/>
@@ -14794,7 +15408,7 @@
 </file>
 
 <file path=word/footer2.xml><?xml version="1.0" encoding="utf-8"?>
-<w:ftr xmlns:wpc="http://schemas.microsoft.com/office/word/2010/wordprocessingCanvas" xmlns:cx="http://schemas.microsoft.com/office/drawing/2014/chartex" xmlns:cx1="http://schemas.microsoft.com/office/drawing/2015/9/8/chartex" xmlns:cx2="http://schemas.microsoft.com/office/drawing/2015/10/21/chartex" xmlns:cx3="http://schemas.microsoft.com/office/drawing/2016/5/9/chartex" xmlns:cx4="http://schemas.microsoft.com/office/drawing/2016/5/10/chartex" xmlns:cx5="http://schemas.microsoft.com/office/drawing/2016/5/11/chartex" xmlns:cx6="http://schemas.microsoft.com/office/drawing/2016/5/12/chartex" xmlns:cx7="http://schemas.microsoft.com/office/drawing/2016/5/13/chartex" xmlns:cx8="http://schemas.microsoft.com/office/drawing/2016/5/14/chartex" xmlns:mc="http://schemas.openxmlformats.org/markup-compatibility/2006" xmlns:aink="http://schemas.microsoft.com/office/drawing/2016/ink" xmlns:am3d="http://schemas.microsoft.com/office/drawing/2017/model3d" xmlns:o="urn:schemas-microsoft-com:office:office" xmlns:r="http://schemas.openxmlformats.org/officeDocument/2006/relationships" xmlns:m="http://schemas.openxmlformats.org/officeDocument/2006/math" xmlns:v="urn:schemas-microsoft-com:vml" xmlns:wp14="http://schemas.microsoft.com/office/word/2010/wordprocessingDrawing" xmlns:wp="http://schemas.openxmlformats.org/drawingml/2006/wordprocessingDrawing" xmlns:w10="urn:schemas-microsoft-com:office:word" xmlns:w="http://schemas.openxmlformats.org/wordprocessingml/2006/main" xmlns:w14="http://schemas.microsoft.com/office/word/2010/wordml" xmlns:w15="http://schemas.microsoft.com/office/word/2012/wordml" xmlns:w16cid="http://schemas.microsoft.com/office/word/2016/wordml/cid" xmlns:w16se="http://schemas.microsoft.com/office/word/2015/wordml/symex" xmlns:wpg="http://schemas.microsoft.com/office/word/2010/wordprocessingGroup" xmlns:wpi="http://schemas.microsoft.com/office/word/2010/wordprocessingInk" xmlns:wne="http://schemas.microsoft.com/office/word/2006/wordml" xmlns:wps="http://schemas.microsoft.com/office/word/2010/wordprocessingShape" mc:Ignorable="w14 w15 w16se w16cid wp14">
+<w:ftr xmlns:wpc="http://schemas.microsoft.com/office/word/2010/wordprocessingCanvas" xmlns:cx="http://schemas.microsoft.com/office/drawing/2014/chartex" xmlns:cx1="http://schemas.microsoft.com/office/drawing/2015/9/8/chartex" xmlns:cx2="http://schemas.microsoft.com/office/drawing/2015/10/21/chartex" xmlns:cx3="http://schemas.microsoft.com/office/drawing/2016/5/9/chartex" xmlns:cx4="http://schemas.microsoft.com/office/drawing/2016/5/10/chartex" xmlns:cx5="http://schemas.microsoft.com/office/drawing/2016/5/11/chartex" xmlns:cx6="http://schemas.microsoft.com/office/drawing/2016/5/12/chartex" xmlns:cx7="http://schemas.microsoft.com/office/drawing/2016/5/13/chartex" xmlns:cx8="http://schemas.microsoft.com/office/drawing/2016/5/14/chartex" xmlns:mc="http://schemas.openxmlformats.org/markup-compatibility/2006" xmlns:aink="http://schemas.microsoft.com/office/drawing/2016/ink" xmlns:am3d="http://schemas.microsoft.com/office/drawing/2017/model3d" xmlns:o="urn:schemas-microsoft-com:office:office" xmlns:oel="http://schemas.microsoft.com/office/2019/extlst" xmlns:r="http://schemas.openxmlformats.org/officeDocument/2006/relationships" xmlns:m="http://schemas.openxmlformats.org/officeDocument/2006/math" xmlns:v="urn:schemas-microsoft-com:vml" xmlns:wp14="http://schemas.microsoft.com/office/word/2010/wordprocessingDrawing" xmlns:wp="http://schemas.openxmlformats.org/drawingml/2006/wordprocessingDrawing" xmlns:w10="urn:schemas-microsoft-com:office:word" xmlns:w="http://schemas.openxmlformats.org/wordprocessingml/2006/main" xmlns:w14="http://schemas.microsoft.com/office/word/2010/wordml" xmlns:w15="http://schemas.microsoft.com/office/word/2012/wordml" xmlns:w16cex="http://schemas.microsoft.com/office/word/2018/wordml/cex" xmlns:w16cid="http://schemas.microsoft.com/office/word/2016/wordml/cid" xmlns:w16="http://schemas.microsoft.com/office/word/2018/wordml" xmlns:w16sdtdh="http://schemas.microsoft.com/office/word/2020/wordml/sdtdatahash" xmlns:w16se="http://schemas.microsoft.com/office/word/2015/wordml/symex" xmlns:wpg="http://schemas.microsoft.com/office/word/2010/wordprocessingGroup" xmlns:wpi="http://schemas.microsoft.com/office/word/2010/wordprocessingInk" xmlns:wne="http://schemas.microsoft.com/office/word/2006/wordml" xmlns:wps="http://schemas.microsoft.com/office/word/2010/wordprocessingShape" mc:Ignorable="w14 w15 w16se w16cid w16 w16cex w16sdtdh wp14">
   <w:p>
     <w:pPr>
       <w:pStyle w:val="Footer"/>
@@ -14804,7 +15418,7 @@
 </file>
 
 <file path=word/footer3.xml><?xml version="1.0" encoding="utf-8"?>
-<w:ftr xmlns:wpc="http://schemas.microsoft.com/office/word/2010/wordprocessingCanvas" xmlns:cx="http://schemas.microsoft.com/office/drawing/2014/chartex" xmlns:cx1="http://schemas.microsoft.com/office/drawing/2015/9/8/chartex" xmlns:cx2="http://schemas.microsoft.com/office/drawing/2015/10/21/chartex" xmlns:cx3="http://schemas.microsoft.com/office/drawing/2016/5/9/chartex" xmlns:cx4="http://schemas.microsoft.com/office/drawing/2016/5/10/chartex" xmlns:cx5="http://schemas.microsoft.com/office/drawing/2016/5/11/chartex" xmlns:cx6="http://schemas.microsoft.com/office/drawing/2016/5/12/chartex" xmlns:cx7="http://schemas.microsoft.com/office/drawing/2016/5/13/chartex" xmlns:cx8="http://schemas.microsoft.com/office/drawing/2016/5/14/chartex" xmlns:mc="http://schemas.openxmlformats.org/markup-compatibility/2006" xmlns:aink="http://schemas.microsoft.com/office/drawing/2016/ink" xmlns:am3d="http://schemas.microsoft.com/office/drawing/2017/model3d" xmlns:o="urn:schemas-microsoft-com:office:office" xmlns:r="http://schemas.openxmlformats.org/officeDocument/2006/relationships" xmlns:m="http://schemas.openxmlformats.org/officeDocument/2006/math" xmlns:v="urn:schemas-microsoft-com:vml" xmlns:wp14="http://schemas.microsoft.com/office/word/2010/wordprocessingDrawing" xmlns:wp="http://schemas.openxmlformats.org/drawingml/2006/wordprocessingDrawing" xmlns:w10="urn:schemas-microsoft-com:office:word" xmlns:w="http://schemas.openxmlformats.org/wordprocessingml/2006/main" xmlns:w14="http://schemas.microsoft.com/office/word/2010/wordml" xmlns:w15="http://schemas.microsoft.com/office/word/2012/wordml" xmlns:w16cid="http://schemas.microsoft.com/office/word/2016/wordml/cid" xmlns:w16se="http://schemas.microsoft.com/office/word/2015/wordml/symex" xmlns:wpg="http://schemas.microsoft.com/office/word/2010/wordprocessingGroup" xmlns:wpi="http://schemas.microsoft.com/office/word/2010/wordprocessingInk" xmlns:wne="http://schemas.microsoft.com/office/word/2006/wordml" xmlns:wps="http://schemas.microsoft.com/office/word/2010/wordprocessingShape" mc:Ignorable="w14 w15 w16se w16cid wp14">
+<w:ftr xmlns:wpc="http://schemas.microsoft.com/office/word/2010/wordprocessingCanvas" xmlns:cx="http://schemas.microsoft.com/office/drawing/2014/chartex" xmlns:cx1="http://schemas.microsoft.com/office/drawing/2015/9/8/chartex" xmlns:cx2="http://schemas.microsoft.com/office/drawing/2015/10/21/chartex" xmlns:cx3="http://schemas.microsoft.com/office/drawing/2016/5/9/chartex" xmlns:cx4="http://schemas.microsoft.com/office/drawing/2016/5/10/chartex" xmlns:cx5="http://schemas.microsoft.com/office/drawing/2016/5/11/chartex" xmlns:cx6="http://schemas.microsoft.com/office/drawing/2016/5/12/chartex" xmlns:cx7="http://schemas.microsoft.com/office/drawing/2016/5/13/chartex" xmlns:cx8="http://schemas.microsoft.com/office/drawing/2016/5/14/chartex" xmlns:mc="http://schemas.openxmlformats.org/markup-compatibility/2006" xmlns:aink="http://schemas.microsoft.com/office/drawing/2016/ink" xmlns:am3d="http://schemas.microsoft.com/office/drawing/2017/model3d" xmlns:o="urn:schemas-microsoft-com:office:office" xmlns:oel="http://schemas.microsoft.com/office/2019/extlst" xmlns:r="http://schemas.openxmlformats.org/officeDocument/2006/relationships" xmlns:m="http://schemas.openxmlformats.org/officeDocument/2006/math" xmlns:v="urn:schemas-microsoft-com:vml" xmlns:wp14="http://schemas.microsoft.com/office/word/2010/wordprocessingDrawing" xmlns:wp="http://schemas.openxmlformats.org/drawingml/2006/wordprocessingDrawing" xmlns:w10="urn:schemas-microsoft-com:office:word" xmlns:w="http://schemas.openxmlformats.org/wordprocessingml/2006/main" xmlns:w14="http://schemas.microsoft.com/office/word/2010/wordml" xmlns:w15="http://schemas.microsoft.com/office/word/2012/wordml" xmlns:w16cex="http://schemas.microsoft.com/office/word/2018/wordml/cex" xmlns:w16cid="http://schemas.microsoft.com/office/word/2016/wordml/cid" xmlns:w16="http://schemas.microsoft.com/office/word/2018/wordml" xmlns:w16sdtdh="http://schemas.microsoft.com/office/word/2020/wordml/sdtdatahash" xmlns:w16se="http://schemas.microsoft.com/office/word/2015/wordml/symex" xmlns:wpg="http://schemas.microsoft.com/office/word/2010/wordprocessingGroup" xmlns:wpi="http://schemas.microsoft.com/office/word/2010/wordprocessingInk" xmlns:wne="http://schemas.microsoft.com/office/word/2006/wordml" xmlns:wps="http://schemas.microsoft.com/office/word/2010/wordprocessingShape" mc:Ignorable="w14 w15 w16se w16cid w16 w16cex w16sdtdh wp14">
   <w:p>
     <w:pPr>
       <w:pStyle w:val="Footer"/>
@@ -14814,7 +15428,7 @@
 </file>
 
 <file path=word/footnotes.xml><?xml version="1.0" encoding="utf-8"?>
-<w:footnotes xmlns:wpc="http://schemas.microsoft.com/office/word/2010/wordprocessingCanvas" xmlns:cx="http://schemas.microsoft.com/office/drawing/2014/chartex" xmlns:cx1="http://schemas.microsoft.com/office/drawing/2015/9/8/chartex" xmlns:cx2="http://schemas.microsoft.com/office/drawing/2015/10/21/chartex" xmlns:cx3="http://schemas.microsoft.com/office/drawing/2016/5/9/chartex" xmlns:cx4="http://schemas.microsoft.com/office/drawing/2016/5/10/chartex" xmlns:cx5="http://schemas.microsoft.com/office/drawing/2016/5/11/chartex" xmlns:cx6="http://schemas.microsoft.com/office/drawing/2016/5/12/chartex" xmlns:cx7="http://schemas.microsoft.com/office/drawing/2016/5/13/chartex" xmlns:cx8="http://schemas.microsoft.com/office/drawing/2016/5/14/chartex" xmlns:mc="http://schemas.openxmlformats.org/markup-compatibility/2006" xmlns:aink="http://schemas.microsoft.com/office/drawing/2016/ink" xmlns:am3d="http://schemas.microsoft.com/office/drawing/2017/model3d" xmlns:o="urn:schemas-microsoft-com:office:office" xmlns:r="http://schemas.openxmlformats.org/officeDocument/2006/relationships" xmlns:m="http://schemas.openxmlformats.org/officeDocument/2006/math" xmlns:v="urn:schemas-microsoft-com:vml" xmlns:wp14="http://schemas.microsoft.com/office/word/2010/wordprocessingDrawing" xmlns:wp="http://schemas.openxmlformats.org/drawingml/2006/wordprocessingDrawing" xmlns:w10="urn:schemas-microsoft-com:office:word" xmlns:w="http://schemas.openxmlformats.org/wordprocessingml/2006/main" xmlns:w14="http://schemas.microsoft.com/office/word/2010/wordml" xmlns:w15="http://schemas.microsoft.com/office/word/2012/wordml" xmlns:w16cid="http://schemas.microsoft.com/office/word/2016/wordml/cid" xmlns:w16se="http://schemas.microsoft.com/office/word/2015/wordml/symex" xmlns:wpg="http://schemas.microsoft.com/office/word/2010/wordprocessingGroup" xmlns:wpi="http://schemas.microsoft.com/office/word/2010/wordprocessingInk" xmlns:wne="http://schemas.microsoft.com/office/word/2006/wordml" xmlns:wps="http://schemas.microsoft.com/office/word/2010/wordprocessingShape" mc:Ignorable="w14 w15 w16se w16cid wp14">
+<w:footnotes xmlns:wpc="http://schemas.microsoft.com/office/word/2010/wordprocessingCanvas" xmlns:cx="http://schemas.microsoft.com/office/drawing/2014/chartex" xmlns:cx1="http://schemas.microsoft.com/office/drawing/2015/9/8/chartex" xmlns:cx2="http://schemas.microsoft.com/office/drawing/2015/10/21/chartex" xmlns:cx3="http://schemas.microsoft.com/office/drawing/2016/5/9/chartex" xmlns:cx4="http://schemas.microsoft.com/office/drawing/2016/5/10/chartex" xmlns:cx5="http://schemas.microsoft.com/office/drawing/2016/5/11/chartex" xmlns:cx6="http://schemas.microsoft.com/office/drawing/2016/5/12/chartex" xmlns:cx7="http://schemas.microsoft.com/office/drawing/2016/5/13/chartex" xmlns:cx8="http://schemas.microsoft.com/office/drawing/2016/5/14/chartex" xmlns:mc="http://schemas.openxmlformats.org/markup-compatibility/2006" xmlns:aink="http://schemas.microsoft.com/office/drawing/2016/ink" xmlns:am3d="http://schemas.microsoft.com/office/drawing/2017/model3d" xmlns:o="urn:schemas-microsoft-com:office:office" xmlns:oel="http://schemas.microsoft.com/office/2019/extlst" xmlns:r="http://schemas.openxmlformats.org/officeDocument/2006/relationships" xmlns:m="http://schemas.openxmlformats.org/officeDocument/2006/math" xmlns:v="urn:schemas-microsoft-com:vml" xmlns:wp14="http://schemas.microsoft.com/office/word/2010/wordprocessingDrawing" xmlns:wp="http://schemas.openxmlformats.org/drawingml/2006/wordprocessingDrawing" xmlns:w10="urn:schemas-microsoft-com:office:word" xmlns:w="http://schemas.openxmlformats.org/wordprocessingml/2006/main" xmlns:w14="http://schemas.microsoft.com/office/word/2010/wordml" xmlns:w15="http://schemas.microsoft.com/office/word/2012/wordml" xmlns:w16cex="http://schemas.microsoft.com/office/word/2018/wordml/cex" xmlns:w16cid="http://schemas.microsoft.com/office/word/2016/wordml/cid" xmlns:w16="http://schemas.microsoft.com/office/word/2018/wordml" xmlns:w16sdtdh="http://schemas.microsoft.com/office/word/2020/wordml/sdtdatahash" xmlns:w16se="http://schemas.microsoft.com/office/word/2015/wordml/symex" xmlns:wpg="http://schemas.microsoft.com/office/word/2010/wordprocessingGroup" xmlns:wpi="http://schemas.microsoft.com/office/word/2010/wordprocessingInk" xmlns:wne="http://schemas.microsoft.com/office/word/2006/wordml" xmlns:wps="http://schemas.microsoft.com/office/word/2010/wordprocessingShape" mc:Ignorable="w14 w15 w16se w16cid w16 w16cex w16sdtdh wp14">
   <w:footnote w:type="separator" w:id="-1">
     <w:p>
       <w:r>
@@ -14833,7 +15447,7 @@
 </file>
 
 <file path=word/header1.xml><?xml version="1.0" encoding="utf-8"?>
-<w:hdr xmlns:wpc="http://schemas.microsoft.com/office/word/2010/wordprocessingCanvas" xmlns:cx="http://schemas.microsoft.com/office/drawing/2014/chartex" xmlns:cx1="http://schemas.microsoft.com/office/drawing/2015/9/8/chartex" xmlns:cx2="http://schemas.microsoft.com/office/drawing/2015/10/21/chartex" xmlns:cx3="http://schemas.microsoft.com/office/drawing/2016/5/9/chartex" xmlns:cx4="http://schemas.microsoft.com/office/drawing/2016/5/10/chartex" xmlns:cx5="http://schemas.microsoft.com/office/drawing/2016/5/11/chartex" xmlns:cx6="http://schemas.microsoft.com/office/drawing/2016/5/12/chartex" xmlns:cx7="http://schemas.microsoft.com/office/drawing/2016/5/13/chartex" xmlns:cx8="http://schemas.microsoft.com/office/drawing/2016/5/14/chartex" xmlns:mc="http://schemas.openxmlformats.org/markup-compatibility/2006" xmlns:aink="http://schemas.microsoft.com/office/drawing/2016/ink" xmlns:am3d="http://schemas.microsoft.com/office/drawing/2017/model3d" xmlns:o="urn:schemas-microsoft-com:office:office" xmlns:r="http://schemas.openxmlformats.org/officeDocument/2006/relationships" xmlns:m="http://schemas.openxmlformats.org/officeDocument/2006/math" xmlns:v="urn:schemas-microsoft-com:vml" xmlns:wp14="http://schemas.microsoft.com/office/word/2010/wordprocessingDrawing" xmlns:wp="http://schemas.openxmlformats.org/drawingml/2006/wordprocessingDrawing" xmlns:w10="urn:schemas-microsoft-com:office:word" xmlns:w="http://schemas.openxmlformats.org/wordprocessingml/2006/main" xmlns:w14="http://schemas.microsoft.com/office/word/2010/wordml" xmlns:w15="http://schemas.microsoft.com/office/word/2012/wordml" xmlns:w16cid="http://schemas.microsoft.com/office/word/2016/wordml/cid" xmlns:w16se="http://schemas.microsoft.com/office/word/2015/wordml/symex" xmlns:wpg="http://schemas.microsoft.com/office/word/2010/wordprocessingGroup" xmlns:wpi="http://schemas.microsoft.com/office/word/2010/wordprocessingInk" xmlns:wne="http://schemas.microsoft.com/office/word/2006/wordml" xmlns:wps="http://schemas.microsoft.com/office/word/2010/wordprocessingShape" mc:Ignorable="w14 w15 w16se w16cid wp14">
+<w:hdr xmlns:wpc="http://schemas.microsoft.com/office/word/2010/wordprocessingCanvas" xmlns:cx="http://schemas.microsoft.com/office/drawing/2014/chartex" xmlns:cx1="http://schemas.microsoft.com/office/drawing/2015/9/8/chartex" xmlns:cx2="http://schemas.microsoft.com/office/drawing/2015/10/21/chartex" xmlns:cx3="http://schemas.microsoft.com/office/drawing/2016/5/9/chartex" xmlns:cx4="http://schemas.microsoft.com/office/drawing/2016/5/10/chartex" xmlns:cx5="http://schemas.microsoft.com/office/drawing/2016/5/11/chartex" xmlns:cx6="http://schemas.microsoft.com/office/drawing/2016/5/12/chartex" xmlns:cx7="http://schemas.microsoft.com/office/drawing/2016/5/13/chartex" xmlns:cx8="http://schemas.microsoft.com/office/drawing/2016/5/14/chartex" xmlns:mc="http://schemas.openxmlformats.org/markup-compatibility/2006" xmlns:aink="http://schemas.microsoft.com/office/drawing/2016/ink" xmlns:am3d="http://schemas.microsoft.com/office/drawing/2017/model3d" xmlns:o="urn:schemas-microsoft-com:office:office" xmlns:oel="http://schemas.microsoft.com/office/2019/extlst" xmlns:r="http://schemas.openxmlformats.org/officeDocument/2006/relationships" xmlns:m="http://schemas.openxmlformats.org/officeDocument/2006/math" xmlns:v="urn:schemas-microsoft-com:vml" xmlns:wp14="http://schemas.microsoft.com/office/word/2010/wordprocessingDrawing" xmlns:wp="http://schemas.openxmlformats.org/drawingml/2006/wordprocessingDrawing" xmlns:w10="urn:schemas-microsoft-com:office:word" xmlns:w="http://schemas.openxmlformats.org/wordprocessingml/2006/main" xmlns:w14="http://schemas.microsoft.com/office/word/2010/wordml" xmlns:w15="http://schemas.microsoft.com/office/word/2012/wordml" xmlns:w16cex="http://schemas.microsoft.com/office/word/2018/wordml/cex" xmlns:w16cid="http://schemas.microsoft.com/office/word/2016/wordml/cid" xmlns:w16="http://schemas.microsoft.com/office/word/2018/wordml" xmlns:w16sdtdh="http://schemas.microsoft.com/office/word/2020/wordml/sdtdatahash" xmlns:w16se="http://schemas.microsoft.com/office/word/2015/wordml/symex" xmlns:wpg="http://schemas.microsoft.com/office/word/2010/wordprocessingGroup" xmlns:wpi="http://schemas.microsoft.com/office/word/2010/wordprocessingInk" xmlns:wne="http://schemas.microsoft.com/office/word/2006/wordml" xmlns:wps="http://schemas.microsoft.com/office/word/2010/wordprocessingShape" mc:Ignorable="w14 w15 w16se w16cid w16 w16cex w16sdtdh wp14">
   <w:p>
     <w:pPr>
       <w:pStyle w:val="Header"/>
@@ -14843,7 +15457,7 @@
 </file>
 
 <file path=word/header2.xml><?xml version="1.0" encoding="utf-8"?>
-<w:hdr xmlns:wpc="http://schemas.microsoft.com/office/word/2010/wordprocessingCanvas" xmlns:cx="http://schemas.microsoft.com/office/drawing/2014/chartex" xmlns:cx1="http://schemas.microsoft.com/office/drawing/2015/9/8/chartex" xmlns:cx2="http://schemas.microsoft.com/office/drawing/2015/10/21/chartex" xmlns:cx3="http://schemas.microsoft.com/office/drawing/2016/5/9/chartex" xmlns:cx4="http://schemas.microsoft.com/office/drawing/2016/5/10/chartex" xmlns:cx5="http://schemas.microsoft.com/office/drawing/2016/5/11/chartex" xmlns:cx6="http://schemas.microsoft.com/office/drawing/2016/5/12/chartex" xmlns:cx7="http://schemas.microsoft.com/office/drawing/2016/5/13/chartex" xmlns:cx8="http://schemas.microsoft.com/office/drawing/2016/5/14/chartex" xmlns:mc="http://schemas.openxmlformats.org/markup-compatibility/2006" xmlns:aink="http://schemas.microsoft.com/office/drawing/2016/ink" xmlns:am3d="http://schemas.microsoft.com/office/drawing/2017/model3d" xmlns:o="urn:schemas-microsoft-com:office:office" xmlns:r="http://schemas.openxmlformats.org/officeDocument/2006/relationships" xmlns:m="http://schemas.openxmlformats.org/officeDocument/2006/math" xmlns:v="urn:schemas-microsoft-com:vml" xmlns:wp14="http://schemas.microsoft.com/office/word/2010/wordprocessingDrawing" xmlns:wp="http://schemas.openxmlformats.org/drawingml/2006/wordprocessingDrawing" xmlns:w10="urn:schemas-microsoft-com:office:word" xmlns:w="http://schemas.openxmlformats.org/wordprocessingml/2006/main" xmlns:w14="http://schemas.microsoft.com/office/word/2010/wordml" xmlns:w15="http://schemas.microsoft.com/office/word/2012/wordml" xmlns:w16cid="http://schemas.microsoft.com/office/word/2016/wordml/cid" xmlns:w16se="http://schemas.microsoft.com/office/word/2015/wordml/symex" xmlns:wpg="http://schemas.microsoft.com/office/word/2010/wordprocessingGroup" xmlns:wpi="http://schemas.microsoft.com/office/word/2010/wordprocessingInk" xmlns:wne="http://schemas.microsoft.com/office/word/2006/wordml" xmlns:wps="http://schemas.microsoft.com/office/word/2010/wordprocessingShape" mc:Ignorable="w14 w15 w16se w16cid wp14">
+<w:hdr xmlns:wpc="http://schemas.microsoft.com/office/word/2010/wordprocessingCanvas" xmlns:cx="http://schemas.microsoft.com/office/drawing/2014/chartex" xmlns:cx1="http://schemas.microsoft.com/office/drawing/2015/9/8/chartex" xmlns:cx2="http://schemas.microsoft.com/office/drawing/2015/10/21/chartex" xmlns:cx3="http://schemas.microsoft.com/office/drawing/2016/5/9/chartex" xmlns:cx4="http://schemas.microsoft.com/office/drawing/2016/5/10/chartex" xmlns:cx5="http://schemas.microsoft.com/office/drawing/2016/5/11/chartex" xmlns:cx6="http://schemas.microsoft.com/office/drawing/2016/5/12/chartex" xmlns:cx7="http://schemas.microsoft.com/office/drawing/2016/5/13/chartex" xmlns:cx8="http://schemas.microsoft.com/office/drawing/2016/5/14/chartex" xmlns:mc="http://schemas.openxmlformats.org/markup-compatibility/2006" xmlns:aink="http://schemas.microsoft.com/office/drawing/2016/ink" xmlns:am3d="http://schemas.microsoft.com/office/drawing/2017/model3d" xmlns:o="urn:schemas-microsoft-com:office:office" xmlns:oel="http://schemas.microsoft.com/office/2019/extlst" xmlns:r="http://schemas.openxmlformats.org/officeDocument/2006/relationships" xmlns:m="http://schemas.openxmlformats.org/officeDocument/2006/math" xmlns:v="urn:schemas-microsoft-com:vml" xmlns:wp14="http://schemas.microsoft.com/office/word/2010/wordprocessingDrawing" xmlns:wp="http://schemas.openxmlformats.org/drawingml/2006/wordprocessingDrawing" xmlns:w10="urn:schemas-microsoft-com:office:word" xmlns:w="http://schemas.openxmlformats.org/wordprocessingml/2006/main" xmlns:w14="http://schemas.microsoft.com/office/word/2010/wordml" xmlns:w15="http://schemas.microsoft.com/office/word/2012/wordml" xmlns:w16cex="http://schemas.microsoft.com/office/word/2018/wordml/cex" xmlns:w16cid="http://schemas.microsoft.com/office/word/2016/wordml/cid" xmlns:w16="http://schemas.microsoft.com/office/word/2018/wordml" xmlns:w16sdtdh="http://schemas.microsoft.com/office/word/2020/wordml/sdtdatahash" xmlns:w16se="http://schemas.microsoft.com/office/word/2015/wordml/symex" xmlns:wpg="http://schemas.microsoft.com/office/word/2010/wordprocessingGroup" xmlns:wpi="http://schemas.microsoft.com/office/word/2010/wordprocessingInk" xmlns:wne="http://schemas.microsoft.com/office/word/2006/wordml" xmlns:wps="http://schemas.microsoft.com/office/word/2010/wordprocessingShape" mc:Ignorable="w14 w15 w16se w16cid w16 w16cex w16sdtdh wp14">
   <w:p>
     <w:pPr>
       <w:pStyle w:val="Header"/>
@@ -14863,8 +15477,6 @@
       </w:rPr>
       <w:t>and</w:t>
     </w:r>
-    <w:bookmarkStart w:id="0" w:name="_GoBack"/>
-    <w:bookmarkEnd w:id="0"/>
     <w:r>
       <w:rPr>
         <w:rFonts w:ascii="Times New Roman" w:hAnsi="Times New Roman" w:cs="Times New Roman"/>
@@ -14881,7 +15493,7 @@
 </file>
 
 <file path=word/header3.xml><?xml version="1.0" encoding="utf-8"?>
-<w:hdr xmlns:wpc="http://schemas.microsoft.com/office/word/2010/wordprocessingCanvas" xmlns:cx="http://schemas.microsoft.com/office/drawing/2014/chartex" xmlns:cx1="http://schemas.microsoft.com/office/drawing/2015/9/8/chartex" xmlns:cx2="http://schemas.microsoft.com/office/drawing/2015/10/21/chartex" xmlns:cx3="http://schemas.microsoft.com/office/drawing/2016/5/9/chartex" xmlns:cx4="http://schemas.microsoft.com/office/drawing/2016/5/10/chartex" xmlns:cx5="http://schemas.microsoft.com/office/drawing/2016/5/11/chartex" xmlns:cx6="http://schemas.microsoft.com/office/drawing/2016/5/12/chartex" xmlns:cx7="http://schemas.microsoft.com/office/drawing/2016/5/13/chartex" xmlns:cx8="http://schemas.microsoft.com/office/drawing/2016/5/14/chartex" xmlns:mc="http://schemas.openxmlformats.org/markup-compatibility/2006" xmlns:aink="http://schemas.microsoft.com/office/drawing/2016/ink" xmlns:am3d="http://schemas.microsoft.com/office/drawing/2017/model3d" xmlns:o="urn:schemas-microsoft-com:office:office" xmlns:r="http://schemas.openxmlformats.org/officeDocument/2006/relationships" xmlns:m="http://schemas.openxmlformats.org/officeDocument/2006/math" xmlns:v="urn:schemas-microsoft-com:vml" xmlns:wp14="http://schemas.microsoft.com/office/word/2010/wordprocessingDrawing" xmlns:wp="http://schemas.openxmlformats.org/drawingml/2006/wordprocessingDrawing" xmlns:w10="urn:schemas-microsoft-com:office:word" xmlns:w="http://schemas.openxmlformats.org/wordprocessingml/2006/main" xmlns:w14="http://schemas.microsoft.com/office/word/2010/wordml" xmlns:w15="http://schemas.microsoft.com/office/word/2012/wordml" xmlns:w16cid="http://schemas.microsoft.com/office/word/2016/wordml/cid" xmlns:w16se="http://schemas.microsoft.com/office/word/2015/wordml/symex" xmlns:wpg="http://schemas.microsoft.com/office/word/2010/wordprocessingGroup" xmlns:wpi="http://schemas.microsoft.com/office/word/2010/wordprocessingInk" xmlns:wne="http://schemas.microsoft.com/office/word/2006/wordml" xmlns:wps="http://schemas.microsoft.com/office/word/2010/wordprocessingShape" mc:Ignorable="w14 w15 w16se w16cid wp14">
+<w:hdr xmlns:wpc="http://schemas.microsoft.com/office/word/2010/wordprocessingCanvas" xmlns:cx="http://schemas.microsoft.com/office/drawing/2014/chartex" xmlns:cx1="http://schemas.microsoft.com/office/drawing/2015/9/8/chartex" xmlns:cx2="http://schemas.microsoft.com/office/drawing/2015/10/21/chartex" xmlns:cx3="http://schemas.microsoft.com/office/drawing/2016/5/9/chartex" xmlns:cx4="http://schemas.microsoft.com/office/drawing/2016/5/10/chartex" xmlns:cx5="http://schemas.microsoft.com/office/drawing/2016/5/11/chartex" xmlns:cx6="http://schemas.microsoft.com/office/drawing/2016/5/12/chartex" xmlns:cx7="http://schemas.microsoft.com/office/drawing/2016/5/13/chartex" xmlns:cx8="http://schemas.microsoft.com/office/drawing/2016/5/14/chartex" xmlns:mc="http://schemas.openxmlformats.org/markup-compatibility/2006" xmlns:aink="http://schemas.microsoft.com/office/drawing/2016/ink" xmlns:am3d="http://schemas.microsoft.com/office/drawing/2017/model3d" xmlns:o="urn:schemas-microsoft-com:office:office" xmlns:oel="http://schemas.microsoft.com/office/2019/extlst" xmlns:r="http://schemas.openxmlformats.org/officeDocument/2006/relationships" xmlns:m="http://schemas.openxmlformats.org/officeDocument/2006/math" xmlns:v="urn:schemas-microsoft-com:vml" xmlns:wp14="http://schemas.microsoft.com/office/word/2010/wordprocessingDrawing" xmlns:wp="http://schemas.openxmlformats.org/drawingml/2006/wordprocessingDrawing" xmlns:w10="urn:schemas-microsoft-com:office:word" xmlns:w="http://schemas.openxmlformats.org/wordprocessingml/2006/main" xmlns:w14="http://schemas.microsoft.com/office/word/2010/wordml" xmlns:w15="http://schemas.microsoft.com/office/word/2012/wordml" xmlns:w16cex="http://schemas.microsoft.com/office/word/2018/wordml/cex" xmlns:w16cid="http://schemas.microsoft.com/office/word/2016/wordml/cid" xmlns:w16="http://schemas.microsoft.com/office/word/2018/wordml" xmlns:w16sdtdh="http://schemas.microsoft.com/office/word/2020/wordml/sdtdatahash" xmlns:w16se="http://schemas.microsoft.com/office/word/2015/wordml/symex" xmlns:wpg="http://schemas.microsoft.com/office/word/2010/wordprocessingGroup" xmlns:wpi="http://schemas.microsoft.com/office/word/2010/wordprocessingInk" xmlns:wne="http://schemas.microsoft.com/office/word/2006/wordml" xmlns:wps="http://schemas.microsoft.com/office/word/2010/wordprocessingShape" mc:Ignorable="w14 w15 w16se w16cid w16 w16cex w16sdtdh wp14">
   <w:p>
     <w:pPr>
       <w:pStyle w:val="Header"/>
@@ -14891,7 +15503,7 @@
 </file>
 
 <file path=word/numbering.xml><?xml version="1.0" encoding="utf-8"?>
-<w:numbering xmlns:wpc="http://schemas.microsoft.com/office/word/2010/wordprocessingCanvas" xmlns:cx="http://schemas.microsoft.com/office/drawing/2014/chartex" xmlns:cx1="http://schemas.microsoft.com/office/drawing/2015/9/8/chartex" xmlns:cx2="http://schemas.microsoft.com/office/drawing/2015/10/21/chartex" xmlns:cx3="http://schemas.microsoft.com/office/drawing/2016/5/9/chartex" xmlns:cx4="http://schemas.microsoft.com/office/drawing/2016/5/10/chartex" xmlns:cx5="http://schemas.microsoft.com/office/drawing/2016/5/11/chartex" xmlns:cx6="http://schemas.microsoft.com/office/drawing/2016/5/12/chartex" xmlns:cx7="http://schemas.microsoft.com/office/drawing/2016/5/13/chartex" xmlns:cx8="http://schemas.microsoft.com/office/drawing/2016/5/14/chartex" xmlns:mc="http://schemas.openxmlformats.org/markup-compatibility/2006" xmlns:aink="http://schemas.microsoft.com/office/drawing/2016/ink" xmlns:am3d="http://schemas.microsoft.com/office/drawing/2017/model3d" xmlns:o="urn:schemas-microsoft-com:office:office" xmlns:r="http://schemas.openxmlformats.org/officeDocument/2006/relationships" xmlns:m="http://schemas.openxmlformats.org/officeDocument/2006/math" xmlns:v="urn:schemas-microsoft-com:vml" xmlns:wp14="http://schemas.microsoft.com/office/word/2010/wordprocessingDrawing" xmlns:wp="http://schemas.openxmlformats.org/drawingml/2006/wordprocessingDrawing" xmlns:w10="urn:schemas-microsoft-com:office:word" xmlns:w="http://schemas.openxmlformats.org/wordprocessingml/2006/main" xmlns:w14="http://schemas.microsoft.com/office/word/2010/wordml" xmlns:w15="http://schemas.microsoft.com/office/word/2012/wordml" xmlns:w16cid="http://schemas.microsoft.com/office/word/2016/wordml/cid" xmlns:w16se="http://schemas.microsoft.com/office/word/2015/wordml/symex" xmlns:wpg="http://schemas.microsoft.com/office/word/2010/wordprocessingGroup" xmlns:wpi="http://schemas.microsoft.com/office/word/2010/wordprocessingInk" xmlns:wne="http://schemas.microsoft.com/office/word/2006/wordml" xmlns:wps="http://schemas.microsoft.com/office/word/2010/wordprocessingShape" mc:Ignorable="w14 w15 w16se w16cid wp14">
+<w:numbering xmlns:wpc="http://schemas.microsoft.com/office/word/2010/wordprocessingCanvas" xmlns:cx="http://schemas.microsoft.com/office/drawing/2014/chartex" xmlns:cx1="http://schemas.microsoft.com/office/drawing/2015/9/8/chartex" xmlns:cx2="http://schemas.microsoft.com/office/drawing/2015/10/21/chartex" xmlns:cx3="http://schemas.microsoft.com/office/drawing/2016/5/9/chartex" xmlns:cx4="http://schemas.microsoft.com/office/drawing/2016/5/10/chartex" xmlns:cx5="http://schemas.microsoft.com/office/drawing/2016/5/11/chartex" xmlns:cx6="http://schemas.microsoft.com/office/drawing/2016/5/12/chartex" xmlns:cx7="http://schemas.microsoft.com/office/drawing/2016/5/13/chartex" xmlns:cx8="http://schemas.microsoft.com/office/drawing/2016/5/14/chartex" xmlns:mc="http://schemas.openxmlformats.org/markup-compatibility/2006" xmlns:aink="http://schemas.microsoft.com/office/drawing/2016/ink" xmlns:am3d="http://schemas.microsoft.com/office/drawing/2017/model3d" xmlns:o="urn:schemas-microsoft-com:office:office" xmlns:oel="http://schemas.microsoft.com/office/2019/extlst" xmlns:r="http://schemas.openxmlformats.org/officeDocument/2006/relationships" xmlns:m="http://schemas.openxmlformats.org/officeDocument/2006/math" xmlns:v="urn:schemas-microsoft-com:vml" xmlns:wp14="http://schemas.microsoft.com/office/word/2010/wordprocessingDrawing" xmlns:wp="http://schemas.openxmlformats.org/drawingml/2006/wordprocessingDrawing" xmlns:w10="urn:schemas-microsoft-com:office:word" xmlns:w="http://schemas.openxmlformats.org/wordprocessingml/2006/main" xmlns:w14="http://schemas.microsoft.com/office/word/2010/wordml" xmlns:w15="http://schemas.microsoft.com/office/word/2012/wordml" xmlns:w16cex="http://schemas.microsoft.com/office/word/2018/wordml/cex" xmlns:w16cid="http://schemas.microsoft.com/office/word/2016/wordml/cid" xmlns:w16="http://schemas.microsoft.com/office/word/2018/wordml" xmlns:w16sdtdh="http://schemas.microsoft.com/office/word/2020/wordml/sdtdatahash" xmlns:w16se="http://schemas.microsoft.com/office/word/2015/wordml/symex" xmlns:wpg="http://schemas.microsoft.com/office/word/2010/wordprocessingGroup" xmlns:wpi="http://schemas.microsoft.com/office/word/2010/wordprocessingInk" xmlns:wne="http://schemas.microsoft.com/office/word/2006/wordml" xmlns:wps="http://schemas.microsoft.com/office/word/2010/wordprocessingShape" mc:Ignorable="w14 w15 w16se w16cid w16 w16cex w16sdtdh wp14">
   <w:abstractNum w:abstractNumId="0" w15:restartNumberingAfterBreak="0">
     <w:nsid w:val="074E6199"/>
     <w:multiLevelType w:val="hybridMultilevel"/>
@@ -16114,16 +16726,16 @@
       </w:pPr>
     </w:lvl>
   </w:abstractNum>
-  <w:num w:numId="1">
+  <w:num w:numId="1" w16cid:durableId="1395465179">
     <w:abstractNumId w:val="11"/>
   </w:num>
-  <w:num w:numId="2">
+  <w:num w:numId="2" w16cid:durableId="1477641858">
     <w:abstractNumId w:val="11"/>
   </w:num>
-  <w:num w:numId="3">
+  <w:num w:numId="3" w16cid:durableId="2096004576">
     <w:abstractNumId w:val="7"/>
   </w:num>
-  <w:num w:numId="4">
+  <w:num w:numId="4" w16cid:durableId="1694989569">
     <w:abstractNumId w:val="7"/>
     <w:lvlOverride w:ilvl="0">
       <w:lvl w:ilvl="0" w:tplc="D682E812">
@@ -16133,7 +16745,7 @@
       </w:lvl>
     </w:lvlOverride>
   </w:num>
-  <w:num w:numId="5">
+  <w:num w:numId="5" w16cid:durableId="1519461320">
     <w:abstractNumId w:val="7"/>
     <w:lvlOverride w:ilvl="0">
       <w:lvl w:ilvl="0" w:tplc="D682E812">
@@ -16143,41 +16755,41 @@
       </w:lvl>
     </w:lvlOverride>
   </w:num>
-  <w:num w:numId="6">
+  <w:num w:numId="6" w16cid:durableId="1230111197">
     <w:abstractNumId w:val="5"/>
   </w:num>
-  <w:num w:numId="7">
+  <w:num w:numId="7" w16cid:durableId="917861134">
     <w:abstractNumId w:val="0"/>
   </w:num>
-  <w:num w:numId="8">
+  <w:num w:numId="8" w16cid:durableId="822891566">
     <w:abstractNumId w:val="9"/>
   </w:num>
-  <w:num w:numId="9">
+  <w:num w:numId="9" w16cid:durableId="902526811">
     <w:abstractNumId w:val="6"/>
   </w:num>
-  <w:num w:numId="10">
+  <w:num w:numId="10" w16cid:durableId="264581858">
     <w:abstractNumId w:val="2"/>
   </w:num>
-  <w:num w:numId="11">
+  <w:num w:numId="11" w16cid:durableId="646059533">
     <w:abstractNumId w:val="1"/>
   </w:num>
-  <w:num w:numId="12">
+  <w:num w:numId="12" w16cid:durableId="1618020675">
     <w:abstractNumId w:val="8"/>
   </w:num>
-  <w:num w:numId="13">
+  <w:num w:numId="13" w16cid:durableId="390270300">
     <w:abstractNumId w:val="3"/>
   </w:num>
-  <w:num w:numId="14">
+  <w:num w:numId="14" w16cid:durableId="1647663747">
     <w:abstractNumId w:val="10"/>
   </w:num>
-  <w:num w:numId="15">
+  <w:num w:numId="15" w16cid:durableId="2060399334">
     <w:abstractNumId w:val="4"/>
   </w:num>
 </w:numbering>
 </file>
 
 <file path=word/styles.xml><?xml version="1.0" encoding="utf-8"?>
-<w:styles xmlns:mc="http://schemas.openxmlformats.org/markup-compatibility/2006" xmlns:r="http://schemas.openxmlformats.org/officeDocument/2006/relationships" xmlns:w="http://schemas.openxmlformats.org/wordprocessingml/2006/main" xmlns:w14="http://schemas.microsoft.com/office/word/2010/wordml" xmlns:w15="http://schemas.microsoft.com/office/word/2012/wordml" xmlns:w16cid="http://schemas.microsoft.com/office/word/2016/wordml/cid" xmlns:w16se="http://schemas.microsoft.com/office/word/2015/wordml/symex" mc:Ignorable="w14 w15 w16se w16cid">
+<w:styles xmlns:mc="http://schemas.openxmlformats.org/markup-compatibility/2006" xmlns:r="http://schemas.openxmlformats.org/officeDocument/2006/relationships" xmlns:w="http://schemas.openxmlformats.org/wordprocessingml/2006/main" xmlns:w14="http://schemas.microsoft.com/office/word/2010/wordml" xmlns:w15="http://schemas.microsoft.com/office/word/2012/wordml" xmlns:w16cex="http://schemas.microsoft.com/office/word/2018/wordml/cex" xmlns:w16cid="http://schemas.microsoft.com/office/word/2016/wordml/cid" xmlns:w16="http://schemas.microsoft.com/office/word/2018/wordml" xmlns:w16sdtdh="http://schemas.microsoft.com/office/word/2020/wordml/sdtdatahash" xmlns:w16se="http://schemas.microsoft.com/office/word/2015/wordml/symex" mc:Ignorable="w14 w15 w16se w16cid w16 w16cex w16sdtdh">
   <w:docDefaults>
     <w:rPrDefault>
       <w:rPr>
@@ -16189,7 +16801,7 @@
     </w:rPrDefault>
     <w:pPrDefault/>
   </w:docDefaults>
-  <w:latentStyles w:defLockedState="0" w:defUIPriority="99" w:defSemiHidden="0" w:defUnhideWhenUsed="0" w:defQFormat="0" w:count="375">
+  <w:latentStyles w:defLockedState="0" w:defUIPriority="99" w:defSemiHidden="0" w:defUnhideWhenUsed="0" w:defQFormat="0" w:count="376">
     <w:lsdException w:name="Normal" w:uiPriority="0" w:qFormat="1"/>
     <w:lsdException w:name="heading 1" w:uiPriority="9" w:qFormat="1"/>
     <w:lsdException w:name="heading 2" w:semiHidden="1" w:uiPriority="9" w:unhideWhenUsed="1" w:qFormat="1"/>
@@ -16295,7 +16907,6 @@
     <w:lsdException w:name="HTML Sample" w:semiHidden="1" w:unhideWhenUsed="1"/>
     <w:lsdException w:name="HTML Typewriter" w:semiHidden="1" w:unhideWhenUsed="1"/>
     <w:lsdException w:name="HTML Variable" w:semiHidden="1" w:unhideWhenUsed="1"/>
-    <w:lsdException w:name="Normal Table" w:semiHidden="1" w:unhideWhenUsed="1"/>
     <w:lsdException w:name="annotation subject" w:semiHidden="1" w:unhideWhenUsed="1"/>
     <w:lsdException w:name="No List" w:semiHidden="1" w:unhideWhenUsed="1"/>
     <w:lsdException w:name="Outline List 1" w:semiHidden="1" w:unhideWhenUsed="1"/>
@@ -16342,10 +16953,8 @@
     <w:lsdException w:name="Table Subtle 2" w:semiHidden="1" w:unhideWhenUsed="1"/>
     <w:lsdException w:name="Table Web 1" w:semiHidden="1" w:unhideWhenUsed="1"/>
     <w:lsdException w:name="Table Web 2" w:semiHidden="1" w:unhideWhenUsed="1"/>
-    <w:lsdException w:name="Table Web 3" w:semiHidden="1" w:unhideWhenUsed="1"/>
     <w:lsdException w:name="Balloon Text" w:semiHidden="1" w:unhideWhenUsed="1"/>
     <w:lsdException w:name="Table Grid" w:uiPriority="39"/>
-    <w:lsdException w:name="Table Theme" w:semiHidden="1" w:unhideWhenUsed="1"/>
     <w:lsdException w:name="Placeholder Text" w:semiHidden="1"/>
     <w:lsdException w:name="No Spacing" w:uiPriority="1" w:qFormat="1"/>
     <w:lsdException w:name="Light Shading" w:uiPriority="60"/>
@@ -16565,6 +17174,7 @@
     <w:lsdException w:name="Smart Hyperlink" w:semiHidden="1" w:unhideWhenUsed="1"/>
     <w:lsdException w:name="Hashtag" w:semiHidden="1" w:unhideWhenUsed="1"/>
     <w:lsdException w:name="Unresolved Mention" w:semiHidden="1" w:unhideWhenUsed="1"/>
+    <w:lsdException w:name="Smart Link" w:semiHidden="1" w:unhideWhenUsed="1"/>
   </w:latentStyles>
   <w:style w:type="paragraph" w:default="1" w:styleId="Normal">
     <w:name w:val="Normal"/>

</xml_diff>

<commit_message>
title page is now on main document
</commit_message>
<xml_diff>
--- a/Manuscripts/Mulcahy-eTRFandoffspring-MainDocument.docx
+++ b/Manuscripts/Mulcahy-eTRFandoffspring-MainDocument.docx
@@ -1,24 +1,783 @@
 
 <file path=word/document.xml><?xml version="1.0" encoding="utf-8"?>
-<w:document xmlns:wpc="http://schemas.microsoft.com/office/word/2010/wordprocessingCanvas" xmlns:cx="http://schemas.microsoft.com/office/drawing/2014/chartex" xmlns:cx1="http://schemas.microsoft.com/office/drawing/2015/9/8/chartex" xmlns:cx2="http://schemas.microsoft.com/office/drawing/2015/10/21/chartex" xmlns:cx3="http://schemas.microsoft.com/office/drawing/2016/5/9/chartex" xmlns:cx4="http://schemas.microsoft.com/office/drawing/2016/5/10/chartex" xmlns:cx5="http://schemas.microsoft.com/office/drawing/2016/5/11/chartex" xmlns:cx6="http://schemas.microsoft.com/office/drawing/2016/5/12/chartex" xmlns:cx7="http://schemas.microsoft.com/office/drawing/2016/5/13/chartex" xmlns:cx8="http://schemas.microsoft.com/office/drawing/2016/5/14/chartex" xmlns:mc="http://schemas.openxmlformats.org/markup-compatibility/2006" xmlns:aink="http://schemas.microsoft.com/office/drawing/2016/ink" xmlns:am3d="http://schemas.microsoft.com/office/drawing/2017/model3d" xmlns:o="urn:schemas-microsoft-com:office:office" xmlns:r="http://schemas.openxmlformats.org/officeDocument/2006/relationships" xmlns:m="http://schemas.openxmlformats.org/officeDocument/2006/math" xmlns:v="urn:schemas-microsoft-com:vml" xmlns:wp14="http://schemas.microsoft.com/office/word/2010/wordprocessingDrawing" xmlns:wp="http://schemas.openxmlformats.org/drawingml/2006/wordprocessingDrawing" xmlns:w10="urn:schemas-microsoft-com:office:word" xmlns:w="http://schemas.openxmlformats.org/wordprocessingml/2006/main" xmlns:w14="http://schemas.microsoft.com/office/word/2010/wordml" xmlns:w15="http://schemas.microsoft.com/office/word/2012/wordml" xmlns:w16cid="http://schemas.microsoft.com/office/word/2016/wordml/cid" xmlns:w16se="http://schemas.microsoft.com/office/word/2015/wordml/symex" xmlns:wpg="http://schemas.microsoft.com/office/word/2010/wordprocessingGroup" xmlns:wpi="http://schemas.microsoft.com/office/word/2010/wordprocessingInk" xmlns:wne="http://schemas.microsoft.com/office/word/2006/wordml" xmlns:wps="http://schemas.microsoft.com/office/word/2010/wordprocessingShape" mc:Ignorable="w14 w15 w16se w16cid wp14">
+<w:document xmlns:wpc="http://schemas.microsoft.com/office/word/2010/wordprocessingCanvas" xmlns:cx="http://schemas.microsoft.com/office/drawing/2014/chartex" xmlns:cx1="http://schemas.microsoft.com/office/drawing/2015/9/8/chartex" xmlns:cx2="http://schemas.microsoft.com/office/drawing/2015/10/21/chartex" xmlns:cx3="http://schemas.microsoft.com/office/drawing/2016/5/9/chartex" xmlns:cx4="http://schemas.microsoft.com/office/drawing/2016/5/10/chartex" xmlns:cx5="http://schemas.microsoft.com/office/drawing/2016/5/11/chartex" xmlns:cx6="http://schemas.microsoft.com/office/drawing/2016/5/12/chartex" xmlns:cx7="http://schemas.microsoft.com/office/drawing/2016/5/13/chartex" xmlns:cx8="http://schemas.microsoft.com/office/drawing/2016/5/14/chartex" xmlns:mc="http://schemas.openxmlformats.org/markup-compatibility/2006" xmlns:aink="http://schemas.microsoft.com/office/drawing/2016/ink" xmlns:am3d="http://schemas.microsoft.com/office/drawing/2017/model3d" xmlns:o="urn:schemas-microsoft-com:office:office" xmlns:oel="http://schemas.microsoft.com/office/2019/extlst" xmlns:r="http://schemas.openxmlformats.org/officeDocument/2006/relationships" xmlns:m="http://schemas.openxmlformats.org/officeDocument/2006/math" xmlns:v="urn:schemas-microsoft-com:vml" xmlns:wp14="http://schemas.microsoft.com/office/word/2010/wordprocessingDrawing" xmlns:wp="http://schemas.openxmlformats.org/drawingml/2006/wordprocessingDrawing" xmlns:w10="urn:schemas-microsoft-com:office:word" xmlns:w="http://schemas.openxmlformats.org/wordprocessingml/2006/main" xmlns:w14="http://schemas.microsoft.com/office/word/2010/wordml" xmlns:w15="http://schemas.microsoft.com/office/word/2012/wordml" xmlns:w16cex="http://schemas.microsoft.com/office/word/2018/wordml/cex" xmlns:w16cid="http://schemas.microsoft.com/office/word/2016/wordml/cid" xmlns:w16="http://schemas.microsoft.com/office/word/2018/wordml" xmlns:w16sdtdh="http://schemas.microsoft.com/office/word/2020/wordml/sdtdatahash" xmlns:w16se="http://schemas.microsoft.com/office/word/2015/wordml/symex" xmlns:wpg="http://schemas.microsoft.com/office/word/2010/wordprocessingGroup" xmlns:wpi="http://schemas.microsoft.com/office/word/2010/wordprocessingInk" xmlns:wne="http://schemas.microsoft.com/office/word/2006/wordml" xmlns:wps="http://schemas.microsoft.com/office/word/2010/wordprocessingShape" mc:Ignorable="w14 w15 w16se w16cid w16 w16cex w16sdtdh wp14">
   <w:body>
     <w:p>
       <w:pPr>
         <w:pStyle w:val="Heading1"/>
       </w:pPr>
-      <w:r>
-        <w:t xml:space="preserve">Abstract </w:t>
-      </w:r>
     </w:p>
     <w:p>
       <w:pPr>
         <w:spacing w:line="480" w:lineRule="auto"/>
+        <w:rPr>
+          <w:rFonts w:ascii="Times New Roman" w:hAnsi="Times New Roman" w:cs="Times New Roman"/>
+          <w:b/>
+          <w:bCs/>
+        </w:rPr>
+      </w:pPr>
+      <w:r>
+        <w:rPr>
+          <w:rFonts w:ascii="Times New Roman" w:hAnsi="Times New Roman" w:cs="Times New Roman"/>
+          <w:b/>
+          <w:bCs/>
+        </w:rPr>
+        <w:t xml:space="preserve">Title: </w:t>
+      </w:r>
+      <w:r>
+        <w:rPr>
+          <w:rFonts w:ascii="Times New Roman" w:hAnsi="Times New Roman" w:cs="Times New Roman"/>
+        </w:rPr>
+        <w:t xml:space="preserve">Gestational Early-Time Restricted Feeding Results in Sex-Specific Glucose Intolerance in Adult Male </w:t>
+      </w:r>
+      <w:r>
+        <w:rPr>
+          <w:rFonts w:ascii="Times New Roman" w:hAnsi="Times New Roman" w:cs="Times New Roman"/>
+        </w:rPr>
+        <w:t>Mice</w:t>
+      </w:r>
+    </w:p>
+    <w:p>
+      <w:pPr>
+        <w:spacing w:line="480" w:lineRule="auto"/>
+        <w:rPr>
+          <w:rFonts w:ascii="Times New Roman" w:hAnsi="Times New Roman" w:cs="Times New Roman"/>
+          <w:b/>
+          <w:bCs/>
+        </w:rPr>
+      </w:pPr>
+    </w:p>
+    <w:p>
+      <w:pPr>
+        <w:spacing w:line="480" w:lineRule="auto"/>
+        <w:rPr>
+          <w:rFonts w:ascii="Times New Roman" w:hAnsi="Times New Roman" w:cs="Times New Roman"/>
+          <w:vertAlign w:val="superscript"/>
+        </w:rPr>
+      </w:pPr>
+      <w:r>
+        <w:rPr>
+          <w:rFonts w:ascii="Times New Roman" w:hAnsi="Times New Roman" w:cs="Times New Roman"/>
+          <w:b/>
+          <w:bCs/>
+        </w:rPr>
+        <w:t xml:space="preserve">Authors: </w:t>
+      </w:r>
+      <w:r>
+        <w:rPr>
+          <w:rFonts w:ascii="Times New Roman" w:hAnsi="Times New Roman" w:cs="Times New Roman"/>
+        </w:rPr>
+        <w:t>Molly C. Mulcahy</w:t>
+      </w:r>
+      <w:r>
+        <w:rPr>
+          <w:rFonts w:ascii="Times New Roman" w:hAnsi="Times New Roman" w:cs="Times New Roman"/>
+          <w:vertAlign w:val="superscript"/>
+        </w:rPr>
+        <w:t>1</w:t>
+      </w:r>
+      <w:r>
+        <w:rPr>
+          <w:rFonts w:ascii="Times New Roman" w:hAnsi="Times New Roman" w:cs="Times New Roman"/>
+        </w:rPr>
+        <w:t xml:space="preserve">, </w:t>
+      </w:r>
+      <w:proofErr w:type="spellStart"/>
+      <w:r>
+        <w:rPr>
+          <w:rFonts w:ascii="Times New Roman" w:hAnsi="Times New Roman" w:cs="Times New Roman"/>
+        </w:rPr>
+        <w:t>Noura</w:t>
+      </w:r>
+      <w:proofErr w:type="spellEnd"/>
+      <w:r>
+        <w:rPr>
+          <w:rFonts w:ascii="Times New Roman" w:hAnsi="Times New Roman" w:cs="Times New Roman"/>
+        </w:rPr>
+        <w:t xml:space="preserve"> El Habbal</w:t>
+      </w:r>
+      <w:r>
+        <w:rPr>
+          <w:rFonts w:ascii="Times New Roman" w:hAnsi="Times New Roman" w:cs="Times New Roman"/>
+          <w:vertAlign w:val="superscript"/>
+        </w:rPr>
+        <w:t>1</w:t>
+      </w:r>
+      <w:r>
+        <w:rPr>
+          <w:rFonts w:ascii="Times New Roman" w:hAnsi="Times New Roman" w:cs="Times New Roman"/>
+        </w:rPr>
+        <w:t>,</w:t>
+      </w:r>
+      <w:r>
+        <w:rPr>
+          <w:rFonts w:ascii="Times New Roman" w:hAnsi="Times New Roman" w:cs="Times New Roman"/>
+        </w:rPr>
+        <w:t xml:space="preserve"> Detrick Snyder</w:t>
+      </w:r>
+      <w:r>
+        <w:rPr>
+          <w:rFonts w:ascii="Times New Roman" w:hAnsi="Times New Roman" w:cs="Times New Roman"/>
+          <w:vertAlign w:val="superscript"/>
+        </w:rPr>
+        <w:t>1</w:t>
+      </w:r>
+      <w:r>
+        <w:rPr>
+          <w:rFonts w:ascii="Times New Roman" w:hAnsi="Times New Roman" w:cs="Times New Roman"/>
+        </w:rPr>
+        <w:t xml:space="preserve">, </w:t>
+      </w:r>
+      <w:proofErr w:type="spellStart"/>
+      <w:r>
+        <w:rPr>
+          <w:rFonts w:ascii="Times New Roman" w:hAnsi="Times New Roman" w:cs="Times New Roman"/>
+        </w:rPr>
+        <w:t>JeAnna</w:t>
+      </w:r>
+      <w:proofErr w:type="spellEnd"/>
+      <w:r>
+        <w:rPr>
+          <w:rFonts w:ascii="Times New Roman" w:hAnsi="Times New Roman" w:cs="Times New Roman"/>
+        </w:rPr>
+        <w:t xml:space="preserve"> R. Redd</w:t>
+      </w:r>
+      <w:r>
+        <w:rPr>
+          <w:rFonts w:ascii="Times New Roman" w:hAnsi="Times New Roman" w:cs="Times New Roman"/>
+          <w:vertAlign w:val="superscript"/>
+        </w:rPr>
+        <w:t>1</w:t>
+      </w:r>
+      <w:r>
+        <w:rPr>
+          <w:rFonts w:ascii="Times New Roman" w:hAnsi="Times New Roman" w:cs="Times New Roman"/>
+        </w:rPr>
+        <w:t xml:space="preserve">, </w:t>
+      </w:r>
+      <w:proofErr w:type="spellStart"/>
+      <w:r>
+        <w:rPr>
+          <w:rFonts w:ascii="Times New Roman" w:hAnsi="Times New Roman" w:cs="Times New Roman"/>
+        </w:rPr>
+        <w:t>Haijing</w:t>
+      </w:r>
+      <w:proofErr w:type="spellEnd"/>
+      <w:r>
+        <w:rPr>
+          <w:rFonts w:ascii="Times New Roman" w:hAnsi="Times New Roman" w:cs="Times New Roman"/>
+        </w:rPr>
+        <w:t xml:space="preserve"> Sun</w:t>
+      </w:r>
+      <w:r>
+        <w:rPr>
+          <w:rFonts w:ascii="Times New Roman" w:hAnsi="Times New Roman" w:cs="Times New Roman"/>
+          <w:vertAlign w:val="superscript"/>
+        </w:rPr>
+        <w:t>2</w:t>
+      </w:r>
+      <w:r>
+        <w:rPr>
+          <w:rFonts w:ascii="Times New Roman" w:hAnsi="Times New Roman" w:cs="Times New Roman"/>
+        </w:rPr>
+        <w:t>, Brigid E. Gregg</w:t>
+      </w:r>
+      <w:r>
+        <w:rPr>
+          <w:rFonts w:ascii="Times New Roman" w:hAnsi="Times New Roman" w:cs="Times New Roman"/>
+          <w:vertAlign w:val="superscript"/>
+        </w:rPr>
+        <w:t>1,2</w:t>
+      </w:r>
+      <w:r>
+        <w:rPr>
+          <w:rFonts w:ascii="Times New Roman" w:hAnsi="Times New Roman" w:cs="Times New Roman"/>
+        </w:rPr>
+        <w:t>, Dave Bridges</w:t>
+      </w:r>
+      <w:r>
+        <w:rPr>
+          <w:rFonts w:ascii="Times New Roman" w:hAnsi="Times New Roman" w:cs="Times New Roman"/>
+          <w:vertAlign w:val="superscript"/>
+        </w:rPr>
+        <w:t>1</w:t>
+      </w:r>
+    </w:p>
+    <w:p>
+      <w:pPr>
+        <w:spacing w:line="480" w:lineRule="auto"/>
+        <w:rPr>
+          <w:rFonts w:ascii="Times New Roman" w:hAnsi="Times New Roman" w:cs="Times New Roman"/>
+          <w:b/>
+          <w:bCs/>
+        </w:rPr>
+      </w:pPr>
+      <w:r>
+        <w:rPr>
+          <w:rFonts w:ascii="Times New Roman" w:hAnsi="Times New Roman" w:cs="Times New Roman"/>
+          <w:b/>
+          <w:bCs/>
+        </w:rPr>
+        <w:t>Affiliation:</w:t>
+      </w:r>
+      <w:r>
+        <w:rPr>
+          <w:rFonts w:ascii="Times New Roman" w:hAnsi="Times New Roman" w:cs="Times New Roman"/>
+          <w:b/>
+          <w:bCs/>
+        </w:rPr>
+        <w:t xml:space="preserve"> </w:t>
+      </w:r>
+    </w:p>
+    <w:p>
+      <w:pPr>
+        <w:pStyle w:val="ListParagraph"/>
+        <w:spacing w:line="480" w:lineRule="auto"/>
+        <w:rPr>
+          <w:rFonts w:ascii="Times New Roman" w:hAnsi="Times New Roman" w:cs="Times New Roman"/>
+        </w:rPr>
+      </w:pPr>
+      <w:r>
+        <w:rPr>
+          <w:rFonts w:ascii="Times New Roman" w:hAnsi="Times New Roman" w:cs="Times New Roman"/>
+          <w:vertAlign w:val="superscript"/>
+        </w:rPr>
+        <w:t>1</w:t>
+      </w:r>
+      <w:r>
+        <w:rPr>
+          <w:rFonts w:ascii="Times New Roman" w:hAnsi="Times New Roman" w:cs="Times New Roman"/>
+        </w:rPr>
+        <w:t>University of Michigan School of Public Health, Department of Nutritional Sciences, Ann Arbor MI, USA</w:t>
+      </w:r>
+    </w:p>
+    <w:p>
+      <w:pPr>
+        <w:pStyle w:val="ListParagraph"/>
+        <w:spacing w:line="480" w:lineRule="auto"/>
+        <w:rPr>
+          <w:rFonts w:ascii="Times New Roman" w:hAnsi="Times New Roman" w:cs="Times New Roman"/>
+        </w:rPr>
+      </w:pPr>
+      <w:r>
+        <w:rPr>
+          <w:rFonts w:ascii="Times New Roman" w:hAnsi="Times New Roman" w:cs="Times New Roman"/>
+          <w:vertAlign w:val="superscript"/>
+        </w:rPr>
+        <w:t>2</w:t>
+      </w:r>
+      <w:r>
+        <w:rPr>
+          <w:rFonts w:ascii="Times New Roman" w:hAnsi="Times New Roman" w:cs="Times New Roman"/>
+        </w:rPr>
+        <w:t xml:space="preserve">Michigan Medicine, Department of </w:t>
+      </w:r>
+      <w:r>
+        <w:rPr>
+          <w:rFonts w:ascii="Times New Roman" w:hAnsi="Times New Roman" w:cs="Times New Roman"/>
+        </w:rPr>
+        <w:t>P</w:t>
+      </w:r>
+      <w:r>
+        <w:rPr>
+          <w:rFonts w:ascii="Times New Roman" w:hAnsi="Times New Roman" w:cs="Times New Roman"/>
+        </w:rPr>
+        <w:t>ediatrics, Division of Diabetes, Endocrinology, and Metabolism, Ann Arbor MI, USA</w:t>
+      </w:r>
+    </w:p>
+    <w:p>
+      <w:pPr>
+        <w:spacing w:line="480" w:lineRule="auto"/>
+        <w:rPr>
+          <w:rFonts w:ascii="Times New Roman" w:hAnsi="Times New Roman" w:cs="Times New Roman"/>
+          <w:b/>
+          <w:bCs/>
+        </w:rPr>
+      </w:pPr>
+    </w:p>
+    <w:p>
+      <w:pPr>
+        <w:spacing w:line="480" w:lineRule="auto"/>
+        <w:rPr>
+          <w:rFonts w:ascii="Times New Roman" w:hAnsi="Times New Roman" w:cs="Times New Roman"/>
+        </w:rPr>
+      </w:pPr>
+      <w:r>
+        <w:rPr>
+          <w:rFonts w:ascii="Times New Roman" w:hAnsi="Times New Roman" w:cs="Times New Roman"/>
+          <w:b/>
+          <w:bCs/>
+        </w:rPr>
+        <w:t xml:space="preserve">Keywords: </w:t>
+      </w:r>
+      <w:r>
+        <w:rPr>
+          <w:rFonts w:ascii="Times New Roman" w:hAnsi="Times New Roman" w:cs="Times New Roman"/>
+        </w:rPr>
+        <w:t>nutrition, impaired glucose tolerance, fetal programming, pregnancy, fasting</w:t>
+      </w:r>
+    </w:p>
+    <w:p>
+      <w:pPr>
+        <w:spacing w:line="480" w:lineRule="auto"/>
+        <w:rPr>
+          <w:rFonts w:ascii="Times New Roman" w:hAnsi="Times New Roman" w:cs="Times New Roman"/>
+        </w:rPr>
+      </w:pPr>
+      <w:r>
+        <w:rPr>
+          <w:rFonts w:ascii="Times New Roman" w:hAnsi="Times New Roman" w:cs="Times New Roman"/>
+          <w:b/>
+          <w:bCs/>
+        </w:rPr>
+        <w:t>Running title:</w:t>
+      </w:r>
+      <w:r>
+        <w:rPr>
+          <w:rFonts w:ascii="Times New Roman" w:hAnsi="Times New Roman" w:cs="Times New Roman"/>
+        </w:rPr>
+        <w:t xml:space="preserve"> eTRF and offspring glucose intolerance</w:t>
+      </w:r>
+    </w:p>
+    <w:p>
+      <w:pPr>
+        <w:rPr>
+          <w:rFonts w:ascii="Times New Roman" w:eastAsia="Times New Roman" w:hAnsi="Times New Roman" w:cs="Times New Roman"/>
+        </w:rPr>
+      </w:pPr>
+      <w:r>
+        <w:rPr>
+          <w:rFonts w:ascii="Times New Roman" w:hAnsi="Times New Roman" w:cs="Times New Roman"/>
+          <w:b/>
+          <w:bCs/>
+        </w:rPr>
+        <w:t>Corresponding Author Information</w:t>
+      </w:r>
+      <w:r>
+        <w:rPr>
+          <w:rFonts w:ascii="Times New Roman" w:hAnsi="Times New Roman" w:cs="Times New Roman"/>
+        </w:rPr>
+        <w:t xml:space="preserve">: </w:t>
+      </w:r>
+      <w:r>
+        <w:rPr>
+          <w:rFonts w:ascii="Times New Roman" w:hAnsi="Times New Roman" w:cs="Times New Roman"/>
+        </w:rPr>
+        <w:br/>
+      </w:r>
+      <w:r>
+        <w:rPr>
+          <w:rFonts w:ascii="Times New Roman" w:eastAsia="Times New Roman" w:hAnsi="Times New Roman" w:cs="Times New Roman"/>
+        </w:rPr>
+        <w:t>Dave Bridges</w:t>
+      </w:r>
+      <w:r>
+        <w:rPr>
+          <w:rFonts w:ascii="Times New Roman" w:eastAsia="Times New Roman" w:hAnsi="Times New Roman" w:cs="Times New Roman"/>
+        </w:rPr>
+        <w:t>,</w:t>
+      </w:r>
+      <w:r>
+        <w:rPr>
+          <w:rFonts w:ascii="Times New Roman" w:eastAsia="Times New Roman" w:hAnsi="Times New Roman" w:cs="Times New Roman"/>
+        </w:rPr>
+        <w:t xml:space="preserve"> PhD </w:t>
+      </w:r>
+      <w:r>
+        <w:rPr>
+          <w:rFonts w:ascii="Times New Roman" w:eastAsia="Times New Roman" w:hAnsi="Times New Roman" w:cs="Times New Roman"/>
+        </w:rPr>
+        <w:br/>
+        <w:t xml:space="preserve">Email address: </w:t>
+      </w:r>
+      <w:hyperlink r:id="rId8" w:history="1">
+        <w:r>
+          <w:rPr>
+            <w:rStyle w:val="Hyperlink"/>
+            <w:rFonts w:ascii="Times New Roman" w:eastAsia="Times New Roman" w:hAnsi="Times New Roman" w:cs="Times New Roman"/>
+          </w:rPr>
+          <w:t>davebrid@umich.edu</w:t>
+        </w:r>
+      </w:hyperlink>
+      <w:r>
+        <w:rPr>
+          <w:rFonts w:ascii="Times New Roman" w:eastAsia="Times New Roman" w:hAnsi="Times New Roman" w:cs="Times New Roman"/>
+        </w:rPr>
+        <w:br/>
+      </w:r>
+      <w:r>
+        <w:rPr>
+          <w:rFonts w:ascii="Times New Roman" w:eastAsia="Times New Roman" w:hAnsi="Times New Roman" w:cs="Times New Roman"/>
+        </w:rPr>
+        <w:t xml:space="preserve">Postal address: </w:t>
+      </w:r>
+      <w:r>
+        <w:rPr>
+          <w:rFonts w:ascii="Times New Roman" w:eastAsia="Times New Roman" w:hAnsi="Times New Roman" w:cs="Times New Roman"/>
+        </w:rPr>
+        <w:t>1863</w:t>
+      </w:r>
+      <w:r>
+        <w:rPr>
+          <w:rFonts w:ascii="Times New Roman" w:eastAsia="Times New Roman" w:hAnsi="Times New Roman" w:cs="Times New Roman"/>
+        </w:rPr>
+        <w:t xml:space="preserve"> SPH I 1415 Washington Heights, Ann Arbor, Michigan</w:t>
+      </w:r>
+      <w:r>
+        <w:rPr>
+          <w:rFonts w:ascii="Times New Roman" w:eastAsia="Times New Roman" w:hAnsi="Times New Roman" w:cs="Times New Roman"/>
+        </w:rPr>
+        <w:t xml:space="preserve"> </w:t>
+      </w:r>
+      <w:r>
+        <w:rPr>
+          <w:rFonts w:ascii="Times New Roman" w:eastAsia="Times New Roman" w:hAnsi="Times New Roman" w:cs="Times New Roman"/>
+        </w:rPr>
+        <w:t xml:space="preserve">48109-2029 </w:t>
+      </w:r>
+      <w:r>
+        <w:rPr>
+          <w:rFonts w:ascii="Times New Roman" w:eastAsia="Times New Roman" w:hAnsi="Times New Roman" w:cs="Times New Roman"/>
+        </w:rPr>
+        <w:br/>
+        <w:t xml:space="preserve">Telephone: +1 (734) 764-1266 </w:t>
+      </w:r>
+    </w:p>
+    <w:p>
+      <w:pPr>
+        <w:rPr>
+          <w:rFonts w:ascii="Times New Roman" w:eastAsia="Times New Roman" w:hAnsi="Times New Roman" w:cs="Times New Roman"/>
+        </w:rPr>
+      </w:pPr>
+    </w:p>
+    <w:p>
+      <w:pPr>
+        <w:spacing w:line="480" w:lineRule="auto"/>
+        <w:rPr>
+          <w:rFonts w:ascii="Times New Roman" w:hAnsi="Times New Roman" w:cs="Times New Roman"/>
+          <w:b/>
+          <w:bCs/>
+        </w:rPr>
+      </w:pPr>
+      <w:r>
+        <w:rPr>
+          <w:rFonts w:ascii="Times New Roman" w:hAnsi="Times New Roman" w:cs="Times New Roman"/>
+          <w:b/>
+          <w:bCs/>
+        </w:rPr>
+        <w:t xml:space="preserve">Word Count: </w:t>
+      </w:r>
+      <w:r>
+        <w:rPr>
+          <w:rFonts w:ascii="Times New Roman" w:hAnsi="Times New Roman" w:cs="Times New Roman"/>
+        </w:rPr>
+        <w:t>3</w:t>
+      </w:r>
+      <w:r>
+        <w:rPr>
+          <w:rFonts w:ascii="Times New Roman" w:hAnsi="Times New Roman" w:cs="Times New Roman"/>
+        </w:rPr>
+        <w:t>907</w:t>
+      </w:r>
+    </w:p>
+    <w:p>
+      <w:pPr>
+        <w:spacing w:line="480" w:lineRule="auto"/>
+        <w:rPr>
+          <w:rFonts w:ascii="Times New Roman" w:hAnsi="Times New Roman" w:cs="Times New Roman"/>
+        </w:rPr>
+      </w:pPr>
+      <w:r>
+        <w:rPr>
+          <w:rFonts w:ascii="Times New Roman" w:hAnsi="Times New Roman" w:cs="Times New Roman"/>
+          <w:b/>
+          <w:bCs/>
+        </w:rPr>
+        <w:t xml:space="preserve">Funding: </w:t>
+      </w:r>
+      <w:r>
+        <w:rPr>
+          <w:rFonts w:ascii="Times New Roman" w:hAnsi="Times New Roman" w:cs="Times New Roman"/>
+        </w:rPr>
+        <w:t xml:space="preserve">This work was supported by </w:t>
+      </w:r>
+      <w:r>
+        <w:rPr>
+          <w:rFonts w:ascii="Times New Roman" w:hAnsi="Times New Roman" w:cs="Times New Roman"/>
+          <w:color w:val="000000" w:themeColor="text1"/>
+        </w:rPr>
+        <w:t xml:space="preserve">R01 DK107535 </w:t>
+      </w:r>
+      <w:r>
+        <w:rPr>
+          <w:rFonts w:ascii="Times New Roman" w:hAnsi="Times New Roman" w:cs="Times New Roman"/>
+          <w:color w:val="000000" w:themeColor="text1"/>
+        </w:rPr>
+        <w:t xml:space="preserve">(DB) and R56 </w:t>
+      </w:r>
+      <w:r>
+        <w:rPr>
+          <w:rFonts w:ascii="Times New Roman" w:hAnsi="Times New Roman" w:cs="Times New Roman"/>
+          <w:color w:val="000000" w:themeColor="text1"/>
+        </w:rPr>
+        <w:t>DK121787</w:t>
+      </w:r>
+      <w:r>
+        <w:rPr>
+          <w:rFonts w:ascii="Times New Roman" w:hAnsi="Times New Roman" w:cs="Times New Roman"/>
+          <w:color w:val="000000" w:themeColor="text1"/>
+        </w:rPr>
+        <w:t xml:space="preserve"> (BEG). MCM was supported through the University of Michigan </w:t>
+      </w:r>
+      <w:r>
+        <w:rPr>
+          <w:rFonts w:ascii="Times New Roman" w:hAnsi="Times New Roman" w:cs="Times New Roman"/>
+          <w:color w:val="000000" w:themeColor="text1"/>
+        </w:rPr>
+        <w:t>Rackham Merit Fellowshi</w:t>
+      </w:r>
+      <w:r>
+        <w:rPr>
+          <w:rFonts w:ascii="Times New Roman" w:hAnsi="Times New Roman" w:cs="Times New Roman"/>
+          <w:color w:val="000000" w:themeColor="text1"/>
+        </w:rPr>
+        <w:t xml:space="preserve">p. </w:t>
+      </w:r>
+    </w:p>
+    <w:p>
+      <w:pPr>
+        <w:pStyle w:val="Default"/>
+        <w:rPr>
+          <w:b/>
+          <w:bCs/>
+        </w:rPr>
+      </w:pPr>
+      <w:r>
+        <w:rPr>
+          <w:b/>
+          <w:bCs/>
+        </w:rPr>
+        <w:t xml:space="preserve">Disclosure: </w:t>
+      </w:r>
+      <w:r>
+        <w:t>Dr</w:t>
+      </w:r>
+      <w:r>
+        <w:t>s</w:t>
+      </w:r>
+      <w:r>
+        <w:t xml:space="preserve">. Bridges </w:t>
+      </w:r>
+      <w:r>
+        <w:t xml:space="preserve">and Gregg </w:t>
+      </w:r>
+      <w:r>
+        <w:t>reports grants from National Institutes of Health,  during the conduct of the study</w:t>
+      </w:r>
+    </w:p>
+    <w:p>
+      <w:pPr>
+        <w:pStyle w:val="Default"/>
+        <w:rPr>
+          <w:b/>
+          <w:bCs/>
+        </w:rPr>
+        <w:sectPr>
+          <w:pgSz w:w="12240" w:h="15840"/>
+          <w:pgMar w:top="1440" w:right="1440" w:bottom="1440" w:left="1440" w:header="720" w:footer="720" w:gutter="0"/>
+          <w:cols w:space="720"/>
+          <w:docGrid w:linePitch="360"/>
+        </w:sectPr>
+      </w:pPr>
+    </w:p>
+    <w:p>
+      <w:pPr>
+        <w:pStyle w:val="Default"/>
+        <w:rPr>
+          <w:b/>
+          <w:bCs/>
+        </w:rPr>
+      </w:pPr>
+      <w:r>
+        <w:rPr>
+          <w:b/>
+          <w:bCs/>
+        </w:rPr>
+        <w:lastRenderedPageBreak/>
+        <w:t>Answers to study importance questions:</w:t>
+      </w:r>
+    </w:p>
+    <w:p>
+      <w:pPr>
+        <w:autoSpaceDE w:val="0"/>
+        <w:autoSpaceDN w:val="0"/>
+        <w:adjustRightInd w:val="0"/>
+        <w:rPr>
+          <w:rFonts w:ascii="Times New Roman" w:hAnsi="Times New Roman" w:cs="Times New Roman"/>
+        </w:rPr>
+      </w:pPr>
+    </w:p>
+    <w:p>
+      <w:pPr>
+        <w:autoSpaceDE w:val="0"/>
+        <w:autoSpaceDN w:val="0"/>
+        <w:adjustRightInd w:val="0"/>
+        <w:rPr>
+          <w:rFonts w:ascii="Times New Roman" w:hAnsi="Times New Roman" w:cs="Times New Roman"/>
+          <w:color w:val="000000"/>
+        </w:rPr>
+      </w:pPr>
+      <w:r>
+        <w:rPr>
+          <w:rFonts w:ascii="Times New Roman" w:hAnsi="Times New Roman" w:cs="Times New Roman"/>
+          <w:color w:val="000000"/>
+        </w:rPr>
+        <w:t xml:space="preserve">What is already known about this subject? </w:t>
+      </w:r>
+    </w:p>
+    <w:p>
+      <w:pPr>
+        <w:pStyle w:val="ListParagraph"/>
+        <w:numPr>
+          <w:ilvl w:val="0"/>
+          <w:numId w:val="16"/>
+        </w:numPr>
+        <w:autoSpaceDE w:val="0"/>
+        <w:autoSpaceDN w:val="0"/>
+        <w:adjustRightInd w:val="0"/>
+        <w:rPr>
+          <w:rFonts w:ascii="Times New Roman" w:hAnsi="Times New Roman" w:cs="Times New Roman"/>
+          <w:color w:val="000000"/>
+        </w:rPr>
+      </w:pPr>
+      <w:r>
+        <w:rPr>
+          <w:rFonts w:ascii="Times New Roman" w:hAnsi="Times New Roman" w:cs="Times New Roman"/>
+          <w:color w:val="000000"/>
+        </w:rPr>
+        <w:t xml:space="preserve">TRE modulates metabolic health in adults. TRE currently is thought to improve metabolism, even in some cases without weight loss. </w:t>
+      </w:r>
+      <w:r>
+        <w:rPr>
+          <w:rFonts w:ascii="Times New Roman" w:hAnsi="Times New Roman" w:cs="Times New Roman"/>
+          <w:color w:val="000000"/>
+        </w:rPr>
+        <w:t xml:space="preserve">Recent work demonstrates that up to 23.7% of a pregnant sample would consider attempting TRE during gestation, yet there is no study that evaluates the long-term implications of this diet on the resultant children. </w:t>
+      </w:r>
+    </w:p>
+    <w:p>
+      <w:pPr>
+        <w:autoSpaceDE w:val="0"/>
+        <w:autoSpaceDN w:val="0"/>
+        <w:adjustRightInd w:val="0"/>
+        <w:rPr>
+          <w:rFonts w:ascii="Times New Roman" w:hAnsi="Times New Roman" w:cs="Times New Roman"/>
+          <w:color w:val="000000"/>
+        </w:rPr>
+      </w:pPr>
+      <w:r>
+        <w:rPr>
+          <w:rFonts w:ascii="Times New Roman" w:hAnsi="Times New Roman" w:cs="Times New Roman"/>
+          <w:color w:val="000000"/>
+        </w:rPr>
+        <w:t xml:space="preserve">- What are the new findings in your manuscript? </w:t>
+      </w:r>
+    </w:p>
+    <w:p>
+      <w:pPr>
+        <w:pStyle w:val="ListParagraph"/>
+        <w:numPr>
+          <w:ilvl w:val="0"/>
+          <w:numId w:val="16"/>
+        </w:numPr>
+        <w:autoSpaceDE w:val="0"/>
+        <w:autoSpaceDN w:val="0"/>
+        <w:adjustRightInd w:val="0"/>
+        <w:rPr>
+          <w:rFonts w:ascii="Times New Roman" w:hAnsi="Times New Roman" w:cs="Times New Roman"/>
+          <w:color w:val="000000"/>
+        </w:rPr>
+      </w:pPr>
+      <w:r>
+        <w:rPr>
+          <w:rFonts w:ascii="Times New Roman" w:hAnsi="Times New Roman" w:cs="Times New Roman"/>
+          <w:color w:val="000000"/>
+        </w:rPr>
+        <w:t>This manuscript highlights a novel population affected by TRE, the offspring of mothers who had adopted TRE during pregnancy. We see glucose intolerance in adult males fed on a HFD whose mothers were assigned to TRE without weight changes or food intake changes. Females are spared from this glucose intolerance.</w:t>
+      </w:r>
+    </w:p>
+    <w:p>
+      <w:pPr>
+        <w:autoSpaceDE w:val="0"/>
+        <w:autoSpaceDN w:val="0"/>
+        <w:adjustRightInd w:val="0"/>
+        <w:rPr>
+          <w:rFonts w:ascii="Times New Roman" w:hAnsi="Times New Roman" w:cs="Times New Roman"/>
+          <w:color w:val="000000"/>
+        </w:rPr>
+      </w:pPr>
+      <w:r>
+        <w:rPr>
+          <w:rFonts w:ascii="Times New Roman" w:hAnsi="Times New Roman" w:cs="Times New Roman"/>
+          <w:color w:val="000000"/>
+        </w:rPr>
+        <w:t xml:space="preserve">- How might your results change the direction of research or the focus of clinical practice? </w:t>
+      </w:r>
+    </w:p>
+    <w:p>
+      <w:pPr>
+        <w:pStyle w:val="Default"/>
+        <w:numPr>
+          <w:ilvl w:val="0"/>
+          <w:numId w:val="16"/>
+        </w:numPr>
+      </w:pPr>
+      <w:r>
+        <w:t>These findings highlight the critical missing populations where TRE might affect long-term health, mothers and their children. It demonstrates the need to evaluate this dietary practice for further safety and efficacy information</w:t>
+      </w:r>
+      <w:r>
+        <w:t xml:space="preserve">. </w:t>
+      </w:r>
+    </w:p>
+    <w:p>
+      <w:pPr>
+        <w:pStyle w:val="Default"/>
+        <w:rPr>
+          <w:color w:val="auto"/>
+        </w:rPr>
+      </w:pPr>
+    </w:p>
+    <w:p>
+      <w:pPr>
+        <w:rPr>
+          <w:rFonts w:ascii="Times New Roman" w:eastAsiaTheme="majorEastAsia" w:hAnsi="Times New Roman" w:cstheme="majorBidi"/>
+          <w:b/>
+          <w:color w:val="000000" w:themeColor="text1"/>
+          <w:sz w:val="32"/>
+          <w:szCs w:val="32"/>
+        </w:rPr>
+      </w:pPr>
+      <w:r>
+        <w:br w:type="page"/>
+      </w:r>
+    </w:p>
+    <w:p>
+      <w:pPr>
+        <w:pStyle w:val="Heading1"/>
+      </w:pPr>
+      <w:r>
+        <w:lastRenderedPageBreak/>
+        <w:t xml:space="preserve">Abstract </w:t>
+      </w:r>
+    </w:p>
+    <w:p>
+      <w:pPr>
+        <w:spacing w:line="480" w:lineRule="auto"/>
         <w:ind w:firstLine="720"/>
         <w:rPr>
           <w:rFonts w:ascii="Times New Roman" w:hAnsi="Times New Roman" w:cs="Times New Roman"/>
         </w:rPr>
       </w:pPr>
-      <w:bookmarkStart w:id="0" w:name="_GoBack"/>
       <w:r>
         <w:rPr>
           <w:rFonts w:ascii="Times New Roman" w:hAnsi="Times New Roman" w:cs="Times New Roman"/>
@@ -175,11 +934,19 @@
         </w:rPr>
         <w:t xml:space="preserve">changes in food preferences, </w:t>
       </w:r>
-      <w:r>
-        <w:rPr>
-          <w:rFonts w:ascii="Times New Roman" w:hAnsi="Times New Roman" w:cs="Times New Roman"/>
-        </w:rPr>
-        <w:t>etc)</w:t>
+      <w:proofErr w:type="spellStart"/>
+      <w:r>
+        <w:rPr>
+          <w:rFonts w:ascii="Times New Roman" w:hAnsi="Times New Roman" w:cs="Times New Roman"/>
+        </w:rPr>
+        <w:t>etc</w:t>
+      </w:r>
+      <w:proofErr w:type="spellEnd"/>
+      <w:r>
+        <w:rPr>
+          <w:rFonts w:ascii="Times New Roman" w:hAnsi="Times New Roman" w:cs="Times New Roman"/>
+        </w:rPr>
+        <w:t>)</w:t>
       </w:r>
       <w:r>
         <w:rPr>
@@ -596,7 +1363,6 @@
         <w:t>elucidate the mechanisms that protect females from metabolic dysfunction.</w:t>
       </w:r>
     </w:p>
-    <w:bookmarkEnd w:id="0"/>
     <w:p>
       <w:pPr>
         <w:rPr>
@@ -820,11 +1586,19 @@
         </w:rPr>
         <w:t xml:space="preserve">from </w:t>
       </w:r>
-      <w:r>
-        <w:rPr>
-          <w:rFonts w:ascii="Times New Roman" w:hAnsi="Times New Roman" w:cs="Times New Roman"/>
-        </w:rPr>
-        <w:t xml:space="preserve">chronodisruption, or good health with </w:t>
+      <w:proofErr w:type="spellStart"/>
+      <w:r>
+        <w:rPr>
+          <w:rFonts w:ascii="Times New Roman" w:hAnsi="Times New Roman" w:cs="Times New Roman"/>
+        </w:rPr>
+        <w:t>chronodisruption</w:t>
+      </w:r>
+      <w:proofErr w:type="spellEnd"/>
+      <w:r>
+        <w:rPr>
+          <w:rFonts w:ascii="Times New Roman" w:hAnsi="Times New Roman" w:cs="Times New Roman"/>
+        </w:rPr>
+        <w:t xml:space="preserve">, or good health with </w:t>
       </w:r>
       <w:r>
         <w:rPr>
@@ -2817,11 +3591,19 @@
         </w:rPr>
         <w:t xml:space="preserve">NCD, </w:t>
       </w:r>
-      <w:r>
-        <w:rPr>
-          <w:rFonts w:ascii="Times New Roman" w:hAnsi="Times New Roman" w:cs="Times New Roman"/>
-        </w:rPr>
-        <w:t xml:space="preserve">Picolab Laboratory Rodent diet, 5L0D; 5% </w:t>
+      <w:proofErr w:type="spellStart"/>
+      <w:r>
+        <w:rPr>
+          <w:rFonts w:ascii="Times New Roman" w:hAnsi="Times New Roman" w:cs="Times New Roman"/>
+        </w:rPr>
+        <w:t>Picolab</w:t>
+      </w:r>
+      <w:proofErr w:type="spellEnd"/>
+      <w:r>
+        <w:rPr>
+          <w:rFonts w:ascii="Times New Roman" w:hAnsi="Times New Roman" w:cs="Times New Roman"/>
+        </w:rPr>
+        <w:t xml:space="preserve"> Laboratory Rodent diet, 5L0D; 5% </w:t>
       </w:r>
       <w:r>
         <w:rPr>
@@ -3294,13 +4076,41 @@
         <w:rPr>
           <w:rFonts w:ascii="Times New Roman" w:hAnsi="Times New Roman" w:cs="Times New Roman"/>
         </w:rPr>
-        <w:t xml:space="preserve">tion was assessed using EchoMRI </w:t>
-      </w:r>
-      <w:r>
-        <w:rPr>
-          <w:rFonts w:ascii="Times New Roman" w:hAnsi="Times New Roman" w:cs="Times New Roman"/>
-        </w:rPr>
-        <w:t xml:space="preserve">2100 (EchoMRI) </w:t>
+        <w:t xml:space="preserve">tion was assessed using </w:t>
+      </w:r>
+      <w:proofErr w:type="spellStart"/>
+      <w:r>
+        <w:rPr>
+          <w:rFonts w:ascii="Times New Roman" w:hAnsi="Times New Roman" w:cs="Times New Roman"/>
+        </w:rPr>
+        <w:t>EchoMRI</w:t>
+      </w:r>
+      <w:proofErr w:type="spellEnd"/>
+      <w:r>
+        <w:rPr>
+          <w:rFonts w:ascii="Times New Roman" w:hAnsi="Times New Roman" w:cs="Times New Roman"/>
+        </w:rPr>
+        <w:t xml:space="preserve"> </w:t>
+      </w:r>
+      <w:r>
+        <w:rPr>
+          <w:rFonts w:ascii="Times New Roman" w:hAnsi="Times New Roman" w:cs="Times New Roman"/>
+        </w:rPr>
+        <w:t>2100 (</w:t>
+      </w:r>
+      <w:proofErr w:type="spellStart"/>
+      <w:r>
+        <w:rPr>
+          <w:rFonts w:ascii="Times New Roman" w:hAnsi="Times New Roman" w:cs="Times New Roman"/>
+        </w:rPr>
+        <w:t>EchoMRI</w:t>
+      </w:r>
+      <w:proofErr w:type="spellEnd"/>
+      <w:r>
+        <w:rPr>
+          <w:rFonts w:ascii="Times New Roman" w:hAnsi="Times New Roman" w:cs="Times New Roman"/>
+        </w:rPr>
+        <w:t xml:space="preserve">) </w:t>
       </w:r>
       <w:r>
         <w:rPr>
@@ -4385,7 +5195,21 @@
         <w:rPr>
           <w:rFonts w:ascii="Times New Roman" w:hAnsi="Times New Roman" w:cs="Times New Roman"/>
         </w:rPr>
-        <w:t xml:space="preserve">ilk test and equivalence of variance by Levene’s test. </w:t>
+        <w:t xml:space="preserve">ilk test and equivalence of variance by </w:t>
+      </w:r>
+      <w:proofErr w:type="spellStart"/>
+      <w:r>
+        <w:rPr>
+          <w:rFonts w:ascii="Times New Roman" w:hAnsi="Times New Roman" w:cs="Times New Roman"/>
+        </w:rPr>
+        <w:t>Levene’s</w:t>
+      </w:r>
+      <w:proofErr w:type="spellEnd"/>
+      <w:r>
+        <w:rPr>
+          <w:rFonts w:ascii="Times New Roman" w:hAnsi="Times New Roman" w:cs="Times New Roman"/>
+        </w:rPr>
+        <w:t xml:space="preserve"> test. </w:t>
       </w:r>
       <w:r>
         <w:rPr>
@@ -4837,6 +5661,7 @@
         </w:rPr>
         <w:t xml:space="preserve"> </w:t>
       </w:r>
+      <w:proofErr w:type="spellStart"/>
       <w:r>
         <w:rPr>
           <w:rFonts w:ascii="Times New Roman" w:hAnsi="Times New Roman" w:cs="Times New Roman"/>
@@ -4850,6 +5675,7 @@
         </w:rPr>
         <w:t>diet</w:t>
       </w:r>
+      <w:proofErr w:type="spellEnd"/>
       <w:r>
         <w:rPr>
           <w:rFonts w:ascii="Times New Roman" w:hAnsi="Times New Roman" w:cs="Times New Roman"/>
@@ -4894,6 +5720,7 @@
         </w:rPr>
         <w:t xml:space="preserve"> </w:t>
       </w:r>
+      <w:proofErr w:type="spellStart"/>
       <w:r>
         <w:rPr>
           <w:rFonts w:ascii="Times New Roman" w:hAnsi="Times New Roman" w:cs="Times New Roman"/>
@@ -4907,6 +5734,7 @@
         </w:rPr>
         <w:t>diet</w:t>
       </w:r>
+      <w:proofErr w:type="spellEnd"/>
       <w:r>
         <w:rPr>
           <w:rFonts w:ascii="Times New Roman" w:hAnsi="Times New Roman" w:cs="Times New Roman"/>
@@ -4957,6 +5785,7 @@
         </w:rPr>
         <w:t xml:space="preserve">, </w:t>
       </w:r>
+      <w:proofErr w:type="spellStart"/>
       <w:r>
         <w:rPr>
           <w:rFonts w:ascii="Times New Roman" w:hAnsi="Times New Roman" w:cs="Times New Roman"/>
@@ -4970,6 +5799,7 @@
         </w:rPr>
         <w:t>diet</w:t>
       </w:r>
+      <w:proofErr w:type="spellEnd"/>
       <w:r>
         <w:rPr>
           <w:rFonts w:ascii="Times New Roman" w:hAnsi="Times New Roman" w:cs="Times New Roman"/>
@@ -5028,14 +5858,29 @@
         <w:rPr>
           <w:rFonts w:ascii="Times New Roman" w:hAnsi="Times New Roman" w:cs="Times New Roman"/>
         </w:rPr>
-        <w:t>(p</w:t>
+        <w:t>(</w:t>
+      </w:r>
+      <w:proofErr w:type="spellStart"/>
+      <w:r>
+        <w:rPr>
+          <w:rFonts w:ascii="Times New Roman" w:hAnsi="Times New Roman" w:cs="Times New Roman"/>
+        </w:rPr>
+        <w:t>p</w:t>
       </w:r>
       <w:r>
         <w:rPr>
           <w:rFonts w:ascii="Times New Roman" w:hAnsi="Times New Roman" w:cs="Times New Roman"/>
           <w:vertAlign w:val="subscript"/>
         </w:rPr>
-        <w:t>diet*sex</w:t>
+        <w:t>diet</w:t>
+      </w:r>
+      <w:proofErr w:type="spellEnd"/>
+      <w:r>
+        <w:rPr>
+          <w:rFonts w:ascii="Times New Roman" w:hAnsi="Times New Roman" w:cs="Times New Roman"/>
+          <w:vertAlign w:val="subscript"/>
+        </w:rPr>
+        <w:t>*sex</w:t>
       </w:r>
       <w:r>
         <w:rPr>
@@ -5069,6 +5914,7 @@
         </w:rPr>
         <w:t xml:space="preserve">, </w:t>
       </w:r>
+      <w:proofErr w:type="spellStart"/>
       <w:r>
         <w:rPr>
           <w:rFonts w:ascii="Times New Roman" w:hAnsi="Times New Roman" w:cs="Times New Roman"/>
@@ -5080,7 +5926,15 @@
           <w:rFonts w:ascii="Times New Roman" w:hAnsi="Times New Roman" w:cs="Times New Roman"/>
           <w:vertAlign w:val="subscript"/>
         </w:rPr>
-        <w:t xml:space="preserve">diet = </w:t>
+        <w:t>diet</w:t>
+      </w:r>
+      <w:proofErr w:type="spellEnd"/>
+      <w:r>
+        <w:rPr>
+          <w:rFonts w:ascii="Times New Roman" w:hAnsi="Times New Roman" w:cs="Times New Roman"/>
+          <w:vertAlign w:val="subscript"/>
+        </w:rPr>
+        <w:t xml:space="preserve"> = </w:t>
       </w:r>
       <w:r>
         <w:rPr>
@@ -5135,7 +5989,14 @@
         <w:rPr>
           <w:rFonts w:ascii="Times New Roman" w:hAnsi="Times New Roman" w:cs="Times New Roman"/>
         </w:rPr>
-        <w:t>(p</w:t>
+        <w:t>(</w:t>
+      </w:r>
+      <w:proofErr w:type="spellStart"/>
+      <w:r>
+        <w:rPr>
+          <w:rFonts w:ascii="Times New Roman" w:hAnsi="Times New Roman" w:cs="Times New Roman"/>
+        </w:rPr>
+        <w:t>p</w:t>
       </w:r>
       <w:r>
         <w:rPr>
@@ -5144,6 +6005,7 @@
         </w:rPr>
         <w:t>sex</w:t>
       </w:r>
+      <w:proofErr w:type="spellEnd"/>
       <w:r>
         <w:rPr>
           <w:rFonts w:ascii="Times New Roman" w:hAnsi="Times New Roman" w:cs="Times New Roman"/>
@@ -5338,7 +6200,14 @@
         <w:rPr>
           <w:rFonts w:ascii="Times New Roman" w:hAnsi="Times New Roman" w:cs="Times New Roman"/>
         </w:rPr>
-        <w:t>(p</w:t>
+        <w:t>(</w:t>
+      </w:r>
+      <w:proofErr w:type="spellStart"/>
+      <w:r>
+        <w:rPr>
+          <w:rFonts w:ascii="Times New Roman" w:hAnsi="Times New Roman" w:cs="Times New Roman"/>
+        </w:rPr>
+        <w:t>p</w:t>
       </w:r>
       <w:r>
         <w:rPr>
@@ -5347,6 +6216,7 @@
         </w:rPr>
         <w:t>sex</w:t>
       </w:r>
+      <w:proofErr w:type="spellEnd"/>
       <w:r>
         <w:rPr>
           <w:rFonts w:ascii="Times New Roman" w:hAnsi="Times New Roman" w:cs="Times New Roman"/>
@@ -5417,6 +6287,7 @@
         </w:rPr>
         <w:t xml:space="preserve">, </w:t>
       </w:r>
+      <w:proofErr w:type="spellStart"/>
       <w:r>
         <w:rPr>
           <w:rFonts w:ascii="Times New Roman" w:hAnsi="Times New Roman" w:cs="Times New Roman"/>
@@ -5430,6 +6301,7 @@
         </w:rPr>
         <w:t>diet</w:t>
       </w:r>
+      <w:proofErr w:type="spellEnd"/>
       <w:r>
         <w:rPr>
           <w:rFonts w:ascii="Times New Roman" w:hAnsi="Times New Roman" w:cs="Times New Roman"/>
@@ -5482,7 +6354,28 @@
         <w:rPr>
           <w:rFonts w:ascii="Times New Roman" w:hAnsi="Times New Roman" w:cs="Times New Roman"/>
         </w:rPr>
-        <w:t>there was no diet:sex interaction (p</w:t>
+        <w:t xml:space="preserve">there was no </w:t>
+      </w:r>
+      <w:proofErr w:type="spellStart"/>
+      <w:r>
+        <w:rPr>
+          <w:rFonts w:ascii="Times New Roman" w:hAnsi="Times New Roman" w:cs="Times New Roman"/>
+        </w:rPr>
+        <w:t>diet:sex</w:t>
+      </w:r>
+      <w:proofErr w:type="spellEnd"/>
+      <w:r>
+        <w:rPr>
+          <w:rFonts w:ascii="Times New Roman" w:hAnsi="Times New Roman" w:cs="Times New Roman"/>
+        </w:rPr>
+        <w:t xml:space="preserve"> interaction (</w:t>
+      </w:r>
+      <w:proofErr w:type="spellStart"/>
+      <w:r>
+        <w:rPr>
+          <w:rFonts w:ascii="Times New Roman" w:hAnsi="Times New Roman" w:cs="Times New Roman"/>
+        </w:rPr>
+        <w:t>p</w:t>
       </w:r>
       <w:r>
         <w:rPr>
@@ -5491,6 +6384,7 @@
         </w:rPr>
         <w:t>diet:sex</w:t>
       </w:r>
+      <w:proofErr w:type="spellEnd"/>
       <w:r>
         <w:rPr>
           <w:rFonts w:ascii="Times New Roman" w:hAnsi="Times New Roman" w:cs="Times New Roman"/>
@@ -5562,6 +6456,7 @@
         </w:rPr>
         <w:t>(</w:t>
       </w:r>
+      <w:proofErr w:type="spellStart"/>
       <w:r>
         <w:rPr>
           <w:rFonts w:ascii="Times New Roman" w:hAnsi="Times New Roman" w:cs="Times New Roman"/>
@@ -5577,6 +6472,7 @@
         </w:rPr>
         <w:t>diet</w:t>
       </w:r>
+      <w:proofErr w:type="spellEnd"/>
       <w:r>
         <w:rPr>
           <w:rFonts w:ascii="Times New Roman" w:hAnsi="Times New Roman" w:cs="Times New Roman"/>
@@ -5610,7 +6506,15 @@
           <w:rFonts w:ascii="Times New Roman" w:hAnsi="Times New Roman" w:cs="Times New Roman"/>
           <w:color w:val="000000" w:themeColor="text1"/>
         </w:rPr>
-        <w:t>of sex (p</w:t>
+        <w:t>of sex (</w:t>
+      </w:r>
+      <w:proofErr w:type="spellStart"/>
+      <w:r>
+        <w:rPr>
+          <w:rFonts w:ascii="Times New Roman" w:hAnsi="Times New Roman" w:cs="Times New Roman"/>
+          <w:color w:val="000000" w:themeColor="text1"/>
+        </w:rPr>
+        <w:t>p</w:t>
       </w:r>
       <w:r>
         <w:rPr>
@@ -5620,6 +6524,7 @@
         </w:rPr>
         <w:t>sex</w:t>
       </w:r>
+      <w:proofErr w:type="spellEnd"/>
       <w:r>
         <w:rPr>
           <w:rFonts w:ascii="Times New Roman" w:hAnsi="Times New Roman" w:cs="Times New Roman"/>
@@ -5764,7 +6669,14 @@
         <w:rPr>
           <w:rFonts w:ascii="Times New Roman" w:hAnsi="Times New Roman" w:cs="Times New Roman"/>
         </w:rPr>
-        <w:t>sex (p</w:t>
+        <w:t>sex (</w:t>
+      </w:r>
+      <w:proofErr w:type="spellStart"/>
+      <w:r>
+        <w:rPr>
+          <w:rFonts w:ascii="Times New Roman" w:hAnsi="Times New Roman" w:cs="Times New Roman"/>
+        </w:rPr>
+        <w:t>p</w:t>
       </w:r>
       <w:r>
         <w:rPr>
@@ -5773,6 +6685,7 @@
         </w:rPr>
         <w:t>sex</w:t>
       </w:r>
+      <w:proofErr w:type="spellEnd"/>
       <w:r>
         <w:rPr>
           <w:rFonts w:ascii="Times New Roman" w:hAnsi="Times New Roman" w:cs="Times New Roman"/>
@@ -5783,7 +6696,14 @@
         <w:rPr>
           <w:rFonts w:ascii="Times New Roman" w:hAnsi="Times New Roman" w:cs="Times New Roman"/>
         </w:rPr>
-        <w:t>treatment (p</w:t>
+        <w:t>treatment (</w:t>
+      </w:r>
+      <w:proofErr w:type="spellStart"/>
+      <w:r>
+        <w:rPr>
+          <w:rFonts w:ascii="Times New Roman" w:hAnsi="Times New Roman" w:cs="Times New Roman"/>
+        </w:rPr>
+        <w:t>p</w:t>
       </w:r>
       <w:r>
         <w:rPr>
@@ -5792,6 +6712,7 @@
         </w:rPr>
         <w:t>diet</w:t>
       </w:r>
+      <w:proofErr w:type="spellEnd"/>
       <w:r>
         <w:rPr>
           <w:rFonts w:ascii="Times New Roman" w:hAnsi="Times New Roman" w:cs="Times New Roman"/>
@@ -5947,7 +6868,14 @@
         <w:rPr>
           <w:rFonts w:ascii="Times New Roman" w:hAnsi="Times New Roman" w:cs="Times New Roman"/>
         </w:rPr>
-        <w:t xml:space="preserve"> no significant effect of diet (p</w:t>
+        <w:t xml:space="preserve"> no significant effect of diet (</w:t>
+      </w:r>
+      <w:proofErr w:type="spellStart"/>
+      <w:r>
+        <w:rPr>
+          <w:rFonts w:ascii="Times New Roman" w:hAnsi="Times New Roman" w:cs="Times New Roman"/>
+        </w:rPr>
+        <w:t>p</w:t>
       </w:r>
       <w:r>
         <w:rPr>
@@ -5956,6 +6884,7 @@
         </w:rPr>
         <w:t>diet</w:t>
       </w:r>
+      <w:proofErr w:type="spellEnd"/>
       <w:r>
         <w:rPr>
           <w:rFonts w:ascii="Times New Roman" w:hAnsi="Times New Roman" w:cs="Times New Roman"/>
@@ -5996,7 +6925,14 @@
         <w:rPr>
           <w:rFonts w:ascii="Times New Roman" w:hAnsi="Times New Roman" w:cs="Times New Roman"/>
         </w:rPr>
-        <w:t xml:space="preserve"> sex (p</w:t>
+        <w:t xml:space="preserve"> sex (</w:t>
+      </w:r>
+      <w:proofErr w:type="spellStart"/>
+      <w:r>
+        <w:rPr>
+          <w:rFonts w:ascii="Times New Roman" w:hAnsi="Times New Roman" w:cs="Times New Roman"/>
+        </w:rPr>
+        <w:t>p</w:t>
       </w:r>
       <w:r>
         <w:rPr>
@@ -6005,6 +6941,7 @@
         </w:rPr>
         <w:t>sex</w:t>
       </w:r>
+      <w:proofErr w:type="spellEnd"/>
       <w:r>
         <w:rPr>
           <w:rFonts w:ascii="Times New Roman" w:hAnsi="Times New Roman" w:cs="Times New Roman"/>
@@ -6151,7 +7088,14 @@
         <w:rPr>
           <w:rFonts w:ascii="Times New Roman" w:hAnsi="Times New Roman" w:cs="Times New Roman"/>
         </w:rPr>
-        <w:t>(p</w:t>
+        <w:t>(</w:t>
+      </w:r>
+      <w:proofErr w:type="spellStart"/>
+      <w:r>
+        <w:rPr>
+          <w:rFonts w:ascii="Times New Roman" w:hAnsi="Times New Roman" w:cs="Times New Roman"/>
+        </w:rPr>
+        <w:t>p</w:t>
       </w:r>
       <w:r>
         <w:rPr>
@@ -6160,6 +7104,7 @@
         </w:rPr>
         <w:t>sex:diet</w:t>
       </w:r>
+      <w:proofErr w:type="spellEnd"/>
       <w:r>
         <w:rPr>
           <w:rFonts w:ascii="Times New Roman" w:hAnsi="Times New Roman" w:cs="Times New Roman"/>
@@ -6218,7 +7163,14 @@
         <w:rPr>
           <w:rFonts w:ascii="Times New Roman" w:hAnsi="Times New Roman" w:cs="Times New Roman"/>
         </w:rPr>
-        <w:t xml:space="preserve"> (p</w:t>
+        <w:t xml:space="preserve"> (</w:t>
+      </w:r>
+      <w:proofErr w:type="spellStart"/>
+      <w:r>
+        <w:rPr>
+          <w:rFonts w:ascii="Times New Roman" w:hAnsi="Times New Roman" w:cs="Times New Roman"/>
+        </w:rPr>
+        <w:t>p</w:t>
       </w:r>
       <w:r>
         <w:rPr>
@@ -6227,6 +7179,7 @@
         </w:rPr>
         <w:t>diet</w:t>
       </w:r>
+      <w:proofErr w:type="spellEnd"/>
       <w:r>
         <w:rPr>
           <w:rFonts w:ascii="Times New Roman" w:hAnsi="Times New Roman" w:cs="Times New Roman"/>
@@ -6245,6 +7198,7 @@
         </w:rPr>
         <w:t>was absent in females (</w:t>
       </w:r>
+      <w:proofErr w:type="spellStart"/>
       <w:r>
         <w:rPr>
           <w:rFonts w:ascii="Times New Roman" w:hAnsi="Times New Roman" w:cs="Times New Roman"/>
@@ -6258,6 +7212,7 @@
         </w:rPr>
         <w:t>diet</w:t>
       </w:r>
+      <w:proofErr w:type="spellEnd"/>
       <w:r>
         <w:rPr>
           <w:rFonts w:ascii="Times New Roman" w:hAnsi="Times New Roman" w:cs="Times New Roman"/>
@@ -6280,7 +7235,14 @@
         <w:rPr>
           <w:rFonts w:ascii="Times New Roman" w:hAnsi="Times New Roman" w:cs="Times New Roman"/>
         </w:rPr>
-        <w:t>Fasting blood glucose, assessed before ITT and GTT, was 10.4% higher in males than in females (p</w:t>
+        <w:t>Fasting blood glucose, assessed before ITT and GTT, was 10.4% higher in males than in females (</w:t>
+      </w:r>
+      <w:proofErr w:type="spellStart"/>
+      <w:r>
+        <w:rPr>
+          <w:rFonts w:ascii="Times New Roman" w:hAnsi="Times New Roman" w:cs="Times New Roman"/>
+        </w:rPr>
+        <w:t>p</w:t>
       </w:r>
       <w:r>
         <w:rPr>
@@ -6289,6 +7251,7 @@
         </w:rPr>
         <w:t>sex</w:t>
       </w:r>
+      <w:proofErr w:type="spellEnd"/>
       <w:r>
         <w:rPr>
           <w:rFonts w:ascii="Times New Roman" w:hAnsi="Times New Roman" w:cs="Times New Roman"/>
@@ -6336,7 +7299,14 @@
         <w:rPr>
           <w:rFonts w:ascii="Times New Roman" w:hAnsi="Times New Roman" w:cs="Times New Roman"/>
         </w:rPr>
-        <w:t>by maternal dietary treatment (p</w:t>
+        <w:t>by maternal dietary treatment (</w:t>
+      </w:r>
+      <w:proofErr w:type="spellStart"/>
+      <w:r>
+        <w:rPr>
+          <w:rFonts w:ascii="Times New Roman" w:hAnsi="Times New Roman" w:cs="Times New Roman"/>
+        </w:rPr>
+        <w:t>p</w:t>
       </w:r>
       <w:r>
         <w:rPr>
@@ -6345,6 +7315,7 @@
         </w:rPr>
         <w:t>diet</w:t>
       </w:r>
+      <w:proofErr w:type="spellEnd"/>
       <w:r>
         <w:rPr>
           <w:rFonts w:ascii="Times New Roman" w:hAnsi="Times New Roman" w:cs="Times New Roman"/>
@@ -6695,7 +7666,14 @@
         <w:rPr>
           <w:rFonts w:ascii="Times New Roman" w:hAnsi="Times New Roman" w:cs="Times New Roman"/>
         </w:rPr>
-        <w:t>, p</w:t>
+        <w:t xml:space="preserve">, </w:t>
+      </w:r>
+      <w:proofErr w:type="spellStart"/>
+      <w:r>
+        <w:rPr>
+          <w:rFonts w:ascii="Times New Roman" w:hAnsi="Times New Roman" w:cs="Times New Roman"/>
+        </w:rPr>
+        <w:t>p</w:t>
       </w:r>
       <w:r>
         <w:rPr>
@@ -6704,6 +7682,7 @@
         </w:rPr>
         <w:t>diet</w:t>
       </w:r>
+      <w:proofErr w:type="spellEnd"/>
       <w:r>
         <w:rPr>
           <w:rFonts w:ascii="Times New Roman" w:hAnsi="Times New Roman" w:cs="Times New Roman"/>
@@ -6744,6 +7723,7 @@
         </w:rPr>
         <w:t xml:space="preserve">, </w:t>
       </w:r>
+      <w:proofErr w:type="spellStart"/>
       <w:r>
         <w:rPr>
           <w:rFonts w:ascii="Times New Roman" w:hAnsi="Times New Roman" w:cs="Times New Roman"/>
@@ -6757,6 +7737,7 @@
         </w:rPr>
         <w:t>diet</w:t>
       </w:r>
+      <w:proofErr w:type="spellEnd"/>
       <w:r>
         <w:rPr>
           <w:rFonts w:ascii="Times New Roman" w:hAnsi="Times New Roman" w:cs="Times New Roman"/>
@@ -6809,6 +7790,7 @@
         </w:rPr>
         <w:t xml:space="preserve">, </w:t>
       </w:r>
+      <w:proofErr w:type="spellStart"/>
       <w:r>
         <w:rPr>
           <w:rFonts w:ascii="Times New Roman" w:hAnsi="Times New Roman" w:cs="Times New Roman"/>
@@ -6822,6 +7804,7 @@
         </w:rPr>
         <w:t>diet</w:t>
       </w:r>
+      <w:proofErr w:type="spellEnd"/>
       <w:r>
         <w:rPr>
           <w:rFonts w:ascii="Times New Roman" w:hAnsi="Times New Roman" w:cs="Times New Roman"/>
@@ -6892,7 +7875,14 @@
         <w:rPr>
           <w:rFonts w:ascii="Times New Roman" w:hAnsi="Times New Roman" w:cs="Times New Roman"/>
         </w:rPr>
-        <w:t>emales and males (p</w:t>
+        <w:t>emales and males (</w:t>
+      </w:r>
+      <w:proofErr w:type="spellStart"/>
+      <w:r>
+        <w:rPr>
+          <w:rFonts w:ascii="Times New Roman" w:hAnsi="Times New Roman" w:cs="Times New Roman"/>
+        </w:rPr>
+        <w:t>p</w:t>
       </w:r>
       <w:r>
         <w:rPr>
@@ -6901,6 +7891,7 @@
         </w:rPr>
         <w:t>sex</w:t>
       </w:r>
+      <w:proofErr w:type="spellEnd"/>
       <w:r>
         <w:rPr>
           <w:rFonts w:ascii="Times New Roman" w:hAnsi="Times New Roman" w:cs="Times New Roman"/>
@@ -6949,7 +7940,14 @@
         <w:rPr>
           <w:rFonts w:ascii="Times New Roman" w:hAnsi="Times New Roman" w:cs="Times New Roman"/>
         </w:rPr>
-        <w:t>, p</w:t>
+        <w:t xml:space="preserve">, </w:t>
+      </w:r>
+      <w:proofErr w:type="spellStart"/>
+      <w:r>
+        <w:rPr>
+          <w:rFonts w:ascii="Times New Roman" w:hAnsi="Times New Roman" w:cs="Times New Roman"/>
+        </w:rPr>
+        <w:t>p</w:t>
       </w:r>
       <w:r>
         <w:rPr>
@@ -6958,6 +7956,7 @@
         </w:rPr>
         <w:t>diet</w:t>
       </w:r>
+      <w:proofErr w:type="spellEnd"/>
       <w:r>
         <w:rPr>
           <w:rFonts w:ascii="Times New Roman" w:hAnsi="Times New Roman" w:cs="Times New Roman"/>
@@ -7014,7 +8013,14 @@
         <w:rPr>
           <w:rFonts w:ascii="Times New Roman" w:hAnsi="Times New Roman" w:cs="Times New Roman"/>
         </w:rPr>
-        <w:t xml:space="preserve"> p</w:t>
+        <w:t xml:space="preserve"> </w:t>
+      </w:r>
+      <w:proofErr w:type="spellStart"/>
+      <w:r>
+        <w:rPr>
+          <w:rFonts w:ascii="Times New Roman" w:hAnsi="Times New Roman" w:cs="Times New Roman"/>
+        </w:rPr>
+        <w:t>p</w:t>
       </w:r>
       <w:r>
         <w:rPr>
@@ -7023,6 +8029,7 @@
         </w:rPr>
         <w:t>sex</w:t>
       </w:r>
+      <w:proofErr w:type="spellEnd"/>
       <w:r>
         <w:rPr>
           <w:rFonts w:ascii="Times New Roman" w:hAnsi="Times New Roman" w:cs="Times New Roman"/>
@@ -7075,7 +8082,14 @@
         <w:rPr>
           <w:rFonts w:ascii="Times New Roman" w:hAnsi="Times New Roman" w:cs="Times New Roman"/>
         </w:rPr>
-        <w:t xml:space="preserve"> (p</w:t>
+        <w:t xml:space="preserve"> (</w:t>
+      </w:r>
+      <w:proofErr w:type="spellStart"/>
+      <w:r>
+        <w:rPr>
+          <w:rFonts w:ascii="Times New Roman" w:hAnsi="Times New Roman" w:cs="Times New Roman"/>
+        </w:rPr>
+        <w:t>p</w:t>
       </w:r>
       <w:r>
         <w:rPr>
@@ -7084,6 +8098,7 @@
         </w:rPr>
         <w:t>diet</w:t>
       </w:r>
+      <w:proofErr w:type="spellEnd"/>
       <w:r>
         <w:rPr>
           <w:rFonts w:ascii="Times New Roman" w:hAnsi="Times New Roman" w:cs="Times New Roman"/>
@@ -7197,7 +8212,14 @@
         <w:rPr>
           <w:rFonts w:ascii="Times New Roman" w:hAnsi="Times New Roman" w:cs="Times New Roman"/>
         </w:rPr>
-        <w:t>, p</w:t>
+        <w:t xml:space="preserve">, </w:t>
+      </w:r>
+      <w:proofErr w:type="spellStart"/>
+      <w:r>
+        <w:rPr>
+          <w:rFonts w:ascii="Times New Roman" w:hAnsi="Times New Roman" w:cs="Times New Roman"/>
+        </w:rPr>
+        <w:t>p</w:t>
       </w:r>
       <w:r>
         <w:rPr>
@@ -7206,6 +8228,7 @@
         </w:rPr>
         <w:t>sex:diet</w:t>
       </w:r>
+      <w:proofErr w:type="spellEnd"/>
       <w:r>
         <w:rPr>
           <w:rFonts w:ascii="Times New Roman" w:hAnsi="Times New Roman" w:cs="Times New Roman"/>
@@ -7252,7 +8275,14 @@
         <w:rPr>
           <w:rFonts w:ascii="Times New Roman" w:hAnsi="Times New Roman" w:cs="Times New Roman"/>
         </w:rPr>
-        <w:t xml:space="preserve"> their AL counterparts (p</w:t>
+        <w:t xml:space="preserve"> their AL counterparts (</w:t>
+      </w:r>
+      <w:proofErr w:type="spellStart"/>
+      <w:r>
+        <w:rPr>
+          <w:rFonts w:ascii="Times New Roman" w:hAnsi="Times New Roman" w:cs="Times New Roman"/>
+        </w:rPr>
+        <w:t>p</w:t>
       </w:r>
       <w:r>
         <w:rPr>
@@ -7261,6 +8291,7 @@
         </w:rPr>
         <w:t>diet</w:t>
       </w:r>
+      <w:proofErr w:type="spellEnd"/>
       <w:r>
         <w:rPr>
           <w:rFonts w:ascii="Times New Roman" w:hAnsi="Times New Roman" w:cs="Times New Roman"/>
@@ -7319,7 +8350,14 @@
         <w:rPr>
           <w:rFonts w:ascii="Times New Roman" w:hAnsi="Times New Roman" w:cs="Times New Roman"/>
         </w:rPr>
-        <w:t xml:space="preserve"> (p</w:t>
+        <w:t xml:space="preserve"> (</w:t>
+      </w:r>
+      <w:proofErr w:type="spellStart"/>
+      <w:r>
+        <w:rPr>
+          <w:rFonts w:ascii="Times New Roman" w:hAnsi="Times New Roman" w:cs="Times New Roman"/>
+        </w:rPr>
+        <w:t>p</w:t>
       </w:r>
       <w:r>
         <w:rPr>
@@ -7328,6 +8366,7 @@
         </w:rPr>
         <w:t>diet</w:t>
       </w:r>
+      <w:proofErr w:type="spellEnd"/>
       <w:r>
         <w:rPr>
           <w:rFonts w:ascii="Times New Roman" w:hAnsi="Times New Roman" w:cs="Times New Roman"/>
@@ -7458,6 +8497,7 @@
         </w:rPr>
         <w:t xml:space="preserve">, </w:t>
       </w:r>
+      <w:proofErr w:type="spellStart"/>
       <w:r>
         <w:rPr>
           <w:rFonts w:ascii="Times New Roman" w:hAnsi="Times New Roman" w:cs="Times New Roman"/>
@@ -7471,6 +8511,7 @@
         </w:rPr>
         <w:t>diet</w:t>
       </w:r>
+      <w:proofErr w:type="spellEnd"/>
       <w:r>
         <w:rPr>
           <w:rFonts w:ascii="Times New Roman" w:hAnsi="Times New Roman" w:cs="Times New Roman"/>
@@ -7500,7 +8541,14 @@
           <w:rFonts w:ascii="Times New Roman" w:hAnsi="Times New Roman" w:cs="Times New Roman"/>
         </w:rPr>
         <w:lastRenderedPageBreak/>
-        <w:t>(p</w:t>
+        <w:t>(</w:t>
+      </w:r>
+      <w:proofErr w:type="spellStart"/>
+      <w:r>
+        <w:rPr>
+          <w:rFonts w:ascii="Times New Roman" w:hAnsi="Times New Roman" w:cs="Times New Roman"/>
+        </w:rPr>
+        <w:t>p</w:t>
       </w:r>
       <w:r>
         <w:rPr>
@@ -7509,6 +8557,7 @@
         </w:rPr>
         <w:t>diet</w:t>
       </w:r>
+      <w:proofErr w:type="spellEnd"/>
       <w:r>
         <w:rPr>
           <w:rFonts w:ascii="Times New Roman" w:hAnsi="Times New Roman" w:cs="Times New Roman"/>
@@ -7549,7 +8598,14 @@
         <w:rPr>
           <w:rFonts w:ascii="Times New Roman" w:hAnsi="Times New Roman" w:cs="Times New Roman"/>
         </w:rPr>
-        <w:t>(p</w:t>
+        <w:t>(</w:t>
+      </w:r>
+      <w:proofErr w:type="spellStart"/>
+      <w:r>
+        <w:rPr>
+          <w:rFonts w:ascii="Times New Roman" w:hAnsi="Times New Roman" w:cs="Times New Roman"/>
+        </w:rPr>
+        <w:t>p</w:t>
       </w:r>
       <w:r>
         <w:rPr>
@@ -7558,6 +8614,7 @@
         </w:rPr>
         <w:t>sex</w:t>
       </w:r>
+      <w:proofErr w:type="spellEnd"/>
       <w:r>
         <w:rPr>
           <w:rFonts w:ascii="Times New Roman" w:hAnsi="Times New Roman" w:cs="Times New Roman"/>
@@ -7586,7 +8643,14 @@
         <w:rPr>
           <w:rFonts w:ascii="Times New Roman" w:hAnsi="Times New Roman" w:cs="Times New Roman"/>
         </w:rPr>
-        <w:t xml:space="preserve"> (p</w:t>
+        <w:t xml:space="preserve"> (</w:t>
+      </w:r>
+      <w:proofErr w:type="spellStart"/>
+      <w:r>
+        <w:rPr>
+          <w:rFonts w:ascii="Times New Roman" w:hAnsi="Times New Roman" w:cs="Times New Roman"/>
+        </w:rPr>
+        <w:t>p</w:t>
       </w:r>
       <w:r>
         <w:rPr>
@@ -7595,6 +8659,7 @@
         </w:rPr>
         <w:t>diet</w:t>
       </w:r>
+      <w:proofErr w:type="spellEnd"/>
       <w:r>
         <w:rPr>
           <w:rFonts w:ascii="Times New Roman" w:hAnsi="Times New Roman" w:cs="Times New Roman"/>
@@ -7695,7 +8760,14 @@
         <w:rPr>
           <w:rFonts w:ascii="Times New Roman" w:hAnsi="Times New Roman" w:cs="Times New Roman"/>
         </w:rPr>
-        <w:t xml:space="preserve"> males (p</w:t>
+        <w:t xml:space="preserve"> males (</w:t>
+      </w:r>
+      <w:proofErr w:type="spellStart"/>
+      <w:r>
+        <w:rPr>
+          <w:rFonts w:ascii="Times New Roman" w:hAnsi="Times New Roman" w:cs="Times New Roman"/>
+        </w:rPr>
+        <w:t>p</w:t>
       </w:r>
       <w:r>
         <w:rPr>
@@ -7704,6 +8776,7 @@
         </w:rPr>
         <w:t>sex</w:t>
       </w:r>
+      <w:proofErr w:type="spellEnd"/>
       <w:r>
         <w:rPr>
           <w:rFonts w:ascii="Times New Roman" w:hAnsi="Times New Roman" w:cs="Times New Roman"/>
@@ -7794,6 +8867,7 @@
         </w:rPr>
         <w:t xml:space="preserve"> </w:t>
       </w:r>
+      <w:proofErr w:type="spellStart"/>
       <w:r>
         <w:rPr>
           <w:rFonts w:ascii="Times New Roman" w:hAnsi="Times New Roman" w:cs="Times New Roman"/>
@@ -7807,6 +8881,7 @@
         </w:rPr>
         <w:t>diet</w:t>
       </w:r>
+      <w:proofErr w:type="spellEnd"/>
       <w:r>
         <w:rPr>
           <w:rFonts w:ascii="Times New Roman" w:hAnsi="Times New Roman" w:cs="Times New Roman"/>
@@ -7889,7 +8964,14 @@
         <w:rPr>
           <w:rFonts w:ascii="Times New Roman" w:hAnsi="Times New Roman" w:cs="Times New Roman"/>
         </w:rPr>
-        <w:t>(p</w:t>
+        <w:t>(</w:t>
+      </w:r>
+      <w:proofErr w:type="spellStart"/>
+      <w:r>
+        <w:rPr>
+          <w:rFonts w:ascii="Times New Roman" w:hAnsi="Times New Roman" w:cs="Times New Roman"/>
+        </w:rPr>
+        <w:t>p</w:t>
       </w:r>
       <w:r>
         <w:rPr>
@@ -7898,6 +8980,7 @@
         </w:rPr>
         <w:t>sex:diet</w:t>
       </w:r>
+      <w:proofErr w:type="spellEnd"/>
       <w:r>
         <w:rPr>
           <w:rFonts w:ascii="Times New Roman" w:hAnsi="Times New Roman" w:cs="Times New Roman"/>
@@ -8006,6 +9089,7 @@
         </w:rPr>
         <w:t>(</w:t>
       </w:r>
+      <w:proofErr w:type="spellStart"/>
       <w:r>
         <w:rPr>
           <w:rFonts w:ascii="Times New Roman" w:hAnsi="Times New Roman" w:cs="Times New Roman"/>
@@ -8019,6 +9103,7 @@
         </w:rPr>
         <w:t>diet</w:t>
       </w:r>
+      <w:proofErr w:type="spellEnd"/>
       <w:r>
         <w:rPr>
           <w:rFonts w:ascii="Times New Roman" w:hAnsi="Times New Roman" w:cs="Times New Roman"/>
@@ -8103,6 +9188,7 @@
         </w:rPr>
         <w:t>(</w:t>
       </w:r>
+      <w:proofErr w:type="spellStart"/>
       <w:r>
         <w:rPr>
           <w:rFonts w:ascii="Times New Roman" w:hAnsi="Times New Roman" w:cs="Times New Roman"/>
@@ -8116,6 +9202,7 @@
         </w:rPr>
         <w:t>diet</w:t>
       </w:r>
+      <w:proofErr w:type="spellEnd"/>
       <w:r>
         <w:rPr>
           <w:rFonts w:ascii="Times New Roman" w:hAnsi="Times New Roman" w:cs="Times New Roman"/>
@@ -8216,7 +9303,14 @@
         <w:rPr>
           <w:rFonts w:ascii="Times New Roman" w:hAnsi="Times New Roman" w:cs="Times New Roman"/>
         </w:rPr>
-        <w:t>(p</w:t>
+        <w:t>(</w:t>
+      </w:r>
+      <w:proofErr w:type="spellStart"/>
+      <w:r>
+        <w:rPr>
+          <w:rFonts w:ascii="Times New Roman" w:hAnsi="Times New Roman" w:cs="Times New Roman"/>
+        </w:rPr>
+        <w:t>p</w:t>
       </w:r>
       <w:r>
         <w:rPr>
@@ -8225,6 +9319,7 @@
         </w:rPr>
         <w:t>sex:diet</w:t>
       </w:r>
+      <w:proofErr w:type="spellEnd"/>
       <w:r>
         <w:rPr>
           <w:rFonts w:ascii="Times New Roman" w:hAnsi="Times New Roman" w:cs="Times New Roman"/>
@@ -8283,7 +9378,14 @@
         <w:rPr>
           <w:rFonts w:ascii="Times New Roman" w:hAnsi="Times New Roman" w:cs="Times New Roman"/>
         </w:rPr>
-        <w:t>females (p</w:t>
+        <w:t>females (</w:t>
+      </w:r>
+      <w:proofErr w:type="spellStart"/>
+      <w:r>
+        <w:rPr>
+          <w:rFonts w:ascii="Times New Roman" w:hAnsi="Times New Roman" w:cs="Times New Roman"/>
+        </w:rPr>
+        <w:t>p</w:t>
       </w:r>
       <w:r>
         <w:rPr>
@@ -8292,6 +9394,7 @@
         </w:rPr>
         <w:t>diet</w:t>
       </w:r>
+      <w:proofErr w:type="spellEnd"/>
       <w:r>
         <w:rPr>
           <w:rFonts w:ascii="Times New Roman" w:hAnsi="Times New Roman" w:cs="Times New Roman"/>
@@ -8320,7 +9423,14 @@
         <w:rPr>
           <w:rFonts w:ascii="Times New Roman" w:hAnsi="Times New Roman" w:cs="Times New Roman"/>
         </w:rPr>
-        <w:t xml:space="preserve"> compared to AL (p</w:t>
+        <w:t xml:space="preserve"> compared to AL (</w:t>
+      </w:r>
+      <w:proofErr w:type="spellStart"/>
+      <w:r>
+        <w:rPr>
+          <w:rFonts w:ascii="Times New Roman" w:hAnsi="Times New Roman" w:cs="Times New Roman"/>
+        </w:rPr>
+        <w:t>p</w:t>
       </w:r>
       <w:r>
         <w:rPr>
@@ -8329,6 +9439,7 @@
         </w:rPr>
         <w:t>diet</w:t>
       </w:r>
+      <w:proofErr w:type="spellEnd"/>
       <w:r>
         <w:rPr>
           <w:rFonts w:ascii="Times New Roman" w:hAnsi="Times New Roman" w:cs="Times New Roman"/>
@@ -8538,6 +9649,7 @@
         </w:rPr>
         <w:t xml:space="preserve"> (</w:t>
       </w:r>
+      <w:proofErr w:type="spellStart"/>
       <w:r>
         <w:rPr>
           <w:rFonts w:ascii="Times New Roman" w:hAnsi="Times New Roman" w:cs="Times New Roman"/>
@@ -8551,6 +9663,7 @@
         </w:rPr>
         <w:t>sex</w:t>
       </w:r>
+      <w:proofErr w:type="spellEnd"/>
       <w:r>
         <w:rPr>
           <w:rFonts w:ascii="Times New Roman" w:hAnsi="Times New Roman" w:cs="Times New Roman"/>
@@ -8621,7 +9734,14 @@
         <w:rPr>
           <w:rFonts w:ascii="Times New Roman" w:hAnsi="Times New Roman" w:cs="Times New Roman"/>
         </w:rPr>
-        <w:t>both sexes (p</w:t>
+        <w:t>both sexes (</w:t>
+      </w:r>
+      <w:proofErr w:type="spellStart"/>
+      <w:r>
+        <w:rPr>
+          <w:rFonts w:ascii="Times New Roman" w:hAnsi="Times New Roman" w:cs="Times New Roman"/>
+        </w:rPr>
+        <w:t>p</w:t>
       </w:r>
       <w:r>
         <w:rPr>
@@ -8630,6 +9750,7 @@
         </w:rPr>
         <w:t>diet</w:t>
       </w:r>
+      <w:proofErr w:type="spellEnd"/>
       <w:r>
         <w:rPr>
           <w:rFonts w:ascii="Times New Roman" w:hAnsi="Times New Roman" w:cs="Times New Roman"/>
@@ -8688,7 +9809,14 @@
         <w:rPr>
           <w:rFonts w:ascii="Times New Roman" w:hAnsi="Times New Roman" w:cs="Times New Roman"/>
         </w:rPr>
-        <w:t>nteraction between sex and maternal restriction (p</w:t>
+        <w:t>nteraction between sex and maternal restriction (</w:t>
+      </w:r>
+      <w:proofErr w:type="spellStart"/>
+      <w:r>
+        <w:rPr>
+          <w:rFonts w:ascii="Times New Roman" w:hAnsi="Times New Roman" w:cs="Times New Roman"/>
+        </w:rPr>
+        <w:t>p</w:t>
       </w:r>
       <w:r>
         <w:rPr>
@@ -8697,6 +9825,7 @@
         </w:rPr>
         <w:t>sex:diet</w:t>
       </w:r>
+      <w:proofErr w:type="spellEnd"/>
       <w:r>
         <w:rPr>
           <w:rFonts w:ascii="Times New Roman" w:hAnsi="Times New Roman" w:cs="Times New Roman"/>
@@ -8707,7 +9836,14 @@
         <w:rPr>
           <w:rFonts w:ascii="Times New Roman" w:hAnsi="Times New Roman" w:cs="Times New Roman"/>
         </w:rPr>
-        <w:t>. Females have 94% greater fold-change insulin secretion in response to glucose challenge than male offspring (p</w:t>
+        <w:t>. Females have 94% greater fold-change insulin secretion in response to glucose challenge than male offspring (</w:t>
+      </w:r>
+      <w:proofErr w:type="spellStart"/>
+      <w:r>
+        <w:rPr>
+          <w:rFonts w:ascii="Times New Roman" w:hAnsi="Times New Roman" w:cs="Times New Roman"/>
+        </w:rPr>
+        <w:t>p</w:t>
       </w:r>
       <w:r>
         <w:rPr>
@@ -8716,6 +9852,7 @@
         </w:rPr>
         <w:t>sex</w:t>
       </w:r>
+      <w:proofErr w:type="spellEnd"/>
       <w:r>
         <w:rPr>
           <w:rFonts w:ascii="Times New Roman" w:hAnsi="Times New Roman" w:cs="Times New Roman"/>
@@ -11005,7 +12142,14 @@
         <w:rPr>
           <w:rFonts w:ascii="Times New Roman" w:hAnsi="Times New Roman" w:cs="Times New Roman"/>
         </w:rPr>
-        <w:t>Studies done in adult male animals undergoing TRF with chronod</w:t>
+        <w:t xml:space="preserve">Studies done in adult male animals undergoing TRF with </w:t>
+      </w:r>
+      <w:proofErr w:type="spellStart"/>
+      <w:r>
+        <w:rPr>
+          <w:rFonts w:ascii="Times New Roman" w:hAnsi="Times New Roman" w:cs="Times New Roman"/>
+        </w:rPr>
+        <w:t>chronod</w:t>
       </w:r>
       <w:r>
         <w:rPr>
@@ -11017,7 +12161,14 @@
         <w:rPr>
           <w:rFonts w:ascii="Times New Roman" w:hAnsi="Times New Roman" w:cs="Times New Roman"/>
         </w:rPr>
-        <w:t xml:space="preserve">sruption have also found that </w:t>
+        <w:t>sruption</w:t>
+      </w:r>
+      <w:proofErr w:type="spellEnd"/>
+      <w:r>
+        <w:rPr>
+          <w:rFonts w:ascii="Times New Roman" w:hAnsi="Times New Roman" w:cs="Times New Roman"/>
+        </w:rPr>
+        <w:t xml:space="preserve"> have also found that </w:t>
       </w:r>
       <w:r>
         <w:rPr>
@@ -14365,7 +15516,14 @@
         <w:rPr>
           <w:rFonts w:ascii="Times New Roman" w:hAnsi="Times New Roman" w:cs="Times New Roman"/>
         </w:rPr>
-        <w:t>. (p</w:t>
+        <w:t>. (</w:t>
+      </w:r>
+      <w:proofErr w:type="spellStart"/>
+      <w:r>
+        <w:rPr>
+          <w:rFonts w:ascii="Times New Roman" w:hAnsi="Times New Roman" w:cs="Times New Roman"/>
+        </w:rPr>
+        <w:t>p</w:t>
       </w:r>
       <w:r>
         <w:rPr>
@@ -14374,11 +15532,19 @@
         </w:rPr>
         <w:t>sex</w:t>
       </w:r>
-      <w:r>
-        <w:rPr>
-          <w:rFonts w:ascii="Times New Roman" w:hAnsi="Times New Roman" w:cs="Times New Roman"/>
-        </w:rPr>
-        <w:t>&lt;0.001, p</w:t>
+      <w:proofErr w:type="spellEnd"/>
+      <w:r>
+        <w:rPr>
+          <w:rFonts w:ascii="Times New Roman" w:hAnsi="Times New Roman" w:cs="Times New Roman"/>
+        </w:rPr>
+        <w:t xml:space="preserve">&lt;0.001, </w:t>
+      </w:r>
+      <w:proofErr w:type="spellStart"/>
+      <w:r>
+        <w:rPr>
+          <w:rFonts w:ascii="Times New Roman" w:hAnsi="Times New Roman" w:cs="Times New Roman"/>
+        </w:rPr>
+        <w:t>p</w:t>
       </w:r>
       <w:r>
         <w:rPr>
@@ -14387,6 +15553,7 @@
         </w:rPr>
         <w:t>diet</w:t>
       </w:r>
+      <w:proofErr w:type="spellEnd"/>
       <w:r>
         <w:rPr>
           <w:rFonts w:ascii="Times New Roman" w:hAnsi="Times New Roman" w:cs="Times New Roman"/>
@@ -14411,7 +15578,14 @@
         <w:rPr>
           <w:rFonts w:ascii="Times New Roman" w:hAnsi="Times New Roman" w:cs="Times New Roman"/>
         </w:rPr>
-        <w:t xml:space="preserve"> (p</w:t>
+        <w:t xml:space="preserve"> (</w:t>
+      </w:r>
+      <w:proofErr w:type="spellStart"/>
+      <w:r>
+        <w:rPr>
+          <w:rFonts w:ascii="Times New Roman" w:hAnsi="Times New Roman" w:cs="Times New Roman"/>
+        </w:rPr>
+        <w:t>p</w:t>
       </w:r>
       <w:r>
         <w:rPr>
@@ -14420,11 +15594,19 @@
         </w:rPr>
         <w:t>sex</w:t>
       </w:r>
-      <w:r>
-        <w:rPr>
-          <w:rFonts w:ascii="Times New Roman" w:hAnsi="Times New Roman" w:cs="Times New Roman"/>
-        </w:rPr>
-        <w:t xml:space="preserve"> = 0.00023, p</w:t>
+      <w:proofErr w:type="spellEnd"/>
+      <w:r>
+        <w:rPr>
+          <w:rFonts w:ascii="Times New Roman" w:hAnsi="Times New Roman" w:cs="Times New Roman"/>
+        </w:rPr>
+        <w:t xml:space="preserve"> = 0.00023, </w:t>
+      </w:r>
+      <w:proofErr w:type="spellStart"/>
+      <w:r>
+        <w:rPr>
+          <w:rFonts w:ascii="Times New Roman" w:hAnsi="Times New Roman" w:cs="Times New Roman"/>
+        </w:rPr>
+        <w:t>p</w:t>
       </w:r>
       <w:r>
         <w:rPr>
@@ -14433,6 +15615,7 @@
         </w:rPr>
         <w:t>diet</w:t>
       </w:r>
+      <w:proofErr w:type="spellEnd"/>
       <w:r>
         <w:rPr>
           <w:rFonts w:ascii="Times New Roman" w:hAnsi="Times New Roman" w:cs="Times New Roman"/>
@@ -14452,12 +15635,12 @@
       </w:pPr>
     </w:p>
     <w:sectPr>
-      <w:headerReference w:type="even" r:id="rId8"/>
-      <w:headerReference w:type="default" r:id="rId9"/>
-      <w:footerReference w:type="even" r:id="rId10"/>
-      <w:footerReference w:type="default" r:id="rId11"/>
-      <w:headerReference w:type="first" r:id="rId12"/>
-      <w:footerReference w:type="first" r:id="rId13"/>
+      <w:headerReference w:type="even" r:id="rId9"/>
+      <w:headerReference w:type="default" r:id="rId10"/>
+      <w:footerReference w:type="even" r:id="rId11"/>
+      <w:footerReference w:type="default" r:id="rId12"/>
+      <w:headerReference w:type="first" r:id="rId13"/>
+      <w:footerReference w:type="first" r:id="rId14"/>
       <w:pgSz w:w="12240" w:h="15840"/>
       <w:pgMar w:top="1440" w:right="1440" w:bottom="1440" w:left="1440" w:header="720" w:footer="720" w:gutter="0"/>
       <w:cols w:space="720"/>
@@ -14468,7 +15651,7 @@
 </file>
 
 <file path=word/endnotes.xml><?xml version="1.0" encoding="utf-8"?>
-<w:endnotes xmlns:wpc="http://schemas.microsoft.com/office/word/2010/wordprocessingCanvas" xmlns:cx="http://schemas.microsoft.com/office/drawing/2014/chartex" xmlns:cx1="http://schemas.microsoft.com/office/drawing/2015/9/8/chartex" xmlns:cx2="http://schemas.microsoft.com/office/drawing/2015/10/21/chartex" xmlns:cx3="http://schemas.microsoft.com/office/drawing/2016/5/9/chartex" xmlns:cx4="http://schemas.microsoft.com/office/drawing/2016/5/10/chartex" xmlns:cx5="http://schemas.microsoft.com/office/drawing/2016/5/11/chartex" xmlns:cx6="http://schemas.microsoft.com/office/drawing/2016/5/12/chartex" xmlns:cx7="http://schemas.microsoft.com/office/drawing/2016/5/13/chartex" xmlns:cx8="http://schemas.microsoft.com/office/drawing/2016/5/14/chartex" xmlns:mc="http://schemas.openxmlformats.org/markup-compatibility/2006" xmlns:aink="http://schemas.microsoft.com/office/drawing/2016/ink" xmlns:am3d="http://schemas.microsoft.com/office/drawing/2017/model3d" xmlns:o="urn:schemas-microsoft-com:office:office" xmlns:r="http://schemas.openxmlformats.org/officeDocument/2006/relationships" xmlns:m="http://schemas.openxmlformats.org/officeDocument/2006/math" xmlns:v="urn:schemas-microsoft-com:vml" xmlns:wp14="http://schemas.microsoft.com/office/word/2010/wordprocessingDrawing" xmlns:wp="http://schemas.openxmlformats.org/drawingml/2006/wordprocessingDrawing" xmlns:w10="urn:schemas-microsoft-com:office:word" xmlns:w="http://schemas.openxmlformats.org/wordprocessingml/2006/main" xmlns:w14="http://schemas.microsoft.com/office/word/2010/wordml" xmlns:w15="http://schemas.microsoft.com/office/word/2012/wordml" xmlns:w16cid="http://schemas.microsoft.com/office/word/2016/wordml/cid" xmlns:w16se="http://schemas.microsoft.com/office/word/2015/wordml/symex" xmlns:wpg="http://schemas.microsoft.com/office/word/2010/wordprocessingGroup" xmlns:wpi="http://schemas.microsoft.com/office/word/2010/wordprocessingInk" xmlns:wne="http://schemas.microsoft.com/office/word/2006/wordml" xmlns:wps="http://schemas.microsoft.com/office/word/2010/wordprocessingShape" mc:Ignorable="w14 w15 w16se w16cid wp14">
+<w:endnotes xmlns:wpc="http://schemas.microsoft.com/office/word/2010/wordprocessingCanvas" xmlns:cx="http://schemas.microsoft.com/office/drawing/2014/chartex" xmlns:cx1="http://schemas.microsoft.com/office/drawing/2015/9/8/chartex" xmlns:cx2="http://schemas.microsoft.com/office/drawing/2015/10/21/chartex" xmlns:cx3="http://schemas.microsoft.com/office/drawing/2016/5/9/chartex" xmlns:cx4="http://schemas.microsoft.com/office/drawing/2016/5/10/chartex" xmlns:cx5="http://schemas.microsoft.com/office/drawing/2016/5/11/chartex" xmlns:cx6="http://schemas.microsoft.com/office/drawing/2016/5/12/chartex" xmlns:cx7="http://schemas.microsoft.com/office/drawing/2016/5/13/chartex" xmlns:cx8="http://schemas.microsoft.com/office/drawing/2016/5/14/chartex" xmlns:mc="http://schemas.openxmlformats.org/markup-compatibility/2006" xmlns:aink="http://schemas.microsoft.com/office/drawing/2016/ink" xmlns:am3d="http://schemas.microsoft.com/office/drawing/2017/model3d" xmlns:o="urn:schemas-microsoft-com:office:office" xmlns:oel="http://schemas.microsoft.com/office/2019/extlst" xmlns:r="http://schemas.openxmlformats.org/officeDocument/2006/relationships" xmlns:m="http://schemas.openxmlformats.org/officeDocument/2006/math" xmlns:v="urn:schemas-microsoft-com:vml" xmlns:wp14="http://schemas.microsoft.com/office/word/2010/wordprocessingDrawing" xmlns:wp="http://schemas.openxmlformats.org/drawingml/2006/wordprocessingDrawing" xmlns:w10="urn:schemas-microsoft-com:office:word" xmlns:w="http://schemas.openxmlformats.org/wordprocessingml/2006/main" xmlns:w14="http://schemas.microsoft.com/office/word/2010/wordml" xmlns:w15="http://schemas.microsoft.com/office/word/2012/wordml" xmlns:w16cex="http://schemas.microsoft.com/office/word/2018/wordml/cex" xmlns:w16cid="http://schemas.microsoft.com/office/word/2016/wordml/cid" xmlns:w16="http://schemas.microsoft.com/office/word/2018/wordml" xmlns:w16sdtdh="http://schemas.microsoft.com/office/word/2020/wordml/sdtdatahash" xmlns:w16se="http://schemas.microsoft.com/office/word/2015/wordml/symex" xmlns:wpg="http://schemas.microsoft.com/office/word/2010/wordprocessingGroup" xmlns:wpi="http://schemas.microsoft.com/office/word/2010/wordprocessingInk" xmlns:wne="http://schemas.microsoft.com/office/word/2006/wordml" xmlns:wps="http://schemas.microsoft.com/office/word/2010/wordprocessingShape" mc:Ignorable="w14 w15 w16se w16cid w16 w16cex w16sdtdh wp14">
   <w:endnote w:type="separator" w:id="-1">
     <w:p>
       <w:r>
@@ -14487,7 +15670,7 @@
 </file>
 
 <file path=word/footer1.xml><?xml version="1.0" encoding="utf-8"?>
-<w:ftr xmlns:wpc="http://schemas.microsoft.com/office/word/2010/wordprocessingCanvas" xmlns:cx="http://schemas.microsoft.com/office/drawing/2014/chartex" xmlns:cx1="http://schemas.microsoft.com/office/drawing/2015/9/8/chartex" xmlns:cx2="http://schemas.microsoft.com/office/drawing/2015/10/21/chartex" xmlns:cx3="http://schemas.microsoft.com/office/drawing/2016/5/9/chartex" xmlns:cx4="http://schemas.microsoft.com/office/drawing/2016/5/10/chartex" xmlns:cx5="http://schemas.microsoft.com/office/drawing/2016/5/11/chartex" xmlns:cx6="http://schemas.microsoft.com/office/drawing/2016/5/12/chartex" xmlns:cx7="http://schemas.microsoft.com/office/drawing/2016/5/13/chartex" xmlns:cx8="http://schemas.microsoft.com/office/drawing/2016/5/14/chartex" xmlns:mc="http://schemas.openxmlformats.org/markup-compatibility/2006" xmlns:aink="http://schemas.microsoft.com/office/drawing/2016/ink" xmlns:am3d="http://schemas.microsoft.com/office/drawing/2017/model3d" xmlns:o="urn:schemas-microsoft-com:office:office" xmlns:r="http://schemas.openxmlformats.org/officeDocument/2006/relationships" xmlns:m="http://schemas.openxmlformats.org/officeDocument/2006/math" xmlns:v="urn:schemas-microsoft-com:vml" xmlns:wp14="http://schemas.microsoft.com/office/word/2010/wordprocessingDrawing" xmlns:wp="http://schemas.openxmlformats.org/drawingml/2006/wordprocessingDrawing" xmlns:w10="urn:schemas-microsoft-com:office:word" xmlns:w="http://schemas.openxmlformats.org/wordprocessingml/2006/main" xmlns:w14="http://schemas.microsoft.com/office/word/2010/wordml" xmlns:w15="http://schemas.microsoft.com/office/word/2012/wordml" xmlns:w16cid="http://schemas.microsoft.com/office/word/2016/wordml/cid" xmlns:w16se="http://schemas.microsoft.com/office/word/2015/wordml/symex" xmlns:wpg="http://schemas.microsoft.com/office/word/2010/wordprocessingGroup" xmlns:wpi="http://schemas.microsoft.com/office/word/2010/wordprocessingInk" xmlns:wne="http://schemas.microsoft.com/office/word/2006/wordml" xmlns:wps="http://schemas.microsoft.com/office/word/2010/wordprocessingShape" mc:Ignorable="w14 w15 w16se w16cid wp14">
+<w:ftr xmlns:wpc="http://schemas.microsoft.com/office/word/2010/wordprocessingCanvas" xmlns:cx="http://schemas.microsoft.com/office/drawing/2014/chartex" xmlns:cx1="http://schemas.microsoft.com/office/drawing/2015/9/8/chartex" xmlns:cx2="http://schemas.microsoft.com/office/drawing/2015/10/21/chartex" xmlns:cx3="http://schemas.microsoft.com/office/drawing/2016/5/9/chartex" xmlns:cx4="http://schemas.microsoft.com/office/drawing/2016/5/10/chartex" xmlns:cx5="http://schemas.microsoft.com/office/drawing/2016/5/11/chartex" xmlns:cx6="http://schemas.microsoft.com/office/drawing/2016/5/12/chartex" xmlns:cx7="http://schemas.microsoft.com/office/drawing/2016/5/13/chartex" xmlns:cx8="http://schemas.microsoft.com/office/drawing/2016/5/14/chartex" xmlns:mc="http://schemas.openxmlformats.org/markup-compatibility/2006" xmlns:aink="http://schemas.microsoft.com/office/drawing/2016/ink" xmlns:am3d="http://schemas.microsoft.com/office/drawing/2017/model3d" xmlns:o="urn:schemas-microsoft-com:office:office" xmlns:oel="http://schemas.microsoft.com/office/2019/extlst" xmlns:r="http://schemas.openxmlformats.org/officeDocument/2006/relationships" xmlns:m="http://schemas.openxmlformats.org/officeDocument/2006/math" xmlns:v="urn:schemas-microsoft-com:vml" xmlns:wp14="http://schemas.microsoft.com/office/word/2010/wordprocessingDrawing" xmlns:wp="http://schemas.openxmlformats.org/drawingml/2006/wordprocessingDrawing" xmlns:w10="urn:schemas-microsoft-com:office:word" xmlns:w="http://schemas.openxmlformats.org/wordprocessingml/2006/main" xmlns:w14="http://schemas.microsoft.com/office/word/2010/wordml" xmlns:w15="http://schemas.microsoft.com/office/word/2012/wordml" xmlns:w16cex="http://schemas.microsoft.com/office/word/2018/wordml/cex" xmlns:w16cid="http://schemas.microsoft.com/office/word/2016/wordml/cid" xmlns:w16="http://schemas.microsoft.com/office/word/2018/wordml" xmlns:w16sdtdh="http://schemas.microsoft.com/office/word/2020/wordml/sdtdatahash" xmlns:w16se="http://schemas.microsoft.com/office/word/2015/wordml/symex" xmlns:wpg="http://schemas.microsoft.com/office/word/2010/wordprocessingGroup" xmlns:wpi="http://schemas.microsoft.com/office/word/2010/wordprocessingInk" xmlns:wne="http://schemas.microsoft.com/office/word/2006/wordml" xmlns:wps="http://schemas.microsoft.com/office/word/2010/wordprocessingShape" mc:Ignorable="w14 w15 w16se w16cid w16 w16cex w16sdtdh wp14">
   <w:p>
     <w:pPr>
       <w:pStyle w:val="Footer"/>
@@ -14497,7 +15680,7 @@
 </file>
 
 <file path=word/footer2.xml><?xml version="1.0" encoding="utf-8"?>
-<w:ftr xmlns:wpc="http://schemas.microsoft.com/office/word/2010/wordprocessingCanvas" xmlns:cx="http://schemas.microsoft.com/office/drawing/2014/chartex" xmlns:cx1="http://schemas.microsoft.com/office/drawing/2015/9/8/chartex" xmlns:cx2="http://schemas.microsoft.com/office/drawing/2015/10/21/chartex" xmlns:cx3="http://schemas.microsoft.com/office/drawing/2016/5/9/chartex" xmlns:cx4="http://schemas.microsoft.com/office/drawing/2016/5/10/chartex" xmlns:cx5="http://schemas.microsoft.com/office/drawing/2016/5/11/chartex" xmlns:cx6="http://schemas.microsoft.com/office/drawing/2016/5/12/chartex" xmlns:cx7="http://schemas.microsoft.com/office/drawing/2016/5/13/chartex" xmlns:cx8="http://schemas.microsoft.com/office/drawing/2016/5/14/chartex" xmlns:mc="http://schemas.openxmlformats.org/markup-compatibility/2006" xmlns:aink="http://schemas.microsoft.com/office/drawing/2016/ink" xmlns:am3d="http://schemas.microsoft.com/office/drawing/2017/model3d" xmlns:o="urn:schemas-microsoft-com:office:office" xmlns:r="http://schemas.openxmlformats.org/officeDocument/2006/relationships" xmlns:m="http://schemas.openxmlformats.org/officeDocument/2006/math" xmlns:v="urn:schemas-microsoft-com:vml" xmlns:wp14="http://schemas.microsoft.com/office/word/2010/wordprocessingDrawing" xmlns:wp="http://schemas.openxmlformats.org/drawingml/2006/wordprocessingDrawing" xmlns:w10="urn:schemas-microsoft-com:office:word" xmlns:w="http://schemas.openxmlformats.org/wordprocessingml/2006/main" xmlns:w14="http://schemas.microsoft.com/office/word/2010/wordml" xmlns:w15="http://schemas.microsoft.com/office/word/2012/wordml" xmlns:w16cid="http://schemas.microsoft.com/office/word/2016/wordml/cid" xmlns:w16se="http://schemas.microsoft.com/office/word/2015/wordml/symex" xmlns:wpg="http://schemas.microsoft.com/office/word/2010/wordprocessingGroup" xmlns:wpi="http://schemas.microsoft.com/office/word/2010/wordprocessingInk" xmlns:wne="http://schemas.microsoft.com/office/word/2006/wordml" xmlns:wps="http://schemas.microsoft.com/office/word/2010/wordprocessingShape" mc:Ignorable="w14 w15 w16se w16cid wp14">
+<w:ftr xmlns:wpc="http://schemas.microsoft.com/office/word/2010/wordprocessingCanvas" xmlns:cx="http://schemas.microsoft.com/office/drawing/2014/chartex" xmlns:cx1="http://schemas.microsoft.com/office/drawing/2015/9/8/chartex" xmlns:cx2="http://schemas.microsoft.com/office/drawing/2015/10/21/chartex" xmlns:cx3="http://schemas.microsoft.com/office/drawing/2016/5/9/chartex" xmlns:cx4="http://schemas.microsoft.com/office/drawing/2016/5/10/chartex" xmlns:cx5="http://schemas.microsoft.com/office/drawing/2016/5/11/chartex" xmlns:cx6="http://schemas.microsoft.com/office/drawing/2016/5/12/chartex" xmlns:cx7="http://schemas.microsoft.com/office/drawing/2016/5/13/chartex" xmlns:cx8="http://schemas.microsoft.com/office/drawing/2016/5/14/chartex" xmlns:mc="http://schemas.openxmlformats.org/markup-compatibility/2006" xmlns:aink="http://schemas.microsoft.com/office/drawing/2016/ink" xmlns:am3d="http://schemas.microsoft.com/office/drawing/2017/model3d" xmlns:o="urn:schemas-microsoft-com:office:office" xmlns:oel="http://schemas.microsoft.com/office/2019/extlst" xmlns:r="http://schemas.openxmlformats.org/officeDocument/2006/relationships" xmlns:m="http://schemas.openxmlformats.org/officeDocument/2006/math" xmlns:v="urn:schemas-microsoft-com:vml" xmlns:wp14="http://schemas.microsoft.com/office/word/2010/wordprocessingDrawing" xmlns:wp="http://schemas.openxmlformats.org/drawingml/2006/wordprocessingDrawing" xmlns:w10="urn:schemas-microsoft-com:office:word" xmlns:w="http://schemas.openxmlformats.org/wordprocessingml/2006/main" xmlns:w14="http://schemas.microsoft.com/office/word/2010/wordml" xmlns:w15="http://schemas.microsoft.com/office/word/2012/wordml" xmlns:w16cex="http://schemas.microsoft.com/office/word/2018/wordml/cex" xmlns:w16cid="http://schemas.microsoft.com/office/word/2016/wordml/cid" xmlns:w16="http://schemas.microsoft.com/office/word/2018/wordml" xmlns:w16sdtdh="http://schemas.microsoft.com/office/word/2020/wordml/sdtdatahash" xmlns:w16se="http://schemas.microsoft.com/office/word/2015/wordml/symex" xmlns:wpg="http://schemas.microsoft.com/office/word/2010/wordprocessingGroup" xmlns:wpi="http://schemas.microsoft.com/office/word/2010/wordprocessingInk" xmlns:wne="http://schemas.microsoft.com/office/word/2006/wordml" xmlns:wps="http://schemas.microsoft.com/office/word/2010/wordprocessingShape" mc:Ignorable="w14 w15 w16se w16cid w16 w16cex w16sdtdh wp14">
   <w:p>
     <w:pPr>
       <w:pStyle w:val="Footer"/>
@@ -14507,7 +15690,7 @@
 </file>
 
 <file path=word/footer3.xml><?xml version="1.0" encoding="utf-8"?>
-<w:ftr xmlns:wpc="http://schemas.microsoft.com/office/word/2010/wordprocessingCanvas" xmlns:cx="http://schemas.microsoft.com/office/drawing/2014/chartex" xmlns:cx1="http://schemas.microsoft.com/office/drawing/2015/9/8/chartex" xmlns:cx2="http://schemas.microsoft.com/office/drawing/2015/10/21/chartex" xmlns:cx3="http://schemas.microsoft.com/office/drawing/2016/5/9/chartex" xmlns:cx4="http://schemas.microsoft.com/office/drawing/2016/5/10/chartex" xmlns:cx5="http://schemas.microsoft.com/office/drawing/2016/5/11/chartex" xmlns:cx6="http://schemas.microsoft.com/office/drawing/2016/5/12/chartex" xmlns:cx7="http://schemas.microsoft.com/office/drawing/2016/5/13/chartex" xmlns:cx8="http://schemas.microsoft.com/office/drawing/2016/5/14/chartex" xmlns:mc="http://schemas.openxmlformats.org/markup-compatibility/2006" xmlns:aink="http://schemas.microsoft.com/office/drawing/2016/ink" xmlns:am3d="http://schemas.microsoft.com/office/drawing/2017/model3d" xmlns:o="urn:schemas-microsoft-com:office:office" xmlns:r="http://schemas.openxmlformats.org/officeDocument/2006/relationships" xmlns:m="http://schemas.openxmlformats.org/officeDocument/2006/math" xmlns:v="urn:schemas-microsoft-com:vml" xmlns:wp14="http://schemas.microsoft.com/office/word/2010/wordprocessingDrawing" xmlns:wp="http://schemas.openxmlformats.org/drawingml/2006/wordprocessingDrawing" xmlns:w10="urn:schemas-microsoft-com:office:word" xmlns:w="http://schemas.openxmlformats.org/wordprocessingml/2006/main" xmlns:w14="http://schemas.microsoft.com/office/word/2010/wordml" xmlns:w15="http://schemas.microsoft.com/office/word/2012/wordml" xmlns:w16cid="http://schemas.microsoft.com/office/word/2016/wordml/cid" xmlns:w16se="http://schemas.microsoft.com/office/word/2015/wordml/symex" xmlns:wpg="http://schemas.microsoft.com/office/word/2010/wordprocessingGroup" xmlns:wpi="http://schemas.microsoft.com/office/word/2010/wordprocessingInk" xmlns:wne="http://schemas.microsoft.com/office/word/2006/wordml" xmlns:wps="http://schemas.microsoft.com/office/word/2010/wordprocessingShape" mc:Ignorable="w14 w15 w16se w16cid wp14">
+<w:ftr xmlns:wpc="http://schemas.microsoft.com/office/word/2010/wordprocessingCanvas" xmlns:cx="http://schemas.microsoft.com/office/drawing/2014/chartex" xmlns:cx1="http://schemas.microsoft.com/office/drawing/2015/9/8/chartex" xmlns:cx2="http://schemas.microsoft.com/office/drawing/2015/10/21/chartex" xmlns:cx3="http://schemas.microsoft.com/office/drawing/2016/5/9/chartex" xmlns:cx4="http://schemas.microsoft.com/office/drawing/2016/5/10/chartex" xmlns:cx5="http://schemas.microsoft.com/office/drawing/2016/5/11/chartex" xmlns:cx6="http://schemas.microsoft.com/office/drawing/2016/5/12/chartex" xmlns:cx7="http://schemas.microsoft.com/office/drawing/2016/5/13/chartex" xmlns:cx8="http://schemas.microsoft.com/office/drawing/2016/5/14/chartex" xmlns:mc="http://schemas.openxmlformats.org/markup-compatibility/2006" xmlns:aink="http://schemas.microsoft.com/office/drawing/2016/ink" xmlns:am3d="http://schemas.microsoft.com/office/drawing/2017/model3d" xmlns:o="urn:schemas-microsoft-com:office:office" xmlns:oel="http://schemas.microsoft.com/office/2019/extlst" xmlns:r="http://schemas.openxmlformats.org/officeDocument/2006/relationships" xmlns:m="http://schemas.openxmlformats.org/officeDocument/2006/math" xmlns:v="urn:schemas-microsoft-com:vml" xmlns:wp14="http://schemas.microsoft.com/office/word/2010/wordprocessingDrawing" xmlns:wp="http://schemas.openxmlformats.org/drawingml/2006/wordprocessingDrawing" xmlns:w10="urn:schemas-microsoft-com:office:word" xmlns:w="http://schemas.openxmlformats.org/wordprocessingml/2006/main" xmlns:w14="http://schemas.microsoft.com/office/word/2010/wordml" xmlns:w15="http://schemas.microsoft.com/office/word/2012/wordml" xmlns:w16cex="http://schemas.microsoft.com/office/word/2018/wordml/cex" xmlns:w16cid="http://schemas.microsoft.com/office/word/2016/wordml/cid" xmlns:w16="http://schemas.microsoft.com/office/word/2018/wordml" xmlns:w16sdtdh="http://schemas.microsoft.com/office/word/2020/wordml/sdtdatahash" xmlns:w16se="http://schemas.microsoft.com/office/word/2015/wordml/symex" xmlns:wpg="http://schemas.microsoft.com/office/word/2010/wordprocessingGroup" xmlns:wpi="http://schemas.microsoft.com/office/word/2010/wordprocessingInk" xmlns:wne="http://schemas.microsoft.com/office/word/2006/wordml" xmlns:wps="http://schemas.microsoft.com/office/word/2010/wordprocessingShape" mc:Ignorable="w14 w15 w16se w16cid w16 w16cex w16sdtdh wp14">
   <w:p>
     <w:pPr>
       <w:pStyle w:val="Footer"/>
@@ -14517,7 +15700,7 @@
 </file>
 
 <file path=word/footnotes.xml><?xml version="1.0" encoding="utf-8"?>
-<w:footnotes xmlns:wpc="http://schemas.microsoft.com/office/word/2010/wordprocessingCanvas" xmlns:cx="http://schemas.microsoft.com/office/drawing/2014/chartex" xmlns:cx1="http://schemas.microsoft.com/office/drawing/2015/9/8/chartex" xmlns:cx2="http://schemas.microsoft.com/office/drawing/2015/10/21/chartex" xmlns:cx3="http://schemas.microsoft.com/office/drawing/2016/5/9/chartex" xmlns:cx4="http://schemas.microsoft.com/office/drawing/2016/5/10/chartex" xmlns:cx5="http://schemas.microsoft.com/office/drawing/2016/5/11/chartex" xmlns:cx6="http://schemas.microsoft.com/office/drawing/2016/5/12/chartex" xmlns:cx7="http://schemas.microsoft.com/office/drawing/2016/5/13/chartex" xmlns:cx8="http://schemas.microsoft.com/office/drawing/2016/5/14/chartex" xmlns:mc="http://schemas.openxmlformats.org/markup-compatibility/2006" xmlns:aink="http://schemas.microsoft.com/office/drawing/2016/ink" xmlns:am3d="http://schemas.microsoft.com/office/drawing/2017/model3d" xmlns:o="urn:schemas-microsoft-com:office:office" xmlns:r="http://schemas.openxmlformats.org/officeDocument/2006/relationships" xmlns:m="http://schemas.openxmlformats.org/officeDocument/2006/math" xmlns:v="urn:schemas-microsoft-com:vml" xmlns:wp14="http://schemas.microsoft.com/office/word/2010/wordprocessingDrawing" xmlns:wp="http://schemas.openxmlformats.org/drawingml/2006/wordprocessingDrawing" xmlns:w10="urn:schemas-microsoft-com:office:word" xmlns:w="http://schemas.openxmlformats.org/wordprocessingml/2006/main" xmlns:w14="http://schemas.microsoft.com/office/word/2010/wordml" xmlns:w15="http://schemas.microsoft.com/office/word/2012/wordml" xmlns:w16cid="http://schemas.microsoft.com/office/word/2016/wordml/cid" xmlns:w16se="http://schemas.microsoft.com/office/word/2015/wordml/symex" xmlns:wpg="http://schemas.microsoft.com/office/word/2010/wordprocessingGroup" xmlns:wpi="http://schemas.microsoft.com/office/word/2010/wordprocessingInk" xmlns:wne="http://schemas.microsoft.com/office/word/2006/wordml" xmlns:wps="http://schemas.microsoft.com/office/word/2010/wordprocessingShape" mc:Ignorable="w14 w15 w16se w16cid wp14">
+<w:footnotes xmlns:wpc="http://schemas.microsoft.com/office/word/2010/wordprocessingCanvas" xmlns:cx="http://schemas.microsoft.com/office/drawing/2014/chartex" xmlns:cx1="http://schemas.microsoft.com/office/drawing/2015/9/8/chartex" xmlns:cx2="http://schemas.microsoft.com/office/drawing/2015/10/21/chartex" xmlns:cx3="http://schemas.microsoft.com/office/drawing/2016/5/9/chartex" xmlns:cx4="http://schemas.microsoft.com/office/drawing/2016/5/10/chartex" xmlns:cx5="http://schemas.microsoft.com/office/drawing/2016/5/11/chartex" xmlns:cx6="http://schemas.microsoft.com/office/drawing/2016/5/12/chartex" xmlns:cx7="http://schemas.microsoft.com/office/drawing/2016/5/13/chartex" xmlns:cx8="http://schemas.microsoft.com/office/drawing/2016/5/14/chartex" xmlns:mc="http://schemas.openxmlformats.org/markup-compatibility/2006" xmlns:aink="http://schemas.microsoft.com/office/drawing/2016/ink" xmlns:am3d="http://schemas.microsoft.com/office/drawing/2017/model3d" xmlns:o="urn:schemas-microsoft-com:office:office" xmlns:oel="http://schemas.microsoft.com/office/2019/extlst" xmlns:r="http://schemas.openxmlformats.org/officeDocument/2006/relationships" xmlns:m="http://schemas.openxmlformats.org/officeDocument/2006/math" xmlns:v="urn:schemas-microsoft-com:vml" xmlns:wp14="http://schemas.microsoft.com/office/word/2010/wordprocessingDrawing" xmlns:wp="http://schemas.openxmlformats.org/drawingml/2006/wordprocessingDrawing" xmlns:w10="urn:schemas-microsoft-com:office:word" xmlns:w="http://schemas.openxmlformats.org/wordprocessingml/2006/main" xmlns:w14="http://schemas.microsoft.com/office/word/2010/wordml" xmlns:w15="http://schemas.microsoft.com/office/word/2012/wordml" xmlns:w16cex="http://schemas.microsoft.com/office/word/2018/wordml/cex" xmlns:w16cid="http://schemas.microsoft.com/office/word/2016/wordml/cid" xmlns:w16="http://schemas.microsoft.com/office/word/2018/wordml" xmlns:w16sdtdh="http://schemas.microsoft.com/office/word/2020/wordml/sdtdatahash" xmlns:w16se="http://schemas.microsoft.com/office/word/2015/wordml/symex" xmlns:wpg="http://schemas.microsoft.com/office/word/2010/wordprocessingGroup" xmlns:wpi="http://schemas.microsoft.com/office/word/2010/wordprocessingInk" xmlns:wne="http://schemas.microsoft.com/office/word/2006/wordml" xmlns:wps="http://schemas.microsoft.com/office/word/2010/wordprocessingShape" mc:Ignorable="w14 w15 w16se w16cid w16 w16cex w16sdtdh wp14">
   <w:footnote w:type="separator" w:id="-1">
     <w:p>
       <w:r>
@@ -14536,7 +15719,7 @@
 </file>
 
 <file path=word/header1.xml><?xml version="1.0" encoding="utf-8"?>
-<w:hdr xmlns:wpc="http://schemas.microsoft.com/office/word/2010/wordprocessingCanvas" xmlns:cx="http://schemas.microsoft.com/office/drawing/2014/chartex" xmlns:cx1="http://schemas.microsoft.com/office/drawing/2015/9/8/chartex" xmlns:cx2="http://schemas.microsoft.com/office/drawing/2015/10/21/chartex" xmlns:cx3="http://schemas.microsoft.com/office/drawing/2016/5/9/chartex" xmlns:cx4="http://schemas.microsoft.com/office/drawing/2016/5/10/chartex" xmlns:cx5="http://schemas.microsoft.com/office/drawing/2016/5/11/chartex" xmlns:cx6="http://schemas.microsoft.com/office/drawing/2016/5/12/chartex" xmlns:cx7="http://schemas.microsoft.com/office/drawing/2016/5/13/chartex" xmlns:cx8="http://schemas.microsoft.com/office/drawing/2016/5/14/chartex" xmlns:mc="http://schemas.openxmlformats.org/markup-compatibility/2006" xmlns:aink="http://schemas.microsoft.com/office/drawing/2016/ink" xmlns:am3d="http://schemas.microsoft.com/office/drawing/2017/model3d" xmlns:o="urn:schemas-microsoft-com:office:office" xmlns:r="http://schemas.openxmlformats.org/officeDocument/2006/relationships" xmlns:m="http://schemas.openxmlformats.org/officeDocument/2006/math" xmlns:v="urn:schemas-microsoft-com:vml" xmlns:wp14="http://schemas.microsoft.com/office/word/2010/wordprocessingDrawing" xmlns:wp="http://schemas.openxmlformats.org/drawingml/2006/wordprocessingDrawing" xmlns:w10="urn:schemas-microsoft-com:office:word" xmlns:w="http://schemas.openxmlformats.org/wordprocessingml/2006/main" xmlns:w14="http://schemas.microsoft.com/office/word/2010/wordml" xmlns:w15="http://schemas.microsoft.com/office/word/2012/wordml" xmlns:w16cid="http://schemas.microsoft.com/office/word/2016/wordml/cid" xmlns:w16se="http://schemas.microsoft.com/office/word/2015/wordml/symex" xmlns:wpg="http://schemas.microsoft.com/office/word/2010/wordprocessingGroup" xmlns:wpi="http://schemas.microsoft.com/office/word/2010/wordprocessingInk" xmlns:wne="http://schemas.microsoft.com/office/word/2006/wordml" xmlns:wps="http://schemas.microsoft.com/office/word/2010/wordprocessingShape" mc:Ignorable="w14 w15 w16se w16cid wp14">
+<w:hdr xmlns:wpc="http://schemas.microsoft.com/office/word/2010/wordprocessingCanvas" xmlns:cx="http://schemas.microsoft.com/office/drawing/2014/chartex" xmlns:cx1="http://schemas.microsoft.com/office/drawing/2015/9/8/chartex" xmlns:cx2="http://schemas.microsoft.com/office/drawing/2015/10/21/chartex" xmlns:cx3="http://schemas.microsoft.com/office/drawing/2016/5/9/chartex" xmlns:cx4="http://schemas.microsoft.com/office/drawing/2016/5/10/chartex" xmlns:cx5="http://schemas.microsoft.com/office/drawing/2016/5/11/chartex" xmlns:cx6="http://schemas.microsoft.com/office/drawing/2016/5/12/chartex" xmlns:cx7="http://schemas.microsoft.com/office/drawing/2016/5/13/chartex" xmlns:cx8="http://schemas.microsoft.com/office/drawing/2016/5/14/chartex" xmlns:mc="http://schemas.openxmlformats.org/markup-compatibility/2006" xmlns:aink="http://schemas.microsoft.com/office/drawing/2016/ink" xmlns:am3d="http://schemas.microsoft.com/office/drawing/2017/model3d" xmlns:o="urn:schemas-microsoft-com:office:office" xmlns:oel="http://schemas.microsoft.com/office/2019/extlst" xmlns:r="http://schemas.openxmlformats.org/officeDocument/2006/relationships" xmlns:m="http://schemas.openxmlformats.org/officeDocument/2006/math" xmlns:v="urn:schemas-microsoft-com:vml" xmlns:wp14="http://schemas.microsoft.com/office/word/2010/wordprocessingDrawing" xmlns:wp="http://schemas.openxmlformats.org/drawingml/2006/wordprocessingDrawing" xmlns:w10="urn:schemas-microsoft-com:office:word" xmlns:w="http://schemas.openxmlformats.org/wordprocessingml/2006/main" xmlns:w14="http://schemas.microsoft.com/office/word/2010/wordml" xmlns:w15="http://schemas.microsoft.com/office/word/2012/wordml" xmlns:w16cex="http://schemas.microsoft.com/office/word/2018/wordml/cex" xmlns:w16cid="http://schemas.microsoft.com/office/word/2016/wordml/cid" xmlns:w16="http://schemas.microsoft.com/office/word/2018/wordml" xmlns:w16sdtdh="http://schemas.microsoft.com/office/word/2020/wordml/sdtdatahash" xmlns:w16se="http://schemas.microsoft.com/office/word/2015/wordml/symex" xmlns:wpg="http://schemas.microsoft.com/office/word/2010/wordprocessingGroup" xmlns:wpi="http://schemas.microsoft.com/office/word/2010/wordprocessingInk" xmlns:wne="http://schemas.microsoft.com/office/word/2006/wordml" xmlns:wps="http://schemas.microsoft.com/office/word/2010/wordprocessingShape" mc:Ignorable="w14 w15 w16se w16cid w16 w16cex w16sdtdh wp14">
   <w:p>
     <w:pPr>
       <w:pStyle w:val="Header"/>
@@ -14546,7 +15729,7 @@
 </file>
 
 <file path=word/header2.xml><?xml version="1.0" encoding="utf-8"?>
-<w:hdr xmlns:wpc="http://schemas.microsoft.com/office/word/2010/wordprocessingCanvas" xmlns:cx="http://schemas.microsoft.com/office/drawing/2014/chartex" xmlns:cx1="http://schemas.microsoft.com/office/drawing/2015/9/8/chartex" xmlns:cx2="http://schemas.microsoft.com/office/drawing/2015/10/21/chartex" xmlns:cx3="http://schemas.microsoft.com/office/drawing/2016/5/9/chartex" xmlns:cx4="http://schemas.microsoft.com/office/drawing/2016/5/10/chartex" xmlns:cx5="http://schemas.microsoft.com/office/drawing/2016/5/11/chartex" xmlns:cx6="http://schemas.microsoft.com/office/drawing/2016/5/12/chartex" xmlns:cx7="http://schemas.microsoft.com/office/drawing/2016/5/13/chartex" xmlns:cx8="http://schemas.microsoft.com/office/drawing/2016/5/14/chartex" xmlns:mc="http://schemas.openxmlformats.org/markup-compatibility/2006" xmlns:aink="http://schemas.microsoft.com/office/drawing/2016/ink" xmlns:am3d="http://schemas.microsoft.com/office/drawing/2017/model3d" xmlns:o="urn:schemas-microsoft-com:office:office" xmlns:r="http://schemas.openxmlformats.org/officeDocument/2006/relationships" xmlns:m="http://schemas.openxmlformats.org/officeDocument/2006/math" xmlns:v="urn:schemas-microsoft-com:vml" xmlns:wp14="http://schemas.microsoft.com/office/word/2010/wordprocessingDrawing" xmlns:wp="http://schemas.openxmlformats.org/drawingml/2006/wordprocessingDrawing" xmlns:w10="urn:schemas-microsoft-com:office:word" xmlns:w="http://schemas.openxmlformats.org/wordprocessingml/2006/main" xmlns:w14="http://schemas.microsoft.com/office/word/2010/wordml" xmlns:w15="http://schemas.microsoft.com/office/word/2012/wordml" xmlns:w16cid="http://schemas.microsoft.com/office/word/2016/wordml/cid" xmlns:w16se="http://schemas.microsoft.com/office/word/2015/wordml/symex" xmlns:wpg="http://schemas.microsoft.com/office/word/2010/wordprocessingGroup" xmlns:wpi="http://schemas.microsoft.com/office/word/2010/wordprocessingInk" xmlns:wne="http://schemas.microsoft.com/office/word/2006/wordml" xmlns:wps="http://schemas.microsoft.com/office/word/2010/wordprocessingShape" mc:Ignorable="w14 w15 w16se w16cid wp14">
+<w:hdr xmlns:wpc="http://schemas.microsoft.com/office/word/2010/wordprocessingCanvas" xmlns:cx="http://schemas.microsoft.com/office/drawing/2014/chartex" xmlns:cx1="http://schemas.microsoft.com/office/drawing/2015/9/8/chartex" xmlns:cx2="http://schemas.microsoft.com/office/drawing/2015/10/21/chartex" xmlns:cx3="http://schemas.microsoft.com/office/drawing/2016/5/9/chartex" xmlns:cx4="http://schemas.microsoft.com/office/drawing/2016/5/10/chartex" xmlns:cx5="http://schemas.microsoft.com/office/drawing/2016/5/11/chartex" xmlns:cx6="http://schemas.microsoft.com/office/drawing/2016/5/12/chartex" xmlns:cx7="http://schemas.microsoft.com/office/drawing/2016/5/13/chartex" xmlns:cx8="http://schemas.microsoft.com/office/drawing/2016/5/14/chartex" xmlns:mc="http://schemas.openxmlformats.org/markup-compatibility/2006" xmlns:aink="http://schemas.microsoft.com/office/drawing/2016/ink" xmlns:am3d="http://schemas.microsoft.com/office/drawing/2017/model3d" xmlns:o="urn:schemas-microsoft-com:office:office" xmlns:oel="http://schemas.microsoft.com/office/2019/extlst" xmlns:r="http://schemas.openxmlformats.org/officeDocument/2006/relationships" xmlns:m="http://schemas.openxmlformats.org/officeDocument/2006/math" xmlns:v="urn:schemas-microsoft-com:vml" xmlns:wp14="http://schemas.microsoft.com/office/word/2010/wordprocessingDrawing" xmlns:wp="http://schemas.openxmlformats.org/drawingml/2006/wordprocessingDrawing" xmlns:w10="urn:schemas-microsoft-com:office:word" xmlns:w="http://schemas.openxmlformats.org/wordprocessingml/2006/main" xmlns:w14="http://schemas.microsoft.com/office/word/2010/wordml" xmlns:w15="http://schemas.microsoft.com/office/word/2012/wordml" xmlns:w16cex="http://schemas.microsoft.com/office/word/2018/wordml/cex" xmlns:w16cid="http://schemas.microsoft.com/office/word/2016/wordml/cid" xmlns:w16="http://schemas.microsoft.com/office/word/2018/wordml" xmlns:w16sdtdh="http://schemas.microsoft.com/office/word/2020/wordml/sdtdatahash" xmlns:w16se="http://schemas.microsoft.com/office/word/2015/wordml/symex" xmlns:wpg="http://schemas.microsoft.com/office/word/2010/wordprocessingGroup" xmlns:wpi="http://schemas.microsoft.com/office/word/2010/wordprocessingInk" xmlns:wne="http://schemas.microsoft.com/office/word/2006/wordml" xmlns:wps="http://schemas.microsoft.com/office/word/2010/wordprocessingShape" mc:Ignorable="w14 w15 w16se w16cid w16 w16cex w16sdtdh wp14">
   <w:p>
     <w:pPr>
       <w:pStyle w:val="Header"/>
@@ -14582,7 +15765,7 @@
 </file>
 
 <file path=word/header3.xml><?xml version="1.0" encoding="utf-8"?>
-<w:hdr xmlns:wpc="http://schemas.microsoft.com/office/word/2010/wordprocessingCanvas" xmlns:cx="http://schemas.microsoft.com/office/drawing/2014/chartex" xmlns:cx1="http://schemas.microsoft.com/office/drawing/2015/9/8/chartex" xmlns:cx2="http://schemas.microsoft.com/office/drawing/2015/10/21/chartex" xmlns:cx3="http://schemas.microsoft.com/office/drawing/2016/5/9/chartex" xmlns:cx4="http://schemas.microsoft.com/office/drawing/2016/5/10/chartex" xmlns:cx5="http://schemas.microsoft.com/office/drawing/2016/5/11/chartex" xmlns:cx6="http://schemas.microsoft.com/office/drawing/2016/5/12/chartex" xmlns:cx7="http://schemas.microsoft.com/office/drawing/2016/5/13/chartex" xmlns:cx8="http://schemas.microsoft.com/office/drawing/2016/5/14/chartex" xmlns:mc="http://schemas.openxmlformats.org/markup-compatibility/2006" xmlns:aink="http://schemas.microsoft.com/office/drawing/2016/ink" xmlns:am3d="http://schemas.microsoft.com/office/drawing/2017/model3d" xmlns:o="urn:schemas-microsoft-com:office:office" xmlns:r="http://schemas.openxmlformats.org/officeDocument/2006/relationships" xmlns:m="http://schemas.openxmlformats.org/officeDocument/2006/math" xmlns:v="urn:schemas-microsoft-com:vml" xmlns:wp14="http://schemas.microsoft.com/office/word/2010/wordprocessingDrawing" xmlns:wp="http://schemas.openxmlformats.org/drawingml/2006/wordprocessingDrawing" xmlns:w10="urn:schemas-microsoft-com:office:word" xmlns:w="http://schemas.openxmlformats.org/wordprocessingml/2006/main" xmlns:w14="http://schemas.microsoft.com/office/word/2010/wordml" xmlns:w15="http://schemas.microsoft.com/office/word/2012/wordml" xmlns:w16cid="http://schemas.microsoft.com/office/word/2016/wordml/cid" xmlns:w16se="http://schemas.microsoft.com/office/word/2015/wordml/symex" xmlns:wpg="http://schemas.microsoft.com/office/word/2010/wordprocessingGroup" xmlns:wpi="http://schemas.microsoft.com/office/word/2010/wordprocessingInk" xmlns:wne="http://schemas.microsoft.com/office/word/2006/wordml" xmlns:wps="http://schemas.microsoft.com/office/word/2010/wordprocessingShape" mc:Ignorable="w14 w15 w16se w16cid wp14">
+<w:hdr xmlns:wpc="http://schemas.microsoft.com/office/word/2010/wordprocessingCanvas" xmlns:cx="http://schemas.microsoft.com/office/drawing/2014/chartex" xmlns:cx1="http://schemas.microsoft.com/office/drawing/2015/9/8/chartex" xmlns:cx2="http://schemas.microsoft.com/office/drawing/2015/10/21/chartex" xmlns:cx3="http://schemas.microsoft.com/office/drawing/2016/5/9/chartex" xmlns:cx4="http://schemas.microsoft.com/office/drawing/2016/5/10/chartex" xmlns:cx5="http://schemas.microsoft.com/office/drawing/2016/5/11/chartex" xmlns:cx6="http://schemas.microsoft.com/office/drawing/2016/5/12/chartex" xmlns:cx7="http://schemas.microsoft.com/office/drawing/2016/5/13/chartex" xmlns:cx8="http://schemas.microsoft.com/office/drawing/2016/5/14/chartex" xmlns:mc="http://schemas.openxmlformats.org/markup-compatibility/2006" xmlns:aink="http://schemas.microsoft.com/office/drawing/2016/ink" xmlns:am3d="http://schemas.microsoft.com/office/drawing/2017/model3d" xmlns:o="urn:schemas-microsoft-com:office:office" xmlns:oel="http://schemas.microsoft.com/office/2019/extlst" xmlns:r="http://schemas.openxmlformats.org/officeDocument/2006/relationships" xmlns:m="http://schemas.openxmlformats.org/officeDocument/2006/math" xmlns:v="urn:schemas-microsoft-com:vml" xmlns:wp14="http://schemas.microsoft.com/office/word/2010/wordprocessingDrawing" xmlns:wp="http://schemas.openxmlformats.org/drawingml/2006/wordprocessingDrawing" xmlns:w10="urn:schemas-microsoft-com:office:word" xmlns:w="http://schemas.openxmlformats.org/wordprocessingml/2006/main" xmlns:w14="http://schemas.microsoft.com/office/word/2010/wordml" xmlns:w15="http://schemas.microsoft.com/office/word/2012/wordml" xmlns:w16cex="http://schemas.microsoft.com/office/word/2018/wordml/cex" xmlns:w16cid="http://schemas.microsoft.com/office/word/2016/wordml/cid" xmlns:w16="http://schemas.microsoft.com/office/word/2018/wordml" xmlns:w16sdtdh="http://schemas.microsoft.com/office/word/2020/wordml/sdtdatahash" xmlns:w16se="http://schemas.microsoft.com/office/word/2015/wordml/symex" xmlns:wpg="http://schemas.microsoft.com/office/word/2010/wordprocessingGroup" xmlns:wpi="http://schemas.microsoft.com/office/word/2010/wordprocessingInk" xmlns:wne="http://schemas.microsoft.com/office/word/2006/wordml" xmlns:wps="http://schemas.microsoft.com/office/word/2010/wordprocessingShape" mc:Ignorable="w14 w15 w16se w16cid w16 w16cex w16sdtdh wp14">
   <w:p>
     <w:pPr>
       <w:pStyle w:val="Header"/>
@@ -14592,7 +15775,7 @@
 </file>
 
 <file path=word/numbering.xml><?xml version="1.0" encoding="utf-8"?>
-<w:numbering xmlns:wpc="http://schemas.microsoft.com/office/word/2010/wordprocessingCanvas" xmlns:cx="http://schemas.microsoft.com/office/drawing/2014/chartex" xmlns:cx1="http://schemas.microsoft.com/office/drawing/2015/9/8/chartex" xmlns:cx2="http://schemas.microsoft.com/office/drawing/2015/10/21/chartex" xmlns:cx3="http://schemas.microsoft.com/office/drawing/2016/5/9/chartex" xmlns:cx4="http://schemas.microsoft.com/office/drawing/2016/5/10/chartex" xmlns:cx5="http://schemas.microsoft.com/office/drawing/2016/5/11/chartex" xmlns:cx6="http://schemas.microsoft.com/office/drawing/2016/5/12/chartex" xmlns:cx7="http://schemas.microsoft.com/office/drawing/2016/5/13/chartex" xmlns:cx8="http://schemas.microsoft.com/office/drawing/2016/5/14/chartex" xmlns:mc="http://schemas.openxmlformats.org/markup-compatibility/2006" xmlns:aink="http://schemas.microsoft.com/office/drawing/2016/ink" xmlns:am3d="http://schemas.microsoft.com/office/drawing/2017/model3d" xmlns:o="urn:schemas-microsoft-com:office:office" xmlns:r="http://schemas.openxmlformats.org/officeDocument/2006/relationships" xmlns:m="http://schemas.openxmlformats.org/officeDocument/2006/math" xmlns:v="urn:schemas-microsoft-com:vml" xmlns:wp14="http://schemas.microsoft.com/office/word/2010/wordprocessingDrawing" xmlns:wp="http://schemas.openxmlformats.org/drawingml/2006/wordprocessingDrawing" xmlns:w10="urn:schemas-microsoft-com:office:word" xmlns:w="http://schemas.openxmlformats.org/wordprocessingml/2006/main" xmlns:w14="http://schemas.microsoft.com/office/word/2010/wordml" xmlns:w15="http://schemas.microsoft.com/office/word/2012/wordml" xmlns:w16cid="http://schemas.microsoft.com/office/word/2016/wordml/cid" xmlns:w16se="http://schemas.microsoft.com/office/word/2015/wordml/symex" xmlns:wpg="http://schemas.microsoft.com/office/word/2010/wordprocessingGroup" xmlns:wpi="http://schemas.microsoft.com/office/word/2010/wordprocessingInk" xmlns:wne="http://schemas.microsoft.com/office/word/2006/wordml" xmlns:wps="http://schemas.microsoft.com/office/word/2010/wordprocessingShape" mc:Ignorable="w14 w15 w16se w16cid wp14">
+<w:numbering xmlns:wpc="http://schemas.microsoft.com/office/word/2010/wordprocessingCanvas" xmlns:cx="http://schemas.microsoft.com/office/drawing/2014/chartex" xmlns:cx1="http://schemas.microsoft.com/office/drawing/2015/9/8/chartex" xmlns:cx2="http://schemas.microsoft.com/office/drawing/2015/10/21/chartex" xmlns:cx3="http://schemas.microsoft.com/office/drawing/2016/5/9/chartex" xmlns:cx4="http://schemas.microsoft.com/office/drawing/2016/5/10/chartex" xmlns:cx5="http://schemas.microsoft.com/office/drawing/2016/5/11/chartex" xmlns:cx6="http://schemas.microsoft.com/office/drawing/2016/5/12/chartex" xmlns:cx7="http://schemas.microsoft.com/office/drawing/2016/5/13/chartex" xmlns:cx8="http://schemas.microsoft.com/office/drawing/2016/5/14/chartex" xmlns:mc="http://schemas.openxmlformats.org/markup-compatibility/2006" xmlns:aink="http://schemas.microsoft.com/office/drawing/2016/ink" xmlns:am3d="http://schemas.microsoft.com/office/drawing/2017/model3d" xmlns:o="urn:schemas-microsoft-com:office:office" xmlns:oel="http://schemas.microsoft.com/office/2019/extlst" xmlns:r="http://schemas.openxmlformats.org/officeDocument/2006/relationships" xmlns:m="http://schemas.openxmlformats.org/officeDocument/2006/math" xmlns:v="urn:schemas-microsoft-com:vml" xmlns:wp14="http://schemas.microsoft.com/office/word/2010/wordprocessingDrawing" xmlns:wp="http://schemas.openxmlformats.org/drawingml/2006/wordprocessingDrawing" xmlns:w10="urn:schemas-microsoft-com:office:word" xmlns:w="http://schemas.openxmlformats.org/wordprocessingml/2006/main" xmlns:w14="http://schemas.microsoft.com/office/word/2010/wordml" xmlns:w15="http://schemas.microsoft.com/office/word/2012/wordml" xmlns:w16cex="http://schemas.microsoft.com/office/word/2018/wordml/cex" xmlns:w16cid="http://schemas.microsoft.com/office/word/2016/wordml/cid" xmlns:w16="http://schemas.microsoft.com/office/word/2018/wordml" xmlns:w16sdtdh="http://schemas.microsoft.com/office/word/2020/wordml/sdtdatahash" xmlns:w16se="http://schemas.microsoft.com/office/word/2015/wordml/symex" xmlns:wpg="http://schemas.microsoft.com/office/word/2010/wordprocessingGroup" xmlns:wpi="http://schemas.microsoft.com/office/word/2010/wordprocessingInk" xmlns:wne="http://schemas.microsoft.com/office/word/2006/wordml" xmlns:wps="http://schemas.microsoft.com/office/word/2010/wordprocessingShape" mc:Ignorable="w14 w15 w16se w16cid w16 w16cex w16sdtdh wp14">
   <w:abstractNum w:abstractNumId="0" w15:restartNumberingAfterBreak="0">
     <w:nsid w:val="074E6199"/>
     <w:multiLevelType w:val="hybridMultilevel"/>
@@ -15294,6 +16477,119 @@
     </w:lvl>
   </w:abstractNum>
   <w:abstractNum w:abstractNumId="7" w15:restartNumberingAfterBreak="0">
+    <w:nsid w:val="27A80BC1"/>
+    <w:multiLevelType w:val="hybridMultilevel"/>
+    <w:tmpl w:val="C88A131A"/>
+    <w:lvl w:ilvl="0" w:tplc="04090001">
+      <w:start w:val="1"/>
+      <w:numFmt w:val="bullet"/>
+      <w:lvlText w:val=""/>
+      <w:lvlJc w:val="left"/>
+      <w:pPr>
+        <w:ind w:left="780" w:hanging="360"/>
+      </w:pPr>
+      <w:rPr>
+        <w:rFonts w:ascii="Symbol" w:hAnsi="Symbol" w:hint="default"/>
+      </w:rPr>
+    </w:lvl>
+    <w:lvl w:ilvl="1" w:tplc="04090003" w:tentative="1">
+      <w:start w:val="1"/>
+      <w:numFmt w:val="bullet"/>
+      <w:lvlText w:val="o"/>
+      <w:lvlJc w:val="left"/>
+      <w:pPr>
+        <w:ind w:left="1500" w:hanging="360"/>
+      </w:pPr>
+      <w:rPr>
+        <w:rFonts w:ascii="Courier New" w:hAnsi="Courier New" w:cs="Courier New" w:hint="default"/>
+      </w:rPr>
+    </w:lvl>
+    <w:lvl w:ilvl="2" w:tplc="04090005" w:tentative="1">
+      <w:start w:val="1"/>
+      <w:numFmt w:val="bullet"/>
+      <w:lvlText w:val=""/>
+      <w:lvlJc w:val="left"/>
+      <w:pPr>
+        <w:ind w:left="2220" w:hanging="360"/>
+      </w:pPr>
+      <w:rPr>
+        <w:rFonts w:ascii="Wingdings" w:hAnsi="Wingdings" w:hint="default"/>
+      </w:rPr>
+    </w:lvl>
+    <w:lvl w:ilvl="3" w:tplc="04090001" w:tentative="1">
+      <w:start w:val="1"/>
+      <w:numFmt w:val="bullet"/>
+      <w:lvlText w:val=""/>
+      <w:lvlJc w:val="left"/>
+      <w:pPr>
+        <w:ind w:left="2940" w:hanging="360"/>
+      </w:pPr>
+      <w:rPr>
+        <w:rFonts w:ascii="Symbol" w:hAnsi="Symbol" w:hint="default"/>
+      </w:rPr>
+    </w:lvl>
+    <w:lvl w:ilvl="4" w:tplc="04090003" w:tentative="1">
+      <w:start w:val="1"/>
+      <w:numFmt w:val="bullet"/>
+      <w:lvlText w:val="o"/>
+      <w:lvlJc w:val="left"/>
+      <w:pPr>
+        <w:ind w:left="3660" w:hanging="360"/>
+      </w:pPr>
+      <w:rPr>
+        <w:rFonts w:ascii="Courier New" w:hAnsi="Courier New" w:cs="Courier New" w:hint="default"/>
+      </w:rPr>
+    </w:lvl>
+    <w:lvl w:ilvl="5" w:tplc="04090005" w:tentative="1">
+      <w:start w:val="1"/>
+      <w:numFmt w:val="bullet"/>
+      <w:lvlText w:val=""/>
+      <w:lvlJc w:val="left"/>
+      <w:pPr>
+        <w:ind w:left="4380" w:hanging="360"/>
+      </w:pPr>
+      <w:rPr>
+        <w:rFonts w:ascii="Wingdings" w:hAnsi="Wingdings" w:hint="default"/>
+      </w:rPr>
+    </w:lvl>
+    <w:lvl w:ilvl="6" w:tplc="04090001" w:tentative="1">
+      <w:start w:val="1"/>
+      <w:numFmt w:val="bullet"/>
+      <w:lvlText w:val=""/>
+      <w:lvlJc w:val="left"/>
+      <w:pPr>
+        <w:ind w:left="5100" w:hanging="360"/>
+      </w:pPr>
+      <w:rPr>
+        <w:rFonts w:ascii="Symbol" w:hAnsi="Symbol" w:hint="default"/>
+      </w:rPr>
+    </w:lvl>
+    <w:lvl w:ilvl="7" w:tplc="04090003" w:tentative="1">
+      <w:start w:val="1"/>
+      <w:numFmt w:val="bullet"/>
+      <w:lvlText w:val="o"/>
+      <w:lvlJc w:val="left"/>
+      <w:pPr>
+        <w:ind w:left="5820" w:hanging="360"/>
+      </w:pPr>
+      <w:rPr>
+        <w:rFonts w:ascii="Courier New" w:hAnsi="Courier New" w:cs="Courier New" w:hint="default"/>
+      </w:rPr>
+    </w:lvl>
+    <w:lvl w:ilvl="8" w:tplc="04090005" w:tentative="1">
+      <w:start w:val="1"/>
+      <w:numFmt w:val="bullet"/>
+      <w:lvlText w:val=""/>
+      <w:lvlJc w:val="left"/>
+      <w:pPr>
+        <w:ind w:left="6540" w:hanging="360"/>
+      </w:pPr>
+      <w:rPr>
+        <w:rFonts w:ascii="Wingdings" w:hAnsi="Wingdings" w:hint="default"/>
+      </w:rPr>
+    </w:lvl>
+  </w:abstractNum>
+  <w:abstractNum w:abstractNumId="8" w15:restartNumberingAfterBreak="0">
     <w:nsid w:val="60C41672"/>
     <w:multiLevelType w:val="hybridMultilevel"/>
     <w:tmpl w:val="6CA44A88"/>
@@ -15406,7 +16702,7 @@
       </w:pPr>
     </w:lvl>
   </w:abstractNum>
-  <w:abstractNum w:abstractNumId="8" w15:restartNumberingAfterBreak="0">
+  <w:abstractNum w:abstractNumId="9" w15:restartNumberingAfterBreak="0">
     <w:nsid w:val="71286DAA"/>
     <w:multiLevelType w:val="hybridMultilevel"/>
     <w:tmpl w:val="0C0ECFA8"/>
@@ -15496,7 +16792,7 @@
       </w:pPr>
     </w:lvl>
   </w:abstractNum>
-  <w:abstractNum w:abstractNumId="9" w15:restartNumberingAfterBreak="0">
+  <w:abstractNum w:abstractNumId="10" w15:restartNumberingAfterBreak="0">
     <w:nsid w:val="731653E0"/>
     <w:multiLevelType w:val="hybridMultilevel"/>
     <w:tmpl w:val="E176042A"/>
@@ -15609,7 +16905,7 @@
       </w:rPr>
     </w:lvl>
   </w:abstractNum>
-  <w:abstractNum w:abstractNumId="10" w15:restartNumberingAfterBreak="0">
+  <w:abstractNum w:abstractNumId="11" w15:restartNumberingAfterBreak="0">
     <w:nsid w:val="79737C3B"/>
     <w:multiLevelType w:val="hybridMultilevel"/>
     <w:tmpl w:val="8DF0A79A"/>
@@ -15698,7 +16994,7 @@
       </w:pPr>
     </w:lvl>
   </w:abstractNum>
-  <w:abstractNum w:abstractNumId="11" w15:restartNumberingAfterBreak="0">
+  <w:abstractNum w:abstractNumId="12" w15:restartNumberingAfterBreak="0">
     <w:nsid w:val="7DF44954"/>
     <w:multiLevelType w:val="multilevel"/>
     <w:tmpl w:val="BB9CEA54"/>
@@ -15815,17 +17111,17 @@
       </w:pPr>
     </w:lvl>
   </w:abstractNum>
-  <w:num w:numId="1">
-    <w:abstractNumId w:val="11"/>
+  <w:num w:numId="1" w16cid:durableId="440300747">
+    <w:abstractNumId w:val="12"/>
   </w:num>
-  <w:num w:numId="2">
-    <w:abstractNumId w:val="11"/>
+  <w:num w:numId="2" w16cid:durableId="960720466">
+    <w:abstractNumId w:val="12"/>
   </w:num>
-  <w:num w:numId="3">
-    <w:abstractNumId w:val="7"/>
+  <w:num w:numId="3" w16cid:durableId="196818994">
+    <w:abstractNumId w:val="8"/>
   </w:num>
-  <w:num w:numId="4">
-    <w:abstractNumId w:val="7"/>
+  <w:num w:numId="4" w16cid:durableId="1842432249">
+    <w:abstractNumId w:val="8"/>
     <w:lvlOverride w:ilvl="0">
       <w:lvl w:ilvl="0" w:tplc="D682E812">
         <w:numFmt w:val="lowerRoman"/>
@@ -15834,8 +17130,8 @@
       </w:lvl>
     </w:lvlOverride>
   </w:num>
-  <w:num w:numId="5">
-    <w:abstractNumId w:val="7"/>
+  <w:num w:numId="5" w16cid:durableId="273054424">
+    <w:abstractNumId w:val="8"/>
     <w:lvlOverride w:ilvl="0">
       <w:lvl w:ilvl="0" w:tplc="D682E812">
         <w:numFmt w:val="lowerRoman"/>
@@ -15844,41 +17140,44 @@
       </w:lvl>
     </w:lvlOverride>
   </w:num>
-  <w:num w:numId="6">
+  <w:num w:numId="6" w16cid:durableId="1072461957">
     <w:abstractNumId w:val="5"/>
   </w:num>
-  <w:num w:numId="7">
+  <w:num w:numId="7" w16cid:durableId="721252837">
     <w:abstractNumId w:val="0"/>
   </w:num>
-  <w:num w:numId="8">
+  <w:num w:numId="8" w16cid:durableId="866603821">
+    <w:abstractNumId w:val="10"/>
+  </w:num>
+  <w:num w:numId="9" w16cid:durableId="1352802272">
+    <w:abstractNumId w:val="6"/>
+  </w:num>
+  <w:num w:numId="10" w16cid:durableId="1790660839">
+    <w:abstractNumId w:val="2"/>
+  </w:num>
+  <w:num w:numId="11" w16cid:durableId="1961643621">
+    <w:abstractNumId w:val="1"/>
+  </w:num>
+  <w:num w:numId="12" w16cid:durableId="2070691851">
     <w:abstractNumId w:val="9"/>
   </w:num>
-  <w:num w:numId="9">
-    <w:abstractNumId w:val="6"/>
-  </w:num>
-  <w:num w:numId="10">
-    <w:abstractNumId w:val="2"/>
-  </w:num>
-  <w:num w:numId="11">
-    <w:abstractNumId w:val="1"/>
-  </w:num>
-  <w:num w:numId="12">
-    <w:abstractNumId w:val="8"/>
-  </w:num>
-  <w:num w:numId="13">
+  <w:num w:numId="13" w16cid:durableId="1418408089">
     <w:abstractNumId w:val="3"/>
   </w:num>
-  <w:num w:numId="14">
-    <w:abstractNumId w:val="10"/>
+  <w:num w:numId="14" w16cid:durableId="653215461">
+    <w:abstractNumId w:val="11"/>
   </w:num>
-  <w:num w:numId="15">
+  <w:num w:numId="15" w16cid:durableId="532881837">
     <w:abstractNumId w:val="4"/>
+  </w:num>
+  <w:num w:numId="16" w16cid:durableId="1371954971">
+    <w:abstractNumId w:val="7"/>
   </w:num>
 </w:numbering>
 </file>
 
 <file path=word/styles.xml><?xml version="1.0" encoding="utf-8"?>
-<w:styles xmlns:mc="http://schemas.openxmlformats.org/markup-compatibility/2006" xmlns:r="http://schemas.openxmlformats.org/officeDocument/2006/relationships" xmlns:w="http://schemas.openxmlformats.org/wordprocessingml/2006/main" xmlns:w14="http://schemas.microsoft.com/office/word/2010/wordml" xmlns:w15="http://schemas.microsoft.com/office/word/2012/wordml" xmlns:w16cid="http://schemas.microsoft.com/office/word/2016/wordml/cid" xmlns:w16se="http://schemas.microsoft.com/office/word/2015/wordml/symex" mc:Ignorable="w14 w15 w16se w16cid">
+<w:styles xmlns:mc="http://schemas.openxmlformats.org/markup-compatibility/2006" xmlns:r="http://schemas.openxmlformats.org/officeDocument/2006/relationships" xmlns:w="http://schemas.openxmlformats.org/wordprocessingml/2006/main" xmlns:w14="http://schemas.microsoft.com/office/word/2010/wordml" xmlns:w15="http://schemas.microsoft.com/office/word/2012/wordml" xmlns:w16cex="http://schemas.microsoft.com/office/word/2018/wordml/cex" xmlns:w16cid="http://schemas.microsoft.com/office/word/2016/wordml/cid" xmlns:w16="http://schemas.microsoft.com/office/word/2018/wordml" xmlns:w16sdtdh="http://schemas.microsoft.com/office/word/2020/wordml/sdtdatahash" xmlns:w16se="http://schemas.microsoft.com/office/word/2015/wordml/symex" mc:Ignorable="w14 w15 w16se w16cid w16 w16cex w16sdtdh">
   <w:docDefaults>
     <w:rPrDefault>
       <w:rPr>
@@ -15890,7 +17189,7 @@
     </w:rPrDefault>
     <w:pPrDefault/>
   </w:docDefaults>
-  <w:latentStyles w:defLockedState="0" w:defUIPriority="99" w:defSemiHidden="0" w:defUnhideWhenUsed="0" w:defQFormat="0" w:count="375">
+  <w:latentStyles w:defLockedState="0" w:defUIPriority="99" w:defSemiHidden="0" w:defUnhideWhenUsed="0" w:defQFormat="0" w:count="376">
     <w:lsdException w:name="Normal" w:uiPriority="0" w:qFormat="1"/>
     <w:lsdException w:name="heading 1" w:uiPriority="9" w:qFormat="1"/>
     <w:lsdException w:name="heading 2" w:semiHidden="1" w:uiPriority="9" w:unhideWhenUsed="1" w:qFormat="1"/>
@@ -15996,7 +17295,6 @@
     <w:lsdException w:name="HTML Sample" w:semiHidden="1" w:unhideWhenUsed="1"/>
     <w:lsdException w:name="HTML Typewriter" w:semiHidden="1" w:unhideWhenUsed="1"/>
     <w:lsdException w:name="HTML Variable" w:semiHidden="1" w:unhideWhenUsed="1"/>
-    <w:lsdException w:name="Normal Table" w:semiHidden="1" w:unhideWhenUsed="1"/>
     <w:lsdException w:name="annotation subject" w:semiHidden="1" w:unhideWhenUsed="1"/>
     <w:lsdException w:name="No List" w:semiHidden="1" w:unhideWhenUsed="1"/>
     <w:lsdException w:name="Outline List 1" w:semiHidden="1" w:unhideWhenUsed="1"/>
@@ -16043,10 +17341,8 @@
     <w:lsdException w:name="Table Subtle 2" w:semiHidden="1" w:unhideWhenUsed="1"/>
     <w:lsdException w:name="Table Web 1" w:semiHidden="1" w:unhideWhenUsed="1"/>
     <w:lsdException w:name="Table Web 2" w:semiHidden="1" w:unhideWhenUsed="1"/>
-    <w:lsdException w:name="Table Web 3" w:semiHidden="1" w:unhideWhenUsed="1"/>
     <w:lsdException w:name="Balloon Text" w:semiHidden="1" w:unhideWhenUsed="1"/>
     <w:lsdException w:name="Table Grid" w:uiPriority="39"/>
-    <w:lsdException w:name="Table Theme" w:semiHidden="1" w:unhideWhenUsed="1"/>
     <w:lsdException w:name="Placeholder Text" w:semiHidden="1"/>
     <w:lsdException w:name="No Spacing" w:uiPriority="1" w:qFormat="1"/>
     <w:lsdException w:name="Light Shading" w:uiPriority="60"/>
@@ -16266,6 +17562,7 @@
     <w:lsdException w:name="Smart Hyperlink" w:semiHidden="1" w:unhideWhenUsed="1"/>
     <w:lsdException w:name="Hashtag" w:semiHidden="1" w:unhideWhenUsed="1"/>
     <w:lsdException w:name="Unresolved Mention" w:semiHidden="1" w:unhideWhenUsed="1"/>
+    <w:lsdException w:name="Smart Link" w:semiHidden="1" w:unhideWhenUsed="1"/>
   </w:latentStyles>
   <w:style w:type="paragraph" w:default="1" w:styleId="Normal">
     <w:name w:val="Normal"/>
@@ -16582,6 +17879,30 @@
       <w:szCs w:val="26"/>
     </w:rPr>
   </w:style>
+  <w:style w:type="paragraph" w:customStyle="1" w:styleId="Default">
+    <w:name w:val="Default"/>
+    <w:rsid w:val="0036013B"/>
+    <w:pPr>
+      <w:autoSpaceDE w:val="0"/>
+      <w:autoSpaceDN w:val="0"/>
+      <w:adjustRightInd w:val="0"/>
+    </w:pPr>
+    <w:rPr>
+      <w:rFonts w:ascii="Times New Roman" w:hAnsi="Times New Roman" w:cs="Times New Roman"/>
+      <w:color w:val="000000"/>
+    </w:rPr>
+  </w:style>
+  <w:style w:type="character" w:styleId="Hyperlink">
+    <w:name w:val="Hyperlink"/>
+    <w:basedOn w:val="DefaultParagraphFont"/>
+    <w:uiPriority w:val="99"/>
+    <w:unhideWhenUsed/>
+    <w:rsid w:val="0036013B"/>
+    <w:rPr>
+      <w:color w:val="0000FF"/>
+      <w:u w:val="single"/>
+    </w:rPr>
+  </w:style>
 </w:styles>
 </file>
 

</xml_diff>